<commit_message>
updated brief 6/05/2022 13:50
</commit_message>
<xml_diff>
--- a/sofi complex brief annotated.docx
+++ b/sofi complex brief annotated.docx
@@ -27,23 +27,25 @@
         <w:commentReference w:id="0"/>
       </w:r>
     </w:p>
-    <w:p>
-      <w:pPr>
-        <w:rPr>
+    <w:p/>
+    <w:p>
+      <w:pPr>
+        <w:rPr>
+          <w:b/>
+          <w:bCs/>
           <w:sz w:val="28"/>
           <w:szCs w:val="28"/>
         </w:rPr>
       </w:pPr>
-    </w:p>
-    <w:p>
-      <w:pPr>
+      <w:r>
         <w:rPr>
           <w:b/>
           <w:bCs/>
           <w:sz w:val="28"/>
           <w:szCs w:val="28"/>
         </w:rPr>
-      </w:pPr>
+        <w:t>What it is</w:t>
+      </w:r>
       <w:r>
         <w:rPr>
           <w:b/>
@@ -51,1004 +53,1039 @@
           <w:sz w:val="28"/>
           <w:szCs w:val="28"/>
         </w:rPr>
-        <w:t>What it is</w:t>
-      </w:r>
-      <w:r>
+        <w:t>:</w:t>
+      </w:r>
+    </w:p>
+    <w:p>
+      <w:commentRangeStart w:id="1"/>
+      <w:r>
+        <w:t>It</w:t>
+      </w:r>
+      <w:r>
+        <w:t>’s</w:t>
+      </w:r>
+      <w:r>
+        <w:t xml:space="preserve"> a modular network</w:t>
+      </w:r>
+      <w:r>
+        <w:t>ed</w:t>
+      </w:r>
+      <w:r>
+        <w:t xml:space="preserve"> resource management system</w:t>
+      </w:r>
+      <w:r>
+        <w:t xml:space="preserve"> that will be easy to implement by a</w:t>
+      </w:r>
+      <w:r>
+        <w:t xml:space="preserve"> </w:t>
+      </w:r>
+      <w:r>
+        <w:t>developer</w:t>
+      </w:r>
+      <w:commentRangeEnd w:id="1"/>
+      <w:r>
+        <w:rPr>
+          <w:rStyle w:val="CommentReference"/>
+          <w:sz w:val="22"/>
+          <w:szCs w:val="22"/>
+        </w:rPr>
+        <w:commentReference w:id="1"/>
+      </w:r>
+      <w:r>
+        <w:t>,</w:t>
+      </w:r>
+      <w:r>
+        <w:t xml:space="preserve"> the system will be split into multiple subsystems in the form of components and scripts that the developer can pick and choose to use from, all the developer </w:t>
+      </w:r>
+      <w:proofErr w:type="gramStart"/>
+      <w:r>
+        <w:t>has to</w:t>
+      </w:r>
+      <w:proofErr w:type="gramEnd"/>
+      <w:r>
+        <w:t xml:space="preserve"> do is add the subsystems to the game object they want to have that functionality and set up the variables in the inspector.</w:t>
+      </w:r>
+    </w:p>
+    <w:p>
+      <w:r>
+        <w:t>T</w:t>
+      </w:r>
+      <w:commentRangeStart w:id="2"/>
+      <w:r>
+        <w:t xml:space="preserve">his can be used for </w:t>
+      </w:r>
+      <w:r>
+        <w:t>developing online</w:t>
+      </w:r>
+      <w:r>
+        <w:t xml:space="preserve"> and offline</w:t>
+      </w:r>
+      <w:r>
+        <w:t xml:space="preserve"> City Builders and Colony Sims</w:t>
+      </w:r>
+      <w:r>
+        <w:t>, like</w:t>
+      </w:r>
+      <w:r>
+        <w:t xml:space="preserve"> SimCity,</w:t>
+      </w:r>
+      <w:r>
+        <w:t xml:space="preserve"> Cities: Skylines, Banished, and Patron</w:t>
+      </w:r>
+      <w:r>
+        <w:t xml:space="preserve">. </w:t>
+      </w:r>
+      <w:commentRangeEnd w:id="2"/>
+      <w:r>
+        <w:rPr>
+          <w:rStyle w:val="CommentReference"/>
+          <w:sz w:val="22"/>
+          <w:szCs w:val="22"/>
+        </w:rPr>
+        <w:commentReference w:id="2"/>
+      </w:r>
+      <w:commentRangeStart w:id="3"/>
+      <w:r>
+        <w:t>The package will contain pre-made</w:t>
+      </w:r>
+      <w:r>
+        <w:t xml:space="preserve"> subsystems including a</w:t>
+      </w:r>
+      <w:r>
+        <w:t xml:space="preserve"> Resource </w:t>
+      </w:r>
+      <w:r>
+        <w:t xml:space="preserve">Attribute and </w:t>
+      </w:r>
+      <w:r>
+        <w:t>Management System</w:t>
+      </w:r>
+      <w:r>
+        <w:t xml:space="preserve">, </w:t>
+      </w:r>
+      <w:r>
+        <w:t xml:space="preserve">a </w:t>
+      </w:r>
+      <w:r>
+        <w:t>Resource Node System, and</w:t>
+      </w:r>
+      <w:r>
+        <w:t xml:space="preserve"> </w:t>
+      </w:r>
+      <w:r>
+        <w:t>Networking system</w:t>
+      </w:r>
+      <w:commentRangeEnd w:id="3"/>
+      <w:r>
+        <w:rPr>
+          <w:rStyle w:val="CommentReference"/>
+          <w:sz w:val="22"/>
+          <w:szCs w:val="22"/>
+        </w:rPr>
+        <w:commentReference w:id="3"/>
+      </w:r>
+      <w:r>
+        <w:t>s</w:t>
+      </w:r>
+      <w:r>
+        <w:t xml:space="preserve"> </w:t>
+      </w:r>
+      <w:commentRangeStart w:id="4"/>
+      <w:r>
+        <w:t>the developer can use to speed up their workflow</w:t>
+      </w:r>
+      <w:r>
+        <w:t xml:space="preserve"> by removing the need to spend time developing these systems themselves</w:t>
+      </w:r>
+      <w:r>
+        <w:t xml:space="preserve">, </w:t>
+      </w:r>
+      <w:r>
+        <w:t xml:space="preserve">this will </w:t>
+      </w:r>
+      <w:r>
+        <w:t>allow</w:t>
+      </w:r>
+      <w:r>
+        <w:t xml:space="preserve"> the</w:t>
+      </w:r>
+      <w:r>
+        <w:t xml:space="preserve"> developer</w:t>
+      </w:r>
+      <w:r>
+        <w:t xml:space="preserve"> to</w:t>
+      </w:r>
+      <w:r>
+        <w:t xml:space="preserve"> </w:t>
+      </w:r>
+      <w:r>
+        <w:t>integrate their</w:t>
+      </w:r>
+      <w:r>
+        <w:t xml:space="preserve"> unique</w:t>
+      </w:r>
+      <w:r>
+        <w:t xml:space="preserve"> systems and</w:t>
+      </w:r>
+      <w:r>
+        <w:t xml:space="preserve"> </w:t>
+      </w:r>
+      <w:r>
+        <w:t>the other</w:t>
+      </w:r>
+      <w:r>
+        <w:t xml:space="preserve"> game</w:t>
+      </w:r>
+      <w:r>
+        <w:t xml:space="preserve"> mechanics</w:t>
+      </w:r>
+      <w:r>
+        <w:t xml:space="preserve"> into their game</w:t>
+      </w:r>
+      <w:r>
+        <w:t>, fast tracking the</w:t>
+      </w:r>
+      <w:r>
+        <w:t>ir</w:t>
+      </w:r>
+      <w:r>
+        <w:t xml:space="preserve"> development cycle</w:t>
+      </w:r>
+      <w:r>
+        <w:t>.</w:t>
+      </w:r>
+      <w:commentRangeEnd w:id="4"/>
+      <w:r>
+        <w:rPr>
+          <w:rStyle w:val="CommentReference"/>
+          <w:sz w:val="22"/>
+          <w:szCs w:val="22"/>
+        </w:rPr>
+        <w:commentReference w:id="4"/>
+      </w:r>
+    </w:p>
+    <w:p/>
+    <w:p>
+      <w:pPr>
         <w:rPr>
           <w:b/>
           <w:bCs/>
           <w:sz w:val="28"/>
           <w:szCs w:val="28"/>
         </w:rPr>
+      </w:pPr>
+      <w:commentRangeStart w:id="5"/>
+      <w:r>
+        <w:rPr>
+          <w:b/>
+          <w:bCs/>
+          <w:sz w:val="28"/>
+          <w:szCs w:val="28"/>
+        </w:rPr>
+        <w:t>Third party libraries:</w:t>
+      </w:r>
+    </w:p>
+    <w:p>
+      <w:pPr>
+        <w:rPr>
+          <w:b/>
+          <w:bCs/>
+        </w:rPr>
+      </w:pPr>
+      <w:r>
+        <w:rPr>
+          <w:b/>
+          <w:bCs/>
+        </w:rPr>
+        <w:t>Mirror</w:t>
+      </w:r>
+      <w:r>
+        <w:rPr>
+          <w:b/>
+          <w:bCs/>
+        </w:rPr>
+        <w:t xml:space="preserve"> v66.0.9</w:t>
+      </w:r>
+      <w:r>
+        <w:rPr>
+          <w:b/>
+          <w:bCs/>
+        </w:rPr>
         <w:t>:</w:t>
       </w:r>
     </w:p>
     <w:p>
-      <w:commentRangeStart w:id="1"/>
-      <w:r>
-        <w:t>It is a modular network resource management system</w:t>
-      </w:r>
-      <w:r>
-        <w:t xml:space="preserve"> that will be easy to implement by a developer</w:t>
-      </w:r>
-      <w:commentRangeEnd w:id="1"/>
+      <w:pPr>
+        <w:rPr>
+          <w:bCs/>
+        </w:rPr>
+      </w:pPr>
+      <w:r>
+        <w:rPr>
+          <w:bCs/>
+        </w:rPr>
+        <w:t>License: Extension Asset</w:t>
+      </w:r>
+    </w:p>
+    <w:p>
+      <w:pPr>
+        <w:rPr>
+          <w:bCs/>
+        </w:rPr>
+      </w:pPr>
+      <w:r>
+        <w:rPr>
+          <w:bCs/>
+        </w:rPr>
+        <w:t xml:space="preserve">Mirror is a </w:t>
+      </w:r>
+      <w:proofErr w:type="gramStart"/>
+      <w:r>
+        <w:rPr>
+          <w:bCs/>
+        </w:rPr>
+        <w:t>high level</w:t>
+      </w:r>
+      <w:proofErr w:type="gramEnd"/>
+      <w:r>
+        <w:rPr>
+          <w:bCs/>
+        </w:rPr>
+        <w:t xml:space="preserve"> networking API for Unity</w:t>
+      </w:r>
+      <w:r>
+        <w:rPr>
+          <w:bCs/>
+        </w:rPr>
+        <w:t xml:space="preserve">, supporting different low level Transports. It’s included in the system to take care of </w:t>
+      </w:r>
+      <w:proofErr w:type="gramStart"/>
+      <w:r>
+        <w:rPr>
+          <w:bCs/>
+        </w:rPr>
+        <w:t>the majority of</w:t>
+      </w:r>
+      <w:proofErr w:type="gramEnd"/>
+      <w:r>
+        <w:rPr>
+          <w:bCs/>
+        </w:rPr>
+        <w:t xml:space="preserve"> the networking side of the system.</w:t>
+      </w:r>
+      <w:r>
+        <w:rPr>
+          <w:bCs/>
+        </w:rPr>
+        <w:t xml:space="preserve"> </w:t>
+      </w:r>
+      <w:commentRangeEnd w:id="5"/>
+    </w:p>
+    <w:p>
+      <w:pPr>
+        <w:rPr>
+          <w:bCs/>
+        </w:rPr>
+      </w:pPr>
+      <w:r>
+        <w:rPr>
+          <w:rStyle w:val="CommentReference"/>
+        </w:rPr>
+        <w:commentReference w:id="5"/>
+      </w:r>
+    </w:p>
+    <w:p>
+      <w:pPr>
+        <w:rPr>
+          <w:b/>
+          <w:bCs/>
+          <w:sz w:val="28"/>
+          <w:szCs w:val="28"/>
+        </w:rPr>
+      </w:pPr>
+      <w:r>
+        <w:rPr>
+          <w:b/>
+          <w:bCs/>
+          <w:sz w:val="28"/>
+          <w:szCs w:val="28"/>
+        </w:rPr>
+        <w:t>What will be contained in the Resource Management part:</w:t>
+      </w:r>
+    </w:p>
+    <w:p>
+      <w:pPr>
+        <w:pStyle w:val="ListParagraph"/>
+        <w:numPr>
+          <w:ilvl w:val="0"/>
+          <w:numId w:val="1"/>
+        </w:numPr>
+      </w:pPr>
+      <w:commentRangeStart w:id="6"/>
+      <w:r>
+        <w:t>F</w:t>
+      </w:r>
+      <w:r>
+        <w:t>ood:</w:t>
+      </w:r>
+    </w:p>
+    <w:p>
+      <w:pPr>
+        <w:pStyle w:val="ListParagraph"/>
+        <w:numPr>
+          <w:ilvl w:val="0"/>
+          <w:numId w:val="3"/>
+        </w:numPr>
+      </w:pPr>
+      <w:r>
+        <w:t>R</w:t>
+      </w:r>
+      <w:r>
+        <w:t>andom spawning vegetation</w:t>
+      </w:r>
+    </w:p>
+    <w:p>
+      <w:pPr>
+        <w:pStyle w:val="ListParagraph"/>
+        <w:numPr>
+          <w:ilvl w:val="0"/>
+          <w:numId w:val="3"/>
+        </w:numPr>
+      </w:pPr>
+      <w:r>
+        <w:t>Farming food</w:t>
+      </w:r>
+    </w:p>
+    <w:p>
+      <w:pPr>
+        <w:pStyle w:val="ListParagraph"/>
+        <w:numPr>
+          <w:ilvl w:val="0"/>
+          <w:numId w:val="3"/>
+        </w:numPr>
+      </w:pPr>
+      <w:r>
+        <w:t>Whether</w:t>
+      </w:r>
+      <w:r>
+        <w:t xml:space="preserve"> or not it </w:t>
+      </w:r>
+      <w:r>
+        <w:t>respawn</w:t>
+      </w:r>
+      <w:r>
+        <w:t>s over time</w:t>
+      </w:r>
+    </w:p>
+    <w:p>
+      <w:pPr>
+        <w:pStyle w:val="ListParagraph"/>
+        <w:numPr>
+          <w:ilvl w:val="0"/>
+          <w:numId w:val="3"/>
+        </w:numPr>
+      </w:pPr>
+      <w:r>
+        <w:t>The model/s it will use</w:t>
+      </w:r>
+    </w:p>
+    <w:p/>
+    <w:p>
+      <w:pPr>
+        <w:pStyle w:val="ListParagraph"/>
+        <w:numPr>
+          <w:ilvl w:val="0"/>
+          <w:numId w:val="1"/>
+        </w:numPr>
+      </w:pPr>
+      <w:r>
+        <w:t>Water:</w:t>
+      </w:r>
+    </w:p>
+    <w:p>
+      <w:pPr>
+        <w:pStyle w:val="ListParagraph"/>
+        <w:numPr>
+          <w:ilvl w:val="0"/>
+          <w:numId w:val="3"/>
+        </w:numPr>
+      </w:pPr>
+      <w:r>
+        <w:t>Well</w:t>
+      </w:r>
+    </w:p>
+    <w:p>
+      <w:pPr>
+        <w:pStyle w:val="ListParagraph"/>
+        <w:numPr>
+          <w:ilvl w:val="0"/>
+          <w:numId w:val="3"/>
+        </w:numPr>
+      </w:pPr>
+      <w:r>
+        <w:t>Rivers</w:t>
+      </w:r>
+    </w:p>
+    <w:p>
+      <w:pPr>
+        <w:pStyle w:val="ListParagraph"/>
+        <w:numPr>
+          <w:ilvl w:val="0"/>
+          <w:numId w:val="3"/>
+        </w:numPr>
+      </w:pPr>
+      <w:r>
+        <w:t>Lakes</w:t>
+      </w:r>
+    </w:p>
+    <w:p>
+      <w:pPr>
+        <w:pStyle w:val="ListParagraph"/>
+        <w:numPr>
+          <w:ilvl w:val="0"/>
+          <w:numId w:val="3"/>
+        </w:numPr>
+      </w:pPr>
+      <w:r>
+        <w:t>Space it takes up</w:t>
+      </w:r>
+    </w:p>
+    <w:p/>
+    <w:p>
+      <w:pPr>
+        <w:pStyle w:val="ListParagraph"/>
+        <w:numPr>
+          <w:ilvl w:val="0"/>
+          <w:numId w:val="1"/>
+        </w:numPr>
+      </w:pPr>
+      <w:r>
+        <w:t>Customisable resource nodes</w:t>
+      </w:r>
+    </w:p>
+    <w:p>
+      <w:pPr>
+        <w:pStyle w:val="ListParagraph"/>
+        <w:numPr>
+          <w:ilvl w:val="0"/>
+          <w:numId w:val="3"/>
+        </w:numPr>
+      </w:pPr>
+      <w:r>
+        <w:t>Weather it spawns in clusters or in single nodes</w:t>
+      </w:r>
+    </w:p>
+    <w:p>
+      <w:pPr>
+        <w:pStyle w:val="ListParagraph"/>
+        <w:numPr>
+          <w:ilvl w:val="0"/>
+          <w:numId w:val="3"/>
+        </w:numPr>
+      </w:pPr>
+      <w:r>
+        <w:t>How spread apart the nodes are</w:t>
+      </w:r>
+    </w:p>
+    <w:p>
+      <w:pPr>
+        <w:pStyle w:val="ListParagraph"/>
+        <w:numPr>
+          <w:ilvl w:val="0"/>
+          <w:numId w:val="3"/>
+        </w:numPr>
+      </w:pPr>
+      <w:r>
+        <w:t>How rare it is</w:t>
+      </w:r>
+    </w:p>
+    <w:p>
+      <w:pPr>
+        <w:pStyle w:val="ListParagraph"/>
+        <w:numPr>
+          <w:ilvl w:val="0"/>
+          <w:numId w:val="3"/>
+        </w:numPr>
+      </w:pPr>
+      <w:r>
+        <w:lastRenderedPageBreak/>
+        <w:t xml:space="preserve">Is it </w:t>
+      </w:r>
+      <w:proofErr w:type="gramStart"/>
+      <w:r>
+        <w:t>farmable</w:t>
+      </w:r>
+      <w:proofErr w:type="gramEnd"/>
+    </w:p>
+    <w:p>
+      <w:pPr>
+        <w:pStyle w:val="ListParagraph"/>
+        <w:numPr>
+          <w:ilvl w:val="0"/>
+          <w:numId w:val="3"/>
+        </w:numPr>
+      </w:pPr>
+      <w:r>
+        <w:t xml:space="preserve">Is it </w:t>
+      </w:r>
+      <w:proofErr w:type="gramStart"/>
+      <w:r>
+        <w:t>plantable</w:t>
+      </w:r>
+      <w:proofErr w:type="gramEnd"/>
+    </w:p>
+    <w:p>
+      <w:pPr>
+        <w:pStyle w:val="ListParagraph"/>
+        <w:numPr>
+          <w:ilvl w:val="0"/>
+          <w:numId w:val="3"/>
+        </w:numPr>
+      </w:pPr>
+      <w:r>
+        <w:t>The model/s it will use</w:t>
+      </w:r>
+    </w:p>
+    <w:p>
+      <w:pPr>
+        <w:pStyle w:val="ListParagraph"/>
+        <w:numPr>
+          <w:ilvl w:val="0"/>
+          <w:numId w:val="3"/>
+        </w:numPr>
+      </w:pPr>
+      <w:r>
+        <w:t xml:space="preserve">What resource do you get from </w:t>
+      </w:r>
+      <w:proofErr w:type="gramStart"/>
+      <w:r>
+        <w:t>it</w:t>
+      </w:r>
+      <w:proofErr w:type="gramEnd"/>
+    </w:p>
+    <w:p>
+      <w:pPr>
+        <w:pStyle w:val="ListParagraph"/>
+        <w:numPr>
+          <w:ilvl w:val="0"/>
+          <w:numId w:val="3"/>
+        </w:numPr>
+      </w:pPr>
+      <w:r>
+        <w:t xml:space="preserve">How much of the resource does it </w:t>
+      </w:r>
+      <w:proofErr w:type="gramStart"/>
+      <w:r>
+        <w:t>drop</w:t>
+      </w:r>
+      <w:proofErr w:type="gramEnd"/>
+    </w:p>
+    <w:p>
+      <w:pPr>
+        <w:pStyle w:val="ListParagraph"/>
+        <w:numPr>
+          <w:ilvl w:val="0"/>
+          <w:numId w:val="3"/>
+        </w:numPr>
+      </w:pPr>
+      <w:r>
+        <w:t>Does it automatically respawn</w:t>
+      </w:r>
+    </w:p>
+    <w:p/>
+    <w:p>
+      <w:pPr>
+        <w:pStyle w:val="ListParagraph"/>
+        <w:numPr>
+          <w:ilvl w:val="0"/>
+          <w:numId w:val="1"/>
+        </w:numPr>
+      </w:pPr>
+      <w:r>
+        <w:t>Storage</w:t>
+      </w:r>
+    </w:p>
+    <w:p>
+      <w:pPr>
+        <w:pStyle w:val="ListParagraph"/>
+        <w:numPr>
+          <w:ilvl w:val="0"/>
+          <w:numId w:val="3"/>
+        </w:numPr>
+      </w:pPr>
+      <w:r>
+        <w:t>What resources can it store</w:t>
+      </w:r>
+    </w:p>
+    <w:p>
+      <w:pPr>
+        <w:pStyle w:val="ListParagraph"/>
+        <w:numPr>
+          <w:ilvl w:val="0"/>
+          <w:numId w:val="3"/>
+        </w:numPr>
+      </w:pPr>
+      <w:r>
+        <w:t>The model it will use</w:t>
+      </w:r>
+    </w:p>
+    <w:p>
+      <w:pPr>
+        <w:pStyle w:val="ListParagraph"/>
+        <w:numPr>
+          <w:ilvl w:val="0"/>
+          <w:numId w:val="3"/>
+        </w:numPr>
+      </w:pPr>
+      <w:r>
+        <w:t xml:space="preserve">Are the resources visualised on/in </w:t>
+      </w:r>
+      <w:proofErr w:type="gramStart"/>
+      <w:r>
+        <w:t>it</w:t>
+      </w:r>
+      <w:proofErr w:type="gramEnd"/>
+    </w:p>
+    <w:p>
+      <w:pPr>
+        <w:pStyle w:val="ListParagraph"/>
+        <w:numPr>
+          <w:ilvl w:val="0"/>
+          <w:numId w:val="3"/>
+        </w:numPr>
+      </w:pPr>
+      <w:r>
+        <w:t>The model/s the visualised resources will use</w:t>
+      </w:r>
+    </w:p>
+    <w:p>
+      <w:pPr>
+        <w:pStyle w:val="ListParagraph"/>
+        <w:numPr>
+          <w:ilvl w:val="0"/>
+          <w:numId w:val="3"/>
+        </w:numPr>
+      </w:pPr>
+      <w:r>
+        <w:t>How much can it hold</w:t>
+      </w:r>
+      <w:commentRangeEnd w:id="6"/>
       <w:r>
         <w:rPr>
           <w:rStyle w:val="CommentReference"/>
           <w:sz w:val="22"/>
           <w:szCs w:val="22"/>
         </w:rPr>
-        <w:commentReference w:id="1"/>
-      </w:r>
-      <w:r>
-        <w:t xml:space="preserve">, </w:t>
-      </w:r>
-      <w:commentRangeStart w:id="2"/>
-      <w:r>
-        <w:t xml:space="preserve">this can be used for </w:t>
-      </w:r>
-      <w:r>
-        <w:t xml:space="preserve">developing online City Builders and Colony Sims. </w:t>
-      </w:r>
-      <w:commentRangeEnd w:id="2"/>
+        <w:commentReference w:id="6"/>
+      </w:r>
+    </w:p>
+    <w:p/>
+    <w:p>
+      <w:pPr>
+        <w:rPr>
+          <w:sz w:val="28"/>
+          <w:szCs w:val="28"/>
+        </w:rPr>
+      </w:pPr>
+      <w:commentRangeStart w:id="7"/>
+      <w:r>
+        <w:rPr>
+          <w:b/>
+          <w:bCs/>
+          <w:sz w:val="28"/>
+          <w:szCs w:val="28"/>
+        </w:rPr>
+        <w:t>Mathematical equations</w:t>
+      </w:r>
+      <w:commentRangeEnd w:id="7"/>
+      <w:r>
+        <w:rPr>
+          <w:rStyle w:val="CommentReference"/>
+          <w:sz w:val="28"/>
+          <w:szCs w:val="28"/>
+        </w:rPr>
+        <w:commentReference w:id="7"/>
+      </w:r>
+      <w:r>
+        <w:rPr>
+          <w:b/>
+          <w:bCs/>
+          <w:sz w:val="28"/>
+          <w:szCs w:val="28"/>
+        </w:rPr>
+        <w:t>:</w:t>
+      </w:r>
+    </w:p>
+    <w:p>
+      <w:r>
+        <w:t>A combination of b</w:t>
+      </w:r>
+      <w:commentRangeStart w:id="8"/>
+      <w:r>
+        <w:t>asic addition, subtraction, division, and multiplication</w:t>
+      </w:r>
+      <w:commentRangeEnd w:id="8"/>
       <w:r>
         <w:rPr>
           <w:rStyle w:val="CommentReference"/>
           <w:sz w:val="22"/>
           <w:szCs w:val="22"/>
         </w:rPr>
-        <w:commentReference w:id="2"/>
-      </w:r>
-      <w:commentRangeStart w:id="3"/>
-      <w:r>
-        <w:t>The package will contain pre-made</w:t>
-      </w:r>
-      <w:r>
-        <w:t xml:space="preserve"> Resource </w:t>
-      </w:r>
-      <w:r>
-        <w:t xml:space="preserve">Attribute and </w:t>
-      </w:r>
-      <w:r>
-        <w:t>Management Systems</w:t>
-      </w:r>
-      <w:r>
-        <w:t>, Resource Node System, and Networking system</w:t>
-      </w:r>
-      <w:commentRangeEnd w:id="3"/>
+        <w:commentReference w:id="8"/>
+      </w:r>
+      <w:r>
+        <w:t xml:space="preserve"> will be used in most functions.</w:t>
+      </w:r>
+    </w:p>
+    <w:p>
+      <w:commentRangeStart w:id="9"/>
+      <w:r>
+        <w:t xml:space="preserve">The constant rate of decay will just use a lerp function </w:t>
+      </w:r>
+      <w:r>
+        <w:rPr>
+          <w:b/>
+          <w:bCs/>
+        </w:rPr>
+        <w:t>(a + (b – a) * t)</w:t>
+      </w:r>
+      <w:r>
+        <w:t xml:space="preserve"> and </w:t>
+      </w:r>
+      <w:r>
+        <w:rPr>
+          <w:b/>
+          <w:bCs/>
+        </w:rPr>
+        <w:t>t</w:t>
+      </w:r>
+      <w:r>
+        <w:t xml:space="preserve"> will be equal to the </w:t>
+      </w:r>
+      <w:r>
+        <w:rPr>
+          <w:b/>
+          <w:bCs/>
+        </w:rPr>
+        <w:t>current accumulated time</w:t>
+      </w:r>
+      <w:r>
+        <w:t xml:space="preserve"> divided by the </w:t>
+      </w:r>
+      <w:r>
+        <w:rPr>
+          <w:b/>
+          <w:bCs/>
+        </w:rPr>
+        <w:t>maximum amount of time</w:t>
+      </w:r>
+      <w:r>
+        <w:t xml:space="preserve"> </w:t>
+      </w:r>
+      <w:r>
+        <w:rPr>
+          <w:b/>
+          <w:bCs/>
+        </w:rPr>
+        <w:t xml:space="preserve">(t = time / </w:t>
+      </w:r>
+      <w:r>
+        <w:rPr>
+          <w:b/>
+          <w:bCs/>
+        </w:rPr>
+        <w:t>max time</w:t>
+      </w:r>
+      <w:r>
+        <w:rPr>
+          <w:b/>
+          <w:bCs/>
+        </w:rPr>
+        <w:t>)</w:t>
+      </w:r>
+      <w:r>
+        <w:t>.</w:t>
+      </w:r>
+    </w:p>
+    <w:p>
+      <w:r>
+        <w:t xml:space="preserve">When adding resources to the storage, there will be an equation to increase the time of decay </w:t>
+      </w:r>
+      <w:r>
+        <w:rPr>
+          <w:b/>
+          <w:bCs/>
+        </w:rPr>
+        <w:t>((number of resources + amount to add) / max amount of resources * max time)</w:t>
+      </w:r>
+      <w:r>
+        <w:t xml:space="preserve"> since time controls how many resources there are.</w:t>
+      </w:r>
+      <w:commentRangeEnd w:id="9"/>
       <w:r>
         <w:rPr>
           <w:rStyle w:val="CommentReference"/>
           <w:sz w:val="22"/>
           <w:szCs w:val="22"/>
         </w:rPr>
-        <w:commentReference w:id="3"/>
+        <w:commentReference w:id="9"/>
+      </w:r>
+    </w:p>
+    <w:p>
+      <w:r>
+        <w:t xml:space="preserve">Nodes that grow will use the same lerp function </w:t>
+      </w:r>
+      <w:r>
+        <w:rPr>
+          <w:b/>
+          <w:bCs/>
+        </w:rPr>
+        <w:t>(a + (b – a) * t)</w:t>
+      </w:r>
+      <w:r>
+        <w:t xml:space="preserve"> as the constant rate of decay, using </w:t>
+      </w:r>
+      <w:proofErr w:type="spellStart"/>
+      <w:r>
+        <w:rPr>
+          <w:b/>
+          <w:bCs/>
+        </w:rPr>
+        <w:t>t</w:t>
+      </w:r>
+      <w:proofErr w:type="spellEnd"/>
+      <w:r>
+        <w:t xml:space="preserve"> as a percentage </w:t>
+      </w:r>
+      <w:r>
+        <w:t>of its life cycle</w:t>
+      </w:r>
+      <w:r>
+        <w:t xml:space="preserve"> to control the max yield </w:t>
+      </w:r>
+      <w:r>
+        <w:t>that resource can produce</w:t>
       </w:r>
       <w:r>
         <w:t xml:space="preserve"> </w:t>
       </w:r>
-      <w:commentRangeStart w:id="4"/>
-      <w:r>
-        <w:t>the developer can use to speed up their workflow</w:t>
-      </w:r>
-      <w:r>
-        <w:t xml:space="preserve">, </w:t>
-      </w:r>
-      <w:r>
-        <w:t xml:space="preserve">this will </w:t>
-      </w:r>
-      <w:r>
-        <w:t>allow</w:t>
-      </w:r>
-      <w:r>
-        <w:t xml:space="preserve"> the</w:t>
-      </w:r>
-      <w:r>
-        <w:t xml:space="preserve"> developer</w:t>
-      </w:r>
-      <w:r>
-        <w:t xml:space="preserve"> to</w:t>
-      </w:r>
-      <w:r>
-        <w:t xml:space="preserve"> </w:t>
-      </w:r>
-      <w:r>
-        <w:t>integrate their systems and</w:t>
-      </w:r>
-      <w:r>
-        <w:t xml:space="preserve"> </w:t>
-      </w:r>
-      <w:r>
-        <w:t>the other</w:t>
-      </w:r>
-      <w:r>
-        <w:t xml:space="preserve"> game</w:t>
-      </w:r>
-      <w:r>
-        <w:t xml:space="preserve"> mechanics</w:t>
-      </w:r>
-      <w:r>
-        <w:t>, fast tracking the</w:t>
-      </w:r>
-      <w:r>
-        <w:t>ir</w:t>
-      </w:r>
-      <w:r>
-        <w:t xml:space="preserve"> development cycle</w:t>
-      </w:r>
-      <w:r>
-        <w:t>, rather than spending time developing the underlining systems for the base game to work.</w:t>
-      </w:r>
-      <w:commentRangeEnd w:id="4"/>
+      <w:r>
+        <w:t>using</w:t>
+      </w:r>
+      <w:r>
+        <w:t xml:space="preserve"> logic to </w:t>
+      </w:r>
+      <w:r>
+        <w:t>determine when during that life cycle the resources gained will drop off.</w:t>
+      </w:r>
+    </w:p>
+    <w:p/>
+    <w:p>
+      <w:pPr>
+        <w:rPr>
+          <w:sz w:val="28"/>
+          <w:szCs w:val="28"/>
+        </w:rPr>
+      </w:pPr>
+      <w:r>
+        <w:rPr>
+          <w:b/>
+          <w:bCs/>
+          <w:sz w:val="28"/>
+          <w:szCs w:val="28"/>
+        </w:rPr>
+        <w:t>How the system</w:t>
+      </w:r>
+      <w:r>
+        <w:rPr>
+          <w:b/>
+          <w:bCs/>
+          <w:sz w:val="28"/>
+          <w:szCs w:val="28"/>
+        </w:rPr>
+        <w:t>s</w:t>
+      </w:r>
+      <w:r>
+        <w:rPr>
+          <w:b/>
+          <w:bCs/>
+          <w:sz w:val="28"/>
+          <w:szCs w:val="28"/>
+        </w:rPr>
+        <w:t xml:space="preserve"> will be modular:</w:t>
+      </w:r>
+    </w:p>
+    <w:p>
+      <w:commentRangeStart w:id="10"/>
+      <w:r>
+        <w:rPr>
+          <w:b/>
+          <w:bCs/>
+        </w:rPr>
+        <w:t>Networking:</w:t>
+      </w:r>
+      <w:commentRangeEnd w:id="10"/>
       <w:r>
         <w:rPr>
           <w:rStyle w:val="CommentReference"/>
           <w:sz w:val="22"/>
           <w:szCs w:val="22"/>
         </w:rPr>
-        <w:commentReference w:id="4"/>
-      </w:r>
-    </w:p>
-    <w:p>
-      <w:pPr>
-        <w:rPr>
-          <w:sz w:val="32"/>
-          <w:szCs w:val="32"/>
-        </w:rPr>
-      </w:pPr>
-    </w:p>
-    <w:p>
-      <w:pPr>
-        <w:rPr>
-          <w:b/>
-          <w:bCs/>
-          <w:sz w:val="28"/>
-          <w:szCs w:val="28"/>
-        </w:rPr>
-      </w:pPr>
-      <w:commentRangeStart w:id="5"/>
-      <w:r>
-        <w:rPr>
-          <w:b/>
-          <w:bCs/>
-          <w:sz w:val="28"/>
-          <w:szCs w:val="28"/>
-        </w:rPr>
-        <w:t>Third party libraries:</w:t>
-      </w:r>
-    </w:p>
-    <w:tbl>
-      <w:tblPr>
-        <w:tblStyle w:val="TableGrid"/>
-        <w:tblW w:w="0" w:type="auto"/>
-        <w:tblLook w:val="04A0" w:firstRow="1" w:lastRow="0" w:firstColumn="1" w:lastColumn="0" w:noHBand="0" w:noVBand="1"/>
-      </w:tblPr>
-      <w:tblGrid>
-        <w:gridCol w:w="3005"/>
-        <w:gridCol w:w="3005"/>
-        <w:gridCol w:w="3006"/>
-      </w:tblGrid>
-      <w:tr>
-        <w:tc>
-          <w:tcPr>
-            <w:tcW w:w="3005" w:type="dxa"/>
-          </w:tcPr>
-          <w:p>
-            <w:pPr>
-              <w:rPr>
-                <w:b/>
-                <w:bCs/>
-              </w:rPr>
-            </w:pPr>
-            <w:r>
-              <w:rPr>
-                <w:b/>
-                <w:bCs/>
-              </w:rPr>
-              <w:t>Name</w:t>
-            </w:r>
-          </w:p>
-        </w:tc>
-        <w:tc>
-          <w:tcPr>
-            <w:tcW w:w="3005" w:type="dxa"/>
-          </w:tcPr>
-          <w:p>
-            <w:pPr>
-              <w:rPr>
-                <w:b/>
-                <w:bCs/>
-              </w:rPr>
-            </w:pPr>
-            <w:r>
-              <w:rPr>
-                <w:b/>
-                <w:bCs/>
-              </w:rPr>
-              <w:t>License</w:t>
-            </w:r>
-          </w:p>
-        </w:tc>
-        <w:tc>
-          <w:tcPr>
-            <w:tcW w:w="3006" w:type="dxa"/>
-          </w:tcPr>
-          <w:p>
-            <w:pPr>
-              <w:rPr>
-                <w:b/>
-                <w:bCs/>
-              </w:rPr>
-            </w:pPr>
-            <w:r>
-              <w:rPr>
-                <w:b/>
-                <w:bCs/>
-              </w:rPr>
-              <w:t>Version</w:t>
-            </w:r>
-          </w:p>
-        </w:tc>
-      </w:tr>
-      <w:tr>
-        <w:tc>
-          <w:tcPr>
-            <w:tcW w:w="3005" w:type="dxa"/>
-          </w:tcPr>
-          <w:p>
-            <w:r>
-              <w:t>Mirror</w:t>
-            </w:r>
-          </w:p>
-        </w:tc>
-        <w:tc>
-          <w:tcPr>
-            <w:tcW w:w="3005" w:type="dxa"/>
-          </w:tcPr>
-          <w:p>
-            <w:r>
-              <w:t>Extension Asset</w:t>
-            </w:r>
-          </w:p>
-        </w:tc>
-        <w:tc>
-          <w:tcPr>
-            <w:tcW w:w="3006" w:type="dxa"/>
-          </w:tcPr>
-          <w:p>
-            <w:r>
-              <w:t>66.0.9</w:t>
-            </w:r>
-          </w:p>
-        </w:tc>
-      </w:tr>
-      <w:tr>
-        <w:tc>
-          <w:tcPr>
-            <w:tcW w:w="3005" w:type="dxa"/>
-          </w:tcPr>
-          <w:p>
-            <w:r>
-              <w:t>Animation Rigging</w:t>
-            </w:r>
-          </w:p>
-        </w:tc>
-        <w:tc>
-          <w:tcPr>
-            <w:tcW w:w="3005" w:type="dxa"/>
-          </w:tcPr>
-          <w:p>
-            <w:r>
-              <w:t>Unity Companion Package License 1.0</w:t>
-            </w:r>
-          </w:p>
-        </w:tc>
-        <w:tc>
-          <w:tcPr>
-            <w:tcW w:w="3006" w:type="dxa"/>
-          </w:tcPr>
-          <w:p>
-            <w:r>
-              <w:t>1.0.3</w:t>
-            </w:r>
-          </w:p>
-        </w:tc>
-      </w:tr>
-      <w:tr>
-        <w:tc>
-          <w:tcPr>
-            <w:tcW w:w="3005" w:type="dxa"/>
-          </w:tcPr>
-          <w:p>
-            <w:proofErr w:type="spellStart"/>
-            <w:r>
-              <w:t>Cinemachine</w:t>
-            </w:r>
-            <w:proofErr w:type="spellEnd"/>
-          </w:p>
-        </w:tc>
-        <w:tc>
-          <w:tcPr>
-            <w:tcW w:w="3005" w:type="dxa"/>
-          </w:tcPr>
-          <w:p>
-            <w:r>
-              <w:t>Unity Companion Package License 1.0</w:t>
-            </w:r>
-          </w:p>
-        </w:tc>
-        <w:tc>
-          <w:tcPr>
-            <w:tcW w:w="3006" w:type="dxa"/>
-          </w:tcPr>
-          <w:p>
-            <w:r>
-              <w:t>2.6.11</w:t>
-            </w:r>
-          </w:p>
-        </w:tc>
-      </w:tr>
-      <w:tr>
-        <w:tc>
-          <w:tcPr>
-            <w:tcW w:w="3005" w:type="dxa"/>
-          </w:tcPr>
-          <w:p>
-            <w:r>
-              <w:t>Universal RP</w:t>
-            </w:r>
-          </w:p>
-        </w:tc>
-        <w:tc>
-          <w:tcPr>
-            <w:tcW w:w="3005" w:type="dxa"/>
-          </w:tcPr>
-          <w:p>
-            <w:r>
-              <w:t>Unity Companion Package License 1.0</w:t>
-            </w:r>
-          </w:p>
-        </w:tc>
-        <w:tc>
-          <w:tcPr>
-            <w:tcW w:w="3006" w:type="dxa"/>
-          </w:tcPr>
-          <w:p>
-            <w:r>
-              <w:t>10.4.0</w:t>
-            </w:r>
-          </w:p>
-        </w:tc>
-      </w:tr>
-      <w:tr>
-        <w:tc>
-          <w:tcPr>
-            <w:tcW w:w="3005" w:type="dxa"/>
-          </w:tcPr>
-          <w:p>
-            <w:r>
-              <w:t>Input System</w:t>
-            </w:r>
-          </w:p>
-        </w:tc>
-        <w:tc>
-          <w:tcPr>
-            <w:tcW w:w="3005" w:type="dxa"/>
-          </w:tcPr>
-          <w:p>
-            <w:r>
-              <w:t>Unity Companion Package License 1.0</w:t>
-            </w:r>
-          </w:p>
-        </w:tc>
-        <w:tc>
-          <w:tcPr>
-            <w:tcW w:w="3006" w:type="dxa"/>
-          </w:tcPr>
-          <w:p>
-            <w:r>
-              <w:t>1.0.2</w:t>
-            </w:r>
-          </w:p>
-        </w:tc>
-      </w:tr>
-      <w:tr>
-        <w:tc>
-          <w:tcPr>
-            <w:tcW w:w="3005" w:type="dxa"/>
-          </w:tcPr>
-          <w:p>
-            <w:r>
-              <w:t>2D Sprite</w:t>
-            </w:r>
-          </w:p>
-        </w:tc>
-        <w:tc>
-          <w:tcPr>
-            <w:tcW w:w="3005" w:type="dxa"/>
-          </w:tcPr>
-          <w:p>
-            <w:r>
-              <w:t>Unity Companion Package License 1.0</w:t>
-            </w:r>
-          </w:p>
-        </w:tc>
-        <w:tc>
-          <w:tcPr>
-            <w:tcW w:w="3006" w:type="dxa"/>
-          </w:tcPr>
-          <w:p>
-            <w:r>
-              <w:t>1.0.0</w:t>
-            </w:r>
-          </w:p>
-        </w:tc>
-      </w:tr>
-    </w:tbl>
-    <w:commentRangeEnd w:id="5"/>
-    <w:p>
-      <w:pPr>
-        <w:rPr>
-          <w:sz w:val="32"/>
-          <w:szCs w:val="32"/>
-        </w:rPr>
-      </w:pPr>
-      <w:r>
-        <w:rPr>
-          <w:rStyle w:val="CommentReference"/>
-        </w:rPr>
-        <w:commentReference w:id="5"/>
-      </w:r>
-    </w:p>
-    <w:p>
-      <w:pPr>
-        <w:rPr>
-          <w:b/>
-          <w:bCs/>
-          <w:sz w:val="28"/>
-          <w:szCs w:val="28"/>
-        </w:rPr>
-      </w:pPr>
-      <w:r>
-        <w:rPr>
-          <w:b/>
-          <w:bCs/>
-          <w:sz w:val="28"/>
-          <w:szCs w:val="28"/>
-        </w:rPr>
-        <w:t>What will be contained in the Resource Management part:</w:t>
-      </w:r>
-    </w:p>
-    <w:p>
-      <w:pPr>
-        <w:pStyle w:val="ListParagraph"/>
-        <w:numPr>
-          <w:ilvl w:val="0"/>
-          <w:numId w:val="1"/>
-        </w:numPr>
-      </w:pPr>
-      <w:commentRangeStart w:id="6"/>
-      <w:r>
-        <w:t>F</w:t>
-      </w:r>
-      <w:r>
-        <w:t>ood:</w:t>
-      </w:r>
-    </w:p>
-    <w:p>
-      <w:pPr>
-        <w:pStyle w:val="ListParagraph"/>
-        <w:numPr>
-          <w:ilvl w:val="0"/>
-          <w:numId w:val="3"/>
-        </w:numPr>
-      </w:pPr>
-      <w:r>
-        <w:t>R</w:t>
-      </w:r>
-      <w:r>
-        <w:t>andom spawning vegetation</w:t>
-      </w:r>
-    </w:p>
-    <w:p>
-      <w:pPr>
-        <w:pStyle w:val="ListParagraph"/>
-        <w:numPr>
-          <w:ilvl w:val="0"/>
-          <w:numId w:val="3"/>
-        </w:numPr>
-      </w:pPr>
-      <w:r>
-        <w:t>Farming food</w:t>
-      </w:r>
-    </w:p>
-    <w:p>
-      <w:pPr>
-        <w:pStyle w:val="ListParagraph"/>
-        <w:numPr>
-          <w:ilvl w:val="0"/>
-          <w:numId w:val="3"/>
-        </w:numPr>
-      </w:pPr>
-      <w:r>
-        <w:t>Whether</w:t>
-      </w:r>
-      <w:r>
-        <w:t xml:space="preserve"> or not it </w:t>
-      </w:r>
-      <w:r>
-        <w:t>respawn</w:t>
-      </w:r>
-      <w:r>
-        <w:t>s over time</w:t>
-      </w:r>
-    </w:p>
-    <w:p>
-      <w:pPr>
-        <w:pStyle w:val="ListParagraph"/>
-        <w:numPr>
-          <w:ilvl w:val="0"/>
-          <w:numId w:val="3"/>
-        </w:numPr>
-      </w:pPr>
-      <w:r>
-        <w:t>The model/s it will use</w:t>
-      </w:r>
-    </w:p>
-    <w:p/>
-    <w:p>
-      <w:pPr>
-        <w:pStyle w:val="ListParagraph"/>
-        <w:numPr>
-          <w:ilvl w:val="0"/>
-          <w:numId w:val="1"/>
-        </w:numPr>
-      </w:pPr>
-      <w:r>
-        <w:t>Water:</w:t>
-      </w:r>
-    </w:p>
-    <w:p>
-      <w:pPr>
-        <w:pStyle w:val="ListParagraph"/>
-        <w:numPr>
-          <w:ilvl w:val="0"/>
-          <w:numId w:val="3"/>
-        </w:numPr>
-      </w:pPr>
-      <w:r>
-        <w:t>Well</w:t>
-      </w:r>
-    </w:p>
-    <w:p>
-      <w:pPr>
-        <w:pStyle w:val="ListParagraph"/>
-        <w:numPr>
-          <w:ilvl w:val="0"/>
-          <w:numId w:val="3"/>
-        </w:numPr>
-      </w:pPr>
-      <w:r>
-        <w:t>Rivers</w:t>
-      </w:r>
-    </w:p>
-    <w:p>
-      <w:pPr>
-        <w:pStyle w:val="ListParagraph"/>
-        <w:numPr>
-          <w:ilvl w:val="0"/>
-          <w:numId w:val="3"/>
-        </w:numPr>
-      </w:pPr>
-      <w:r>
-        <w:t>Lakes</w:t>
-      </w:r>
-    </w:p>
-    <w:p>
-      <w:pPr>
-        <w:pStyle w:val="ListParagraph"/>
-        <w:numPr>
-          <w:ilvl w:val="0"/>
-          <w:numId w:val="3"/>
-        </w:numPr>
-      </w:pPr>
-      <w:r>
-        <w:t>Space it takes up</w:t>
-      </w:r>
-    </w:p>
-    <w:p/>
-    <w:p>
-      <w:pPr>
-        <w:pStyle w:val="ListParagraph"/>
-        <w:numPr>
-          <w:ilvl w:val="0"/>
-          <w:numId w:val="1"/>
-        </w:numPr>
-      </w:pPr>
-      <w:r>
-        <w:t>Customisable resource nodes</w:t>
-      </w:r>
-    </w:p>
-    <w:p>
-      <w:pPr>
-        <w:pStyle w:val="ListParagraph"/>
-        <w:numPr>
-          <w:ilvl w:val="0"/>
-          <w:numId w:val="3"/>
-        </w:numPr>
-      </w:pPr>
-      <w:r>
-        <w:t>Weather it spawns in clusters or in single nodes</w:t>
-      </w:r>
-    </w:p>
-    <w:p>
-      <w:pPr>
-        <w:pStyle w:val="ListParagraph"/>
-        <w:numPr>
-          <w:ilvl w:val="0"/>
-          <w:numId w:val="3"/>
-        </w:numPr>
-      </w:pPr>
-      <w:r>
-        <w:lastRenderedPageBreak/>
-        <w:t>How spread apart the nodes are</w:t>
-      </w:r>
-    </w:p>
-    <w:p>
-      <w:pPr>
-        <w:pStyle w:val="ListParagraph"/>
-        <w:numPr>
-          <w:ilvl w:val="0"/>
-          <w:numId w:val="3"/>
-        </w:numPr>
-      </w:pPr>
-      <w:r>
-        <w:t>How rare it is</w:t>
-      </w:r>
-    </w:p>
-    <w:p>
-      <w:pPr>
-        <w:pStyle w:val="ListParagraph"/>
-        <w:numPr>
-          <w:ilvl w:val="0"/>
-          <w:numId w:val="3"/>
-        </w:numPr>
-      </w:pPr>
-      <w:r>
-        <w:t>Is it farmable</w:t>
-      </w:r>
-    </w:p>
-    <w:p>
-      <w:pPr>
-        <w:pStyle w:val="ListParagraph"/>
-        <w:numPr>
-          <w:ilvl w:val="0"/>
-          <w:numId w:val="3"/>
-        </w:numPr>
-      </w:pPr>
-      <w:r>
-        <w:t>Is it plantable</w:t>
-      </w:r>
-    </w:p>
-    <w:p>
-      <w:pPr>
-        <w:pStyle w:val="ListParagraph"/>
-        <w:numPr>
-          <w:ilvl w:val="0"/>
-          <w:numId w:val="3"/>
-        </w:numPr>
-      </w:pPr>
-      <w:r>
-        <w:t>The model/s it will use</w:t>
-      </w:r>
-    </w:p>
-    <w:p>
-      <w:pPr>
-        <w:pStyle w:val="ListParagraph"/>
-        <w:numPr>
-          <w:ilvl w:val="0"/>
-          <w:numId w:val="3"/>
-        </w:numPr>
-      </w:pPr>
-      <w:r>
-        <w:t>What resource do you get from it</w:t>
-      </w:r>
-    </w:p>
-    <w:p>
-      <w:pPr>
-        <w:pStyle w:val="ListParagraph"/>
-        <w:numPr>
-          <w:ilvl w:val="0"/>
-          <w:numId w:val="3"/>
-        </w:numPr>
-      </w:pPr>
-      <w:r>
-        <w:t>How much of the resource does it drop</w:t>
-      </w:r>
-    </w:p>
-    <w:p>
-      <w:pPr>
-        <w:pStyle w:val="ListParagraph"/>
-        <w:numPr>
-          <w:ilvl w:val="0"/>
-          <w:numId w:val="3"/>
-        </w:numPr>
-      </w:pPr>
-      <w:r>
-        <w:t>Does it automatically respawn</w:t>
-      </w:r>
-    </w:p>
-    <w:p/>
-    <w:p>
-      <w:pPr>
-        <w:pStyle w:val="ListParagraph"/>
-        <w:numPr>
-          <w:ilvl w:val="0"/>
-          <w:numId w:val="1"/>
-        </w:numPr>
-      </w:pPr>
-      <w:r>
-        <w:t>Storage</w:t>
-      </w:r>
-    </w:p>
-    <w:p>
-      <w:pPr>
-        <w:pStyle w:val="ListParagraph"/>
-        <w:numPr>
-          <w:ilvl w:val="0"/>
-          <w:numId w:val="3"/>
-        </w:numPr>
-      </w:pPr>
-      <w:r>
-        <w:t>What resources can it store</w:t>
-      </w:r>
-    </w:p>
-    <w:p>
-      <w:pPr>
-        <w:pStyle w:val="ListParagraph"/>
-        <w:numPr>
-          <w:ilvl w:val="0"/>
-          <w:numId w:val="3"/>
-        </w:numPr>
-      </w:pPr>
-      <w:r>
-        <w:t>The model it will use</w:t>
-      </w:r>
-    </w:p>
-    <w:p>
-      <w:pPr>
-        <w:pStyle w:val="ListParagraph"/>
-        <w:numPr>
-          <w:ilvl w:val="0"/>
-          <w:numId w:val="3"/>
-        </w:numPr>
-      </w:pPr>
-      <w:r>
-        <w:t>Are the resources visualised on/in it</w:t>
-      </w:r>
-    </w:p>
-    <w:p>
-      <w:pPr>
-        <w:pStyle w:val="ListParagraph"/>
-        <w:numPr>
-          <w:ilvl w:val="0"/>
-          <w:numId w:val="3"/>
-        </w:numPr>
-      </w:pPr>
-      <w:r>
-        <w:t>The model/s the visualised resources will use</w:t>
-      </w:r>
-    </w:p>
-    <w:p>
-      <w:pPr>
-        <w:pStyle w:val="ListParagraph"/>
-        <w:numPr>
-          <w:ilvl w:val="0"/>
-          <w:numId w:val="3"/>
-        </w:numPr>
-      </w:pPr>
-      <w:r>
-        <w:t>How much can it hold</w:t>
-      </w:r>
-      <w:commentRangeEnd w:id="6"/>
+        <w:commentReference w:id="10"/>
+      </w:r>
+    </w:p>
+    <w:p>
+      <w:commentRangeStart w:id="11"/>
+      <w:r>
+        <w:t>Will allow for the developer to specify what variables are to be passed to and from the server</w:t>
+      </w:r>
+      <w:r>
+        <w:t>.</w:t>
+      </w:r>
+      <w:r>
+        <w:t xml:space="preserve"> </w:t>
+      </w:r>
+      <w:r>
+        <w:t>Will have</w:t>
+      </w:r>
+      <w:r>
+        <w:t xml:space="preserve"> default variables to be passed in for the resource management system</w:t>
+      </w:r>
+      <w:r>
+        <w:t xml:space="preserve"> that can be </w:t>
+      </w:r>
+      <w:r>
+        <w:t>overridden</w:t>
+      </w:r>
+      <w:r>
+        <w:t>.</w:t>
+      </w:r>
+      <w:commentRangeEnd w:id="11"/>
       <w:r>
         <w:rPr>
           <w:rStyle w:val="CommentReference"/>
           <w:sz w:val="22"/>
           <w:szCs w:val="22"/>
         </w:rPr>
-        <w:commentReference w:id="6"/>
-      </w:r>
-    </w:p>
-    <w:p/>
-    <w:p>
-      <w:pPr>
-        <w:rPr>
-          <w:sz w:val="28"/>
-          <w:szCs w:val="28"/>
-        </w:rPr>
-      </w:pPr>
-      <w:commentRangeStart w:id="7"/>
-      <w:r>
-        <w:rPr>
-          <w:b/>
-          <w:bCs/>
-          <w:sz w:val="28"/>
-          <w:szCs w:val="28"/>
-        </w:rPr>
-        <w:t>Mathematical equations</w:t>
-      </w:r>
-      <w:commentRangeEnd w:id="7"/>
-      <w:r>
-        <w:rPr>
-          <w:rStyle w:val="CommentReference"/>
-          <w:sz w:val="28"/>
-          <w:szCs w:val="28"/>
-        </w:rPr>
-        <w:commentReference w:id="7"/>
-      </w:r>
-      <w:r>
-        <w:rPr>
-          <w:b/>
-          <w:bCs/>
-          <w:sz w:val="28"/>
-          <w:szCs w:val="28"/>
-        </w:rPr>
-        <w:t>:</w:t>
-      </w:r>
-    </w:p>
-    <w:p>
-      <w:commentRangeStart w:id="8"/>
-      <w:r>
-        <w:t>Basic addition, subtraction, division, and multiplication.</w:t>
-      </w:r>
-      <w:commentRangeEnd w:id="8"/>
+        <w:commentReference w:id="11"/>
+      </w:r>
+    </w:p>
+    <w:p>
+      <w:commentRangeStart w:id="12"/>
+      <w:r>
+        <w:t>What kind of connection, what to do if no response / unexpected response, every interaction made and if it is expected</w:t>
+      </w:r>
+      <w:commentRangeEnd w:id="12"/>
       <w:r>
         <w:rPr>
           <w:rStyle w:val="CommentReference"/>
           <w:sz w:val="22"/>
           <w:szCs w:val="22"/>
         </w:rPr>
-        <w:commentReference w:id="8"/>
-      </w:r>
-    </w:p>
-    <w:p>
-      <w:commentRangeStart w:id="9"/>
-      <w:r>
-        <w:t xml:space="preserve">The constant rate of decay will just use a lerp function (a + (b – a) * t) and t will be equal to the current accumulated time divided by the maximum amount of time (t = time / </w:t>
-      </w:r>
-      <w:r>
-        <w:t>max time</w:t>
-      </w:r>
-      <w:r>
-        <w:t>).</w:t>
-      </w:r>
-    </w:p>
-    <w:p>
-      <w:r>
-        <w:t>When adding resources to the storage, there will be an equation to increase the time of decay ((number of resources + amount to add) / max amount of resources * max time) since time controls how many resources there are.</w:t>
-      </w:r>
-      <w:commentRangeEnd w:id="9"/>
-      <w:r>
-        <w:rPr>
-          <w:rStyle w:val="CommentReference"/>
-          <w:sz w:val="22"/>
-          <w:szCs w:val="22"/>
-        </w:rPr>
-        <w:commentReference w:id="9"/>
-      </w:r>
-    </w:p>
-    <w:p>
-      <w:pPr>
-        <w:rPr>
-          <w:sz w:val="32"/>
-          <w:szCs w:val="32"/>
-        </w:rPr>
-      </w:pPr>
-    </w:p>
-    <w:p>
-      <w:pPr>
-        <w:rPr>
-          <w:sz w:val="28"/>
-          <w:szCs w:val="28"/>
-        </w:rPr>
-      </w:pPr>
-      <w:r>
-        <w:rPr>
-          <w:b/>
-          <w:bCs/>
-          <w:sz w:val="28"/>
-          <w:szCs w:val="28"/>
-        </w:rPr>
-        <w:t>How the system</w:t>
-      </w:r>
-      <w:r>
-        <w:rPr>
-          <w:b/>
-          <w:bCs/>
-          <w:sz w:val="28"/>
-          <w:szCs w:val="28"/>
-        </w:rPr>
-        <w:t>s</w:t>
-      </w:r>
-      <w:r>
-        <w:rPr>
-          <w:b/>
-          <w:bCs/>
-          <w:sz w:val="28"/>
-          <w:szCs w:val="28"/>
-        </w:rPr>
-        <w:t xml:space="preserve"> will be modular:</w:t>
-      </w:r>
-    </w:p>
-    <w:p>
-      <w:commentRangeStart w:id="10"/>
-      <w:r>
-        <w:rPr>
-          <w:b/>
-          <w:bCs/>
-        </w:rPr>
-        <w:t>Networking:</w:t>
-      </w:r>
-      <w:commentRangeEnd w:id="10"/>
-      <w:r>
-        <w:rPr>
-          <w:rStyle w:val="CommentReference"/>
-          <w:sz w:val="22"/>
-          <w:szCs w:val="22"/>
-        </w:rPr>
-        <w:commentReference w:id="10"/>
-      </w:r>
-    </w:p>
-    <w:p>
-      <w:commentRangeStart w:id="11"/>
-      <w:r>
-        <w:t>Will allow for the developer to specify what variables are to be passed to and from the server</w:t>
+        <w:commentReference w:id="12"/>
       </w:r>
       <w:r>
         <w:t>.</w:t>
-      </w:r>
-      <w:r>
-        <w:t xml:space="preserve"> </w:t>
-      </w:r>
-      <w:r>
-        <w:t>Will have</w:t>
-      </w:r>
-      <w:r>
-        <w:t xml:space="preserve"> default variables to be passed in for the resource management system</w:t>
-      </w:r>
-      <w:r>
-        <w:t xml:space="preserve"> that can be </w:t>
-      </w:r>
-      <w:r>
-        <w:t>overridden</w:t>
-      </w:r>
-      <w:r>
-        <w:t>.</w:t>
-      </w:r>
-      <w:commentRangeEnd w:id="11"/>
-      <w:r>
-        <w:rPr>
-          <w:rStyle w:val="CommentReference"/>
-          <w:sz w:val="22"/>
-          <w:szCs w:val="22"/>
-        </w:rPr>
-        <w:commentReference w:id="11"/>
-      </w:r>
-    </w:p>
-    <w:p>
-      <w:commentRangeStart w:id="12"/>
-      <w:r>
-        <w:t>What kind of connection, what to do if no response / unexpected response, every interaction made and if it is expected</w:t>
-      </w:r>
-      <w:commentRangeEnd w:id="12"/>
-      <w:r>
-        <w:rPr>
-          <w:rStyle w:val="CommentReference"/>
-          <w:sz w:val="22"/>
-          <w:szCs w:val="22"/>
-        </w:rPr>
-        <w:commentReference w:id="12"/>
       </w:r>
     </w:p>
     <w:p/>
@@ -1280,8 +1317,13 @@
         <w:t>ow much of that resource it drops</w:t>
       </w:r>
       <w:r>
-        <w:t xml:space="preserve"> (int)</w:t>
-      </w:r>
+        <w:t xml:space="preserve"> (int</w:t>
+      </w:r>
+      <w:proofErr w:type="gramStart"/>
+      <w:r>
+        <w:t>)</w:t>
+      </w:r>
+      <w:proofErr w:type="gramEnd"/>
     </w:p>
     <w:p>
       <w:pPr>
@@ -1390,14 +1432,7 @@
         <w:commentReference w:id="17"/>
       </w:r>
     </w:p>
-    <w:p>
-      <w:pPr>
-        <w:rPr>
-          <w:sz w:val="32"/>
-          <w:szCs w:val="32"/>
-        </w:rPr>
-      </w:pPr>
-    </w:p>
+    <w:p/>
     <w:p>
       <w:pPr>
         <w:rPr>
@@ -1826,16 +1861,16 @@
 
 <file path=word/commentsExtended.xml><?xml version="1.0" encoding="utf-8"?>
 <w15:commentsEx xmlns:wpc="http://schemas.microsoft.com/office/word/2010/wordprocessingCanvas" xmlns:cx="http://schemas.microsoft.com/office/drawing/2014/chartex" xmlns:cx1="http://schemas.microsoft.com/office/drawing/2015/9/8/chartex" xmlns:cx2="http://schemas.microsoft.com/office/drawing/2015/10/21/chartex" xmlns:cx3="http://schemas.microsoft.com/office/drawing/2016/5/9/chartex" xmlns:cx4="http://schemas.microsoft.com/office/drawing/2016/5/10/chartex" xmlns:cx5="http://schemas.microsoft.com/office/drawing/2016/5/11/chartex" xmlns:cx6="http://schemas.microsoft.com/office/drawing/2016/5/12/chartex" xmlns:cx7="http://schemas.microsoft.com/office/drawing/2016/5/13/chartex" xmlns:cx8="http://schemas.microsoft.com/office/drawing/2016/5/14/chartex" xmlns:mc="http://schemas.openxmlformats.org/markup-compatibility/2006" xmlns:aink="http://schemas.microsoft.com/office/drawing/2016/ink" xmlns:am3d="http://schemas.microsoft.com/office/drawing/2017/model3d" xmlns:o="urn:schemas-microsoft-com:office:office" xmlns:r="http://schemas.openxmlformats.org/officeDocument/2006/relationships" xmlns:m="http://schemas.openxmlformats.org/officeDocument/2006/math" xmlns:v="urn:schemas-microsoft-com:vml" xmlns:wp14="http://schemas.microsoft.com/office/word/2010/wordprocessingDrawing" xmlns:wp="http://schemas.openxmlformats.org/drawingml/2006/wordprocessingDrawing" xmlns:w10="urn:schemas-microsoft-com:office:word" xmlns:w="http://schemas.openxmlformats.org/wordprocessingml/2006/main" xmlns:w14="http://schemas.microsoft.com/office/word/2010/wordml" xmlns:w15="http://schemas.microsoft.com/office/word/2012/wordml" xmlns:w16cex="http://schemas.microsoft.com/office/word/2018/wordml/cex" xmlns:w16cid="http://schemas.microsoft.com/office/word/2016/wordml/cid" xmlns:w16="http://schemas.microsoft.com/office/word/2018/wordml" xmlns:w16sdtdh="http://schemas.microsoft.com/office/word/2020/wordml/sdtdatahash" xmlns:w16se="http://schemas.microsoft.com/office/word/2015/wordml/symex" xmlns:wpg="http://schemas.microsoft.com/office/word/2010/wordprocessingGroup" xmlns:wpi="http://schemas.microsoft.com/office/word/2010/wordprocessingInk" xmlns:wne="http://schemas.microsoft.com/office/word/2006/wordml" xmlns:wps="http://schemas.microsoft.com/office/word/2010/wordprocessingShape" mc:Ignorable="w14 w15 w16se w16cid w16 w16cex w16sdtdh wp14">
-  <w15:commentEx w15:paraId="459E60F6" w15:done="0"/>
-  <w15:commentEx w15:paraId="3BE7AED3" w15:done="0"/>
-  <w15:commentEx w15:paraId="32D7829F" w15:done="0"/>
-  <w15:commentEx w15:paraId="70C72824" w15:done="0"/>
-  <w15:commentEx w15:paraId="7A864DA2" w15:done="0"/>
-  <w15:commentEx w15:paraId="5B450625" w15:done="0"/>
+  <w15:commentEx w15:paraId="459E60F6" w15:done="1"/>
+  <w15:commentEx w15:paraId="3BE7AED3" w15:done="1"/>
+  <w15:commentEx w15:paraId="32D7829F" w15:done="1"/>
+  <w15:commentEx w15:paraId="70C72824" w15:done="1"/>
+  <w15:commentEx w15:paraId="7A864DA2" w15:done="1"/>
+  <w15:commentEx w15:paraId="5B450625" w15:done="1"/>
   <w15:commentEx w15:paraId="333E749E" w15:done="0"/>
-  <w15:commentEx w15:paraId="47BC426F" w15:done="0"/>
-  <w15:commentEx w15:paraId="6968963C" w15:done="0"/>
-  <w15:commentEx w15:paraId="497DAF59" w15:done="0"/>
+  <w15:commentEx w15:paraId="47BC426F" w15:done="1"/>
+  <w15:commentEx w15:paraId="6968963C" w15:done="1"/>
+  <w15:commentEx w15:paraId="497DAF59" w15:done="1"/>
   <w15:commentEx w15:paraId="2532666D" w15:done="0"/>
   <w15:commentEx w15:paraId="427E6EAB" w15:done="0"/>
   <w15:commentEx w15:paraId="5469C275" w15:done="0"/>
@@ -2665,7 +2700,6 @@
   <w:style w:type="character" w:default="1" w:styleId="DefaultParagraphFont">
     <w:name w:val="Default Paragraph Font"/>
     <w:uiPriority w:val="1"/>
-    <w:semiHidden/>
     <w:unhideWhenUsed/>
   </w:style>
   <w:style w:type="table" w:default="1" w:styleId="TableNormal">
@@ -3084,6 +3118,16 @@
 </file>
 
 <file path=customXml/item1.xml><?xml version="1.0" encoding="utf-8"?>
+<p:properties xmlns:p="http://schemas.microsoft.com/office/2006/metadata/properties" xmlns:xsi="http://www.w3.org/2001/XMLSchema-instance" xmlns:pc="http://schemas.microsoft.com/office/infopath/2007/PartnerControls">
+  <documentManagement/>
+</p:properties>
+</file>
+
+<file path=customXml/item2.xml><?xml version="1.0" encoding="utf-8"?>
+<b:Sources xmlns:b="http://schemas.openxmlformats.org/officeDocument/2006/bibliography" xmlns="http://schemas.openxmlformats.org/officeDocument/2006/bibliography" SelectedStyle="\APASixthEditionOfficeOnline.xsl" StyleName="APA" Version="6"/>
+</file>
+
+<file path=customXml/item3.xml><?xml version="1.0" encoding="utf-8"?>
 <ct:contentTypeSchema xmlns:ct="http://schemas.microsoft.com/office/2006/metadata/contentType" xmlns:ma="http://schemas.microsoft.com/office/2006/metadata/properties/metaAttributes" ct:_="" ma:_="" ma:contentTypeName="Document" ma:contentTypeID="0x0101007D386F57F7DCDE4B89632BB855604217" ma:contentTypeVersion="5" ma:contentTypeDescription="Create a new document." ma:contentTypeScope="" ma:versionID="ded18855363b84932530eb4576fcd86d">
   <xsd:schema xmlns:xsd="http://www.w3.org/2001/XMLSchema" xmlns:xs="http://www.w3.org/2001/XMLSchema" xmlns:p="http://schemas.microsoft.com/office/2006/metadata/properties" xmlns:ns3="44a1d690-c5e9-46d9-89cb-67eb1712e836" xmlns:ns4="20e15830-a185-4db3-af6f-3cdc4ceb4ee7" targetNamespace="http://schemas.microsoft.com/office/2006/metadata/properties" ma:root="true" ma:fieldsID="eafa223c4841a0c4f4fdb3734cc06735" ns3:_="" ns4:_="">
     <xsd:import namespace="44a1d690-c5e9-46d9-89cb-67eb1712e836"/>
@@ -3254,16 +3298,6 @@
 </ct:contentTypeSchema>
 </file>
 
-<file path=customXml/item2.xml><?xml version="1.0" encoding="utf-8"?>
-<b:Sources xmlns:b="http://schemas.openxmlformats.org/officeDocument/2006/bibliography" xmlns="http://schemas.openxmlformats.org/officeDocument/2006/bibliography" SelectedStyle="\APASixthEditionOfficeOnline.xsl" StyleName="APA" Version="6"/>
-</file>
-
-<file path=customXml/item3.xml><?xml version="1.0" encoding="utf-8"?>
-<p:properties xmlns:p="http://schemas.microsoft.com/office/2006/metadata/properties" xmlns:xsi="http://www.w3.org/2001/XMLSchema-instance" xmlns:pc="http://schemas.microsoft.com/office/infopath/2007/PartnerControls">
-  <documentManagement/>
-</p:properties>
-</file>
-
 <file path=customXml/item4.xml><?xml version="1.0" encoding="utf-8"?>
 <?mso-contentType ?>
 <FormTemplates xmlns="http://schemas.microsoft.com/sharepoint/v3/contenttype/forms">
@@ -3274,6 +3308,23 @@
 </file>
 
 <file path=customXml/itemProps1.xml><?xml version="1.0" encoding="utf-8"?>
+<ds:datastoreItem xmlns:ds="http://schemas.openxmlformats.org/officeDocument/2006/customXml" ds:itemID="{3AAA1C66-E4F1-4C01-87EE-9B68A29A92A7}">
+  <ds:schemaRefs>
+    <ds:schemaRef ds:uri="http://schemas.microsoft.com/office/2006/metadata/properties"/>
+    <ds:schemaRef ds:uri="http://schemas.microsoft.com/office/infopath/2007/PartnerControls"/>
+  </ds:schemaRefs>
+</ds:datastoreItem>
+</file>
+
+<file path=customXml/itemProps2.xml><?xml version="1.0" encoding="utf-8"?>
+<ds:datastoreItem xmlns:ds="http://schemas.openxmlformats.org/officeDocument/2006/customXml" ds:itemID="{98099A56-C024-45F8-A8D9-0DBD28289A83}">
+  <ds:schemaRefs>
+    <ds:schemaRef ds:uri="http://schemas.openxmlformats.org/officeDocument/2006/bibliography"/>
+  </ds:schemaRefs>
+</ds:datastoreItem>
+</file>
+
+<file path=customXml/itemProps3.xml><?xml version="1.0" encoding="utf-8"?>
 <ds:datastoreItem xmlns:ds="http://schemas.openxmlformats.org/officeDocument/2006/customXml" ds:itemID="{E902D928-A0A2-4ECB-9419-369409E57EF6}">
   <ds:schemaRefs>
     <ds:schemaRef ds:uri="http://schemas.microsoft.com/office/2006/metadata/contentType"/>
@@ -3292,23 +3343,6 @@
 </ds:datastoreItem>
 </file>
 
-<file path=customXml/itemProps2.xml><?xml version="1.0" encoding="utf-8"?>
-<ds:datastoreItem xmlns:ds="http://schemas.openxmlformats.org/officeDocument/2006/customXml" ds:itemID="{98099A56-C024-45F8-A8D9-0DBD28289A83}">
-  <ds:schemaRefs>
-    <ds:schemaRef ds:uri="http://schemas.openxmlformats.org/officeDocument/2006/bibliography"/>
-  </ds:schemaRefs>
-</ds:datastoreItem>
-</file>
-
-<file path=customXml/itemProps3.xml><?xml version="1.0" encoding="utf-8"?>
-<ds:datastoreItem xmlns:ds="http://schemas.openxmlformats.org/officeDocument/2006/customXml" ds:itemID="{3AAA1C66-E4F1-4C01-87EE-9B68A29A92A7}">
-  <ds:schemaRefs>
-    <ds:schemaRef ds:uri="http://schemas.microsoft.com/office/2006/metadata/properties"/>
-    <ds:schemaRef ds:uri="http://schemas.microsoft.com/office/infopath/2007/PartnerControls"/>
-  </ds:schemaRefs>
-</ds:datastoreItem>
-</file>
-
 <file path=customXml/itemProps4.xml><?xml version="1.0" encoding="utf-8"?>
 <ds:datastoreItem xmlns:ds="http://schemas.openxmlformats.org/officeDocument/2006/customXml" ds:itemID="{62EAEDA4-CA72-48BE-819D-B138133DA016}">
   <ds:schemaRefs>

</xml_diff>

<commit_message>
updated brief 9/05/2022 11:43
</commit_message>
<xml_diff>
--- a/sofi complex brief annotated.docx
+++ b/sofi complex brief annotated.docx
@@ -95,15 +95,7 @@
         <w:t>,</w:t>
       </w:r>
       <w:r>
-        <w:t xml:space="preserve"> the system will be split into multiple subsystems in the form of components and scripts that the developer can pick and choose to use from, all the developer </w:t>
-      </w:r>
-      <w:proofErr w:type="gramStart"/>
-      <w:r>
-        <w:t>has to</w:t>
-      </w:r>
-      <w:proofErr w:type="gramEnd"/>
-      <w:r>
-        <w:t xml:space="preserve"> do is add the subsystems to the game object they want to have that functionality and set up the variables in the inspector.</w:t>
+        <w:t xml:space="preserve"> the system will be split into multiple subsystems in the form of components and scripts that the developer can pick and choose to use from, all the developer has to do is add the subsystems to the game object they want to have that functionality and set up the variables in the inspector.</w:t>
       </w:r>
     </w:p>
     <w:p>
@@ -337,41 +329,13 @@
         <w:rPr>
           <w:bCs/>
         </w:rPr>
-        <w:t xml:space="preserve">Mirror is a </w:t>
-      </w:r>
-      <w:proofErr w:type="gramStart"/>
-      <w:r>
-        <w:rPr>
-          <w:bCs/>
-        </w:rPr>
-        <w:t>high level</w:t>
-      </w:r>
-      <w:proofErr w:type="gramEnd"/>
-      <w:r>
-        <w:rPr>
-          <w:bCs/>
-        </w:rPr>
-        <w:t xml:space="preserve"> networking API for Unity</w:t>
-      </w:r>
-      <w:r>
-        <w:rPr>
-          <w:bCs/>
-        </w:rPr>
-        <w:t xml:space="preserve">, supporting different low level Transports. It’s included in the system to take care of </w:t>
-      </w:r>
-      <w:proofErr w:type="gramStart"/>
-      <w:r>
-        <w:rPr>
-          <w:bCs/>
-        </w:rPr>
-        <w:t>the majority of</w:t>
-      </w:r>
-      <w:proofErr w:type="gramEnd"/>
-      <w:r>
-        <w:rPr>
-          <w:bCs/>
-        </w:rPr>
-        <w:t xml:space="preserve"> the networking side of the system.</w:t>
+        <w:t>Mirror is a high level networking API for Unity</w:t>
+      </w:r>
+      <w:r>
+        <w:rPr>
+          <w:bCs/>
+        </w:rPr>
+        <w:t>, supporting different low level Transports. It’s included in the system to take care of the majority of the networking side of the system.</w:t>
       </w:r>
       <w:r>
         <w:rPr>
@@ -480,13 +444,343 @@
     <w:p>
       <w:pPr>
         <w:pStyle w:val="ListParagraph"/>
+        <w:ind w:left="1080"/>
+      </w:pPr>
+    </w:p>
+    <w:p>
+      <w:pPr>
+        <w:pStyle w:val="ListParagraph"/>
+        <w:numPr>
+          <w:ilvl w:val="0"/>
+          <w:numId w:val="4"/>
+        </w:numPr>
+      </w:pPr>
+      <w:r>
+        <w:t>Variables:</w:t>
+      </w:r>
+    </w:p>
+    <w:p>
+      <w:pPr>
+        <w:pStyle w:val="ListParagraph"/>
         <w:numPr>
           <w:ilvl w:val="0"/>
           <w:numId w:val="3"/>
         </w:numPr>
       </w:pPr>
       <w:r>
-        <w:t>The model/s it will use</w:t>
+        <w:t>Rate of growth (float)</w:t>
+      </w:r>
+    </w:p>
+    <w:p>
+      <w:pPr>
+        <w:pStyle w:val="ListParagraph"/>
+        <w:numPr>
+          <w:ilvl w:val="0"/>
+          <w:numId w:val="3"/>
+        </w:numPr>
+      </w:pPr>
+      <w:r>
+        <w:t>Food resource produced</w:t>
+      </w:r>
+      <w:r>
+        <w:t xml:space="preserve"> (enum)</w:t>
+      </w:r>
+    </w:p>
+    <w:p>
+      <w:pPr>
+        <w:pStyle w:val="ListParagraph"/>
+        <w:numPr>
+          <w:ilvl w:val="0"/>
+          <w:numId w:val="3"/>
+        </w:numPr>
+      </w:pPr>
+      <w:r>
+        <w:t>Amount of resource obtained (</w:t>
+      </w:r>
+      <w:r>
+        <w:t>float</w:t>
+      </w:r>
+      <w:r>
+        <w:t>)</w:t>
+      </w:r>
+    </w:p>
+    <w:p>
+      <w:pPr>
+        <w:pStyle w:val="ListParagraph"/>
+        <w:numPr>
+          <w:ilvl w:val="0"/>
+          <w:numId w:val="3"/>
+        </w:numPr>
+      </w:pPr>
+      <w:r>
+        <w:t>How much Hunger and Thirst it restores (float)</w:t>
+      </w:r>
+    </w:p>
+    <w:p>
+      <w:pPr>
+        <w:pStyle w:val="ListParagraph"/>
+        <w:numPr>
+          <w:ilvl w:val="0"/>
+          <w:numId w:val="3"/>
+        </w:numPr>
+      </w:pPr>
+      <w:r>
+        <w:t>Time it takes to harvest (float)</w:t>
+      </w:r>
+    </w:p>
+    <w:p>
+      <w:pPr>
+        <w:pStyle w:val="ListParagraph"/>
+        <w:numPr>
+          <w:ilvl w:val="0"/>
+          <w:numId w:val="3"/>
+        </w:numPr>
+      </w:pPr>
+      <w:r>
+        <w:t>What tool is used to harvest (enum)</w:t>
+      </w:r>
+    </w:p>
+    <w:p>
+      <w:r>
+        <w:br w:type="page"/>
+      </w:r>
+    </w:p>
+    <w:p>
+      <w:pPr>
+        <w:pStyle w:val="ListParagraph"/>
+        <w:numPr>
+          <w:ilvl w:val="0"/>
+          <w:numId w:val="1"/>
+        </w:numPr>
+      </w:pPr>
+      <w:r>
+        <w:lastRenderedPageBreak/>
+        <w:t>Water:</w:t>
+      </w:r>
+      <w:r>
+        <w:t xml:space="preserve"> </w:t>
+      </w:r>
+    </w:p>
+    <w:p>
+      <w:pPr>
+        <w:pStyle w:val="ListParagraph"/>
+        <w:numPr>
+          <w:ilvl w:val="0"/>
+          <w:numId w:val="3"/>
+        </w:numPr>
+      </w:pPr>
+      <w:r>
+        <w:t>Well</w:t>
+      </w:r>
+      <w:r>
+        <w:rPr>
+          <w:b/>
+          <w:bCs/>
+        </w:rPr>
+        <w:t xml:space="preserve"> </w:t>
+      </w:r>
+      <w:r>
+        <w:t xml:space="preserve">– A well will be a placeable building that can be used to collect </w:t>
+      </w:r>
+      <w:r>
+        <w:t>drinking</w:t>
+      </w:r>
+      <w:r>
+        <w:t xml:space="preserve"> water</w:t>
+      </w:r>
+      <w:r>
+        <w:t>.</w:t>
+      </w:r>
+      <w:r>
+        <w:t xml:space="preserve"> Space is pre-defined.</w:t>
+      </w:r>
+    </w:p>
+    <w:p>
+      <w:pPr>
+        <w:pStyle w:val="ListParagraph"/>
+        <w:ind w:left="1080"/>
+      </w:pPr>
+    </w:p>
+    <w:p>
+      <w:pPr>
+        <w:pStyle w:val="ListParagraph"/>
+        <w:numPr>
+          <w:ilvl w:val="0"/>
+          <w:numId w:val="3"/>
+        </w:numPr>
+      </w:pPr>
+      <w:r>
+        <w:t>Body</w:t>
+      </w:r>
+      <w:r>
+        <w:rPr>
+          <w:b/>
+          <w:bCs/>
+        </w:rPr>
+        <w:t xml:space="preserve"> </w:t>
+      </w:r>
+      <w:r>
+        <w:t>of</w:t>
+      </w:r>
+      <w:r>
+        <w:rPr>
+          <w:b/>
+          <w:bCs/>
+        </w:rPr>
+        <w:t xml:space="preserve"> </w:t>
+      </w:r>
+      <w:r>
+        <w:t>water</w:t>
+      </w:r>
+      <w:r>
+        <w:t xml:space="preserve"> – A definable area of water that can represent lakes and rivers, these can be used to collect drinking water</w:t>
+      </w:r>
+      <w:r>
+        <w:t>.</w:t>
+      </w:r>
+      <w:r>
+        <w:t xml:space="preserve"> Space is definable.</w:t>
+      </w:r>
+    </w:p>
+    <w:p>
+      <w:pPr>
+        <w:pStyle w:val="ListParagraph"/>
+        <w:ind w:left="1080"/>
+      </w:pPr>
+    </w:p>
+    <w:p>
+      <w:pPr>
+        <w:pStyle w:val="ListParagraph"/>
+        <w:numPr>
+          <w:ilvl w:val="0"/>
+          <w:numId w:val="5"/>
+        </w:numPr>
+      </w:pPr>
+      <w:r>
+        <w:t>Variables:</w:t>
+      </w:r>
+    </w:p>
+    <w:p>
+      <w:pPr>
+        <w:pStyle w:val="ListParagraph"/>
+        <w:numPr>
+          <w:ilvl w:val="0"/>
+          <w:numId w:val="3"/>
+        </w:numPr>
+      </w:pPr>
+      <w:r>
+        <w:t>Is it clean</w:t>
+      </w:r>
+      <w:r>
+        <w:t>/safe</w:t>
+      </w:r>
+      <w:r>
+        <w:t xml:space="preserve"> (bool)</w:t>
+      </w:r>
+    </w:p>
+    <w:p>
+      <w:pPr>
+        <w:pStyle w:val="ListParagraph"/>
+        <w:numPr>
+          <w:ilvl w:val="0"/>
+          <w:numId w:val="3"/>
+        </w:numPr>
+      </w:pPr>
+      <w:r>
+        <w:t>Is it depletable (bool)</w:t>
+      </w:r>
+    </w:p>
+    <w:p>
+      <w:pPr>
+        <w:pStyle w:val="ListParagraph"/>
+        <w:numPr>
+          <w:ilvl w:val="0"/>
+          <w:numId w:val="3"/>
+        </w:numPr>
+      </w:pPr>
+      <w:r>
+        <w:t>How much water is left (float)</w:t>
+      </w:r>
+    </w:p>
+    <w:p>
+      <w:pPr>
+        <w:pStyle w:val="ListParagraph"/>
+        <w:numPr>
+          <w:ilvl w:val="0"/>
+          <w:numId w:val="3"/>
+        </w:numPr>
+      </w:pPr>
+      <w:r>
+        <w:t>Does it refill (bool)</w:t>
+      </w:r>
+    </w:p>
+    <w:p>
+      <w:pPr>
+        <w:pStyle w:val="ListParagraph"/>
+        <w:numPr>
+          <w:ilvl w:val="0"/>
+          <w:numId w:val="3"/>
+        </w:numPr>
+      </w:pPr>
+      <w:r>
+        <w:t>Time it takes to</w:t>
+      </w:r>
+      <w:r>
+        <w:t xml:space="preserve"> refill (float)</w:t>
+      </w:r>
+    </w:p>
+    <w:p>
+      <w:pPr>
+        <w:pStyle w:val="ListParagraph"/>
+        <w:numPr>
+          <w:ilvl w:val="0"/>
+          <w:numId w:val="3"/>
+        </w:numPr>
+      </w:pPr>
+      <w:r>
+        <w:t xml:space="preserve">How much thirst does it </w:t>
+      </w:r>
+      <w:r>
+        <w:t>restore</w:t>
+      </w:r>
+      <w:r>
+        <w:t xml:space="preserve"> (float)</w:t>
+      </w:r>
+    </w:p>
+    <w:p>
+      <w:pPr>
+        <w:pStyle w:val="ListParagraph"/>
+        <w:numPr>
+          <w:ilvl w:val="0"/>
+          <w:numId w:val="3"/>
+        </w:numPr>
+      </w:pPr>
+      <w:r>
+        <w:t>Time it takes to harvest (float)</w:t>
+      </w:r>
+    </w:p>
+    <w:p>
+      <w:pPr>
+        <w:pStyle w:val="ListParagraph"/>
+        <w:numPr>
+          <w:ilvl w:val="0"/>
+          <w:numId w:val="3"/>
+        </w:numPr>
+      </w:pPr>
+      <w:r>
+        <w:t>Resource produced (enum)</w:t>
+      </w:r>
+    </w:p>
+    <w:p>
+      <w:pPr>
+        <w:pStyle w:val="ListParagraph"/>
+        <w:numPr>
+          <w:ilvl w:val="0"/>
+          <w:numId w:val="3"/>
+        </w:numPr>
+      </w:pPr>
+      <w:r>
+        <w:t>What tool is used to harvest (enum)</w:t>
       </w:r>
     </w:p>
     <w:p/>
@@ -499,295 +793,302 @@
         </w:numPr>
       </w:pPr>
       <w:r>
-        <w:t>Water:</w:t>
-      </w:r>
-    </w:p>
-    <w:p>
-      <w:pPr>
-        <w:pStyle w:val="ListParagraph"/>
-        <w:numPr>
-          <w:ilvl w:val="0"/>
-          <w:numId w:val="3"/>
-        </w:numPr>
-      </w:pPr>
-      <w:r>
-        <w:t>Well</w:t>
-      </w:r>
-    </w:p>
-    <w:p>
-      <w:pPr>
-        <w:pStyle w:val="ListParagraph"/>
-        <w:numPr>
-          <w:ilvl w:val="0"/>
-          <w:numId w:val="3"/>
-        </w:numPr>
-      </w:pPr>
-      <w:r>
-        <w:t>Rivers</w:t>
-      </w:r>
-    </w:p>
-    <w:p>
-      <w:pPr>
-        <w:pStyle w:val="ListParagraph"/>
-        <w:numPr>
-          <w:ilvl w:val="0"/>
-          <w:numId w:val="3"/>
-        </w:numPr>
-      </w:pPr>
-      <w:r>
-        <w:t>Lakes</w:t>
-      </w:r>
-    </w:p>
-    <w:p>
-      <w:pPr>
-        <w:pStyle w:val="ListParagraph"/>
-        <w:numPr>
-          <w:ilvl w:val="0"/>
-          <w:numId w:val="3"/>
-        </w:numPr>
-      </w:pPr>
-      <w:r>
-        <w:t>Space it takes up</w:t>
-      </w:r>
-    </w:p>
-    <w:p/>
-    <w:p>
-      <w:pPr>
-        <w:pStyle w:val="ListParagraph"/>
-        <w:numPr>
-          <w:ilvl w:val="0"/>
-          <w:numId w:val="1"/>
-        </w:numPr>
-      </w:pPr>
-      <w:r>
         <w:t>Customisable resource nodes</w:t>
       </w:r>
-    </w:p>
-    <w:p>
-      <w:pPr>
-        <w:pStyle w:val="ListParagraph"/>
-        <w:numPr>
-          <w:ilvl w:val="0"/>
-          <w:numId w:val="3"/>
-        </w:numPr>
-      </w:pPr>
-      <w:r>
-        <w:t>Weather it spawns in clusters or in single nodes</w:t>
-      </w:r>
-    </w:p>
-    <w:p>
-      <w:pPr>
-        <w:pStyle w:val="ListParagraph"/>
-        <w:numPr>
-          <w:ilvl w:val="0"/>
-          <w:numId w:val="3"/>
-        </w:numPr>
-      </w:pPr>
-      <w:r>
-        <w:t>How spread apart the nodes are</w:t>
-      </w:r>
-    </w:p>
-    <w:p>
-      <w:pPr>
-        <w:pStyle w:val="ListParagraph"/>
-        <w:numPr>
-          <w:ilvl w:val="0"/>
-          <w:numId w:val="3"/>
-        </w:numPr>
-      </w:pPr>
-      <w:r>
-        <w:t>How rare it is</w:t>
-      </w:r>
-    </w:p>
-    <w:p>
-      <w:pPr>
-        <w:pStyle w:val="ListParagraph"/>
-        <w:numPr>
-          <w:ilvl w:val="0"/>
-          <w:numId w:val="3"/>
-        </w:numPr>
-      </w:pPr>
-      <w:r>
-        <w:lastRenderedPageBreak/>
-        <w:t xml:space="preserve">Is it </w:t>
-      </w:r>
-      <w:proofErr w:type="gramStart"/>
-      <w:r>
-        <w:t>farmable</w:t>
-      </w:r>
-      <w:proofErr w:type="gramEnd"/>
-    </w:p>
-    <w:p>
-      <w:pPr>
-        <w:pStyle w:val="ListParagraph"/>
-        <w:numPr>
-          <w:ilvl w:val="0"/>
-          <w:numId w:val="3"/>
-        </w:numPr>
-      </w:pPr>
-      <w:r>
-        <w:t xml:space="preserve">Is it </w:t>
-      </w:r>
-      <w:proofErr w:type="gramStart"/>
-      <w:r>
-        <w:t>plantable</w:t>
-      </w:r>
-      <w:proofErr w:type="gramEnd"/>
-    </w:p>
-    <w:p>
-      <w:pPr>
-        <w:pStyle w:val="ListParagraph"/>
-        <w:numPr>
-          <w:ilvl w:val="0"/>
-          <w:numId w:val="3"/>
-        </w:numPr>
-      </w:pPr>
-      <w:r>
-        <w:t>The model/s it will use</w:t>
-      </w:r>
-    </w:p>
-    <w:p>
-      <w:pPr>
-        <w:pStyle w:val="ListParagraph"/>
-        <w:numPr>
-          <w:ilvl w:val="0"/>
-          <w:numId w:val="3"/>
-        </w:numPr>
-      </w:pPr>
-      <w:r>
-        <w:t xml:space="preserve">What resource do you get from </w:t>
-      </w:r>
-      <w:proofErr w:type="gramStart"/>
-      <w:r>
-        <w:t>it</w:t>
-      </w:r>
-      <w:proofErr w:type="gramEnd"/>
-    </w:p>
-    <w:p>
-      <w:pPr>
-        <w:pStyle w:val="ListParagraph"/>
-        <w:numPr>
-          <w:ilvl w:val="0"/>
-          <w:numId w:val="3"/>
-        </w:numPr>
-      </w:pPr>
-      <w:r>
-        <w:t xml:space="preserve">How much of the resource does it </w:t>
-      </w:r>
-      <w:proofErr w:type="gramStart"/>
-      <w:r>
-        <w:t>drop</w:t>
-      </w:r>
-      <w:proofErr w:type="gramEnd"/>
-    </w:p>
-    <w:p>
-      <w:pPr>
-        <w:pStyle w:val="ListParagraph"/>
-        <w:numPr>
-          <w:ilvl w:val="0"/>
-          <w:numId w:val="3"/>
-        </w:numPr>
-      </w:pPr>
-      <w:r>
-        <w:t>Does it automatically respawn</w:t>
-      </w:r>
-    </w:p>
-    <w:p/>
-    <w:p>
-      <w:pPr>
-        <w:pStyle w:val="ListParagraph"/>
-        <w:numPr>
-          <w:ilvl w:val="0"/>
-          <w:numId w:val="1"/>
-        </w:numPr>
-      </w:pPr>
-      <w:r>
-        <w:t>Storage</w:t>
-      </w:r>
-    </w:p>
-    <w:p>
-      <w:pPr>
-        <w:pStyle w:val="ListParagraph"/>
-        <w:numPr>
-          <w:ilvl w:val="0"/>
-          <w:numId w:val="3"/>
-        </w:numPr>
-      </w:pPr>
-      <w:r>
-        <w:t>What resources can it store</w:t>
-      </w:r>
-    </w:p>
-    <w:p>
-      <w:pPr>
-        <w:pStyle w:val="ListParagraph"/>
-        <w:numPr>
-          <w:ilvl w:val="0"/>
-          <w:numId w:val="3"/>
-        </w:numPr>
-      </w:pPr>
-      <w:r>
-        <w:t>The model it will use</w:t>
-      </w:r>
-    </w:p>
-    <w:p>
-      <w:pPr>
-        <w:pStyle w:val="ListParagraph"/>
-        <w:numPr>
-          <w:ilvl w:val="0"/>
-          <w:numId w:val="3"/>
-        </w:numPr>
-      </w:pPr>
-      <w:r>
-        <w:t xml:space="preserve">Are the resources visualised on/in </w:t>
-      </w:r>
-      <w:proofErr w:type="gramStart"/>
-      <w:r>
-        <w:t>it</w:t>
-      </w:r>
-      <w:proofErr w:type="gramEnd"/>
-    </w:p>
-    <w:p>
-      <w:pPr>
-        <w:pStyle w:val="ListParagraph"/>
-        <w:numPr>
-          <w:ilvl w:val="0"/>
-          <w:numId w:val="3"/>
-        </w:numPr>
-      </w:pPr>
-      <w:r>
-        <w:t>The model/s the visualised resources will use</w:t>
-      </w:r>
-    </w:p>
-    <w:p>
-      <w:pPr>
-        <w:pStyle w:val="ListParagraph"/>
-        <w:numPr>
-          <w:ilvl w:val="0"/>
-          <w:numId w:val="3"/>
-        </w:numPr>
-      </w:pPr>
-      <w:r>
-        <w:t>How much can it hold</w:t>
-      </w:r>
-      <w:commentRangeEnd w:id="6"/>
+      <w:r>
+        <w:t>:</w:t>
+      </w:r>
+    </w:p>
+    <w:p>
+      <w:pPr>
+        <w:pStyle w:val="ListParagraph"/>
+        <w:numPr>
+          <w:ilvl w:val="0"/>
+          <w:numId w:val="6"/>
+        </w:numPr>
+      </w:pPr>
+      <w:r>
+        <w:t>Does it spawn is clusters or by itself (bool)</w:t>
+      </w:r>
+    </w:p>
+    <w:p>
+      <w:pPr>
+        <w:pStyle w:val="ListParagraph"/>
+        <w:numPr>
+          <w:ilvl w:val="0"/>
+          <w:numId w:val="6"/>
+        </w:numPr>
+      </w:pPr>
+      <w:r>
+        <w:t>How spread apart the nodes are (float)</w:t>
+      </w:r>
+    </w:p>
+    <w:p>
+      <w:pPr>
+        <w:pStyle w:val="ListParagraph"/>
+        <w:numPr>
+          <w:ilvl w:val="0"/>
+          <w:numId w:val="6"/>
+        </w:numPr>
+      </w:pPr>
+      <w:r>
+        <w:t>How rare it is (float)</w:t>
+      </w:r>
+    </w:p>
+    <w:p>
+      <w:pPr>
+        <w:pStyle w:val="ListParagraph"/>
+        <w:numPr>
+          <w:ilvl w:val="0"/>
+          <w:numId w:val="6"/>
+        </w:numPr>
+      </w:pPr>
+      <w:r>
+        <w:t>Is it farmable (bool)</w:t>
+      </w:r>
+    </w:p>
+    <w:p>
+      <w:pPr>
+        <w:pStyle w:val="ListParagraph"/>
+        <w:numPr>
+          <w:ilvl w:val="0"/>
+          <w:numId w:val="6"/>
+        </w:numPr>
+      </w:pPr>
+      <w:r>
+        <w:t>Is it plantable (bool)</w:t>
+      </w:r>
+    </w:p>
+    <w:p>
+      <w:pPr>
+        <w:pStyle w:val="ListParagraph"/>
+        <w:numPr>
+          <w:ilvl w:val="0"/>
+          <w:numId w:val="6"/>
+        </w:numPr>
+      </w:pPr>
+      <w:r>
+        <w:t>Rate it grows at (if viable) (float)</w:t>
+      </w:r>
+    </w:p>
+    <w:p>
+      <w:pPr>
+        <w:pStyle w:val="ListParagraph"/>
+        <w:numPr>
+          <w:ilvl w:val="0"/>
+          <w:numId w:val="6"/>
+        </w:numPr>
+      </w:pPr>
+      <w:r>
+        <w:t>Time it takes to harvest (float)</w:t>
+      </w:r>
+    </w:p>
+    <w:p>
+      <w:pPr>
+        <w:pStyle w:val="ListParagraph"/>
+        <w:numPr>
+          <w:ilvl w:val="0"/>
+          <w:numId w:val="6"/>
+        </w:numPr>
+      </w:pPr>
+      <w:r>
+        <w:t>What resource it is / what resource it drops (enum)</w:t>
+      </w:r>
+    </w:p>
+    <w:p>
+      <w:pPr>
+        <w:pStyle w:val="ListParagraph"/>
+        <w:numPr>
+          <w:ilvl w:val="0"/>
+          <w:numId w:val="6"/>
+        </w:numPr>
+      </w:pPr>
+      <w:commentRangeStart w:id="7"/>
+      <w:r>
+        <w:t>How much of that resource it drops (</w:t>
+      </w:r>
+      <w:r>
+        <w:t>float</w:t>
+      </w:r>
+      <w:r>
+        <w:t>)</w:t>
+      </w:r>
+    </w:p>
+    <w:p>
+      <w:pPr>
+        <w:pStyle w:val="ListParagraph"/>
+        <w:numPr>
+          <w:ilvl w:val="0"/>
+          <w:numId w:val="6"/>
+        </w:numPr>
+      </w:pPr>
+      <w:r>
+        <w:t>How depleted it is (if viable) (</w:t>
+      </w:r>
+      <w:r>
+        <w:t>float</w:t>
+      </w:r>
+      <w:r>
+        <w:t>)</w:t>
+      </w:r>
+      <w:commentRangeEnd w:id="7"/>
       <w:r>
         <w:rPr>
           <w:rStyle w:val="CommentReference"/>
           <w:sz w:val="22"/>
           <w:szCs w:val="22"/>
         </w:rPr>
+        <w:commentReference w:id="7"/>
+      </w:r>
+    </w:p>
+    <w:p>
+      <w:pPr>
+        <w:pStyle w:val="ListParagraph"/>
+        <w:numPr>
+          <w:ilvl w:val="0"/>
+          <w:numId w:val="6"/>
+        </w:numPr>
+      </w:pPr>
+      <w:r>
+        <w:t>What tool is used to harvest (enum)</w:t>
+      </w:r>
+    </w:p>
+    <w:p>
+      <w:pPr>
+        <w:pStyle w:val="ListParagraph"/>
+        <w:numPr>
+          <w:ilvl w:val="0"/>
+          <w:numId w:val="6"/>
+        </w:numPr>
+      </w:pPr>
+      <w:r>
+        <w:t>If it auto respawns (bool)</w:t>
+      </w:r>
+    </w:p>
+    <w:p>
+      <w:pPr>
+        <w:pStyle w:val="ListParagraph"/>
+        <w:numPr>
+          <w:ilvl w:val="0"/>
+          <w:numId w:val="3"/>
+        </w:numPr>
+      </w:pPr>
+      <w:r>
+        <w:t xml:space="preserve">If desirable, can </w:t>
+      </w:r>
+      <w:r>
+        <w:t xml:space="preserve">inherit </w:t>
+      </w:r>
+      <w:r>
+        <w:t xml:space="preserve">functionality </w:t>
+      </w:r>
+      <w:r>
+        <w:t>from</w:t>
+      </w:r>
+      <w:r>
+        <w:t xml:space="preserve"> food and</w:t>
+      </w:r>
+      <w:r>
+        <w:t>/or</w:t>
+      </w:r>
+      <w:r>
+        <w:t xml:space="preserve"> water</w:t>
+      </w:r>
+      <w:r>
+        <w:t>. For the functionality that overlaps, the version of the variable in the Custom Node will be used, the version in the duplicated functionality will be discarded.</w:t>
+      </w:r>
+    </w:p>
+    <w:p/>
+    <w:p>
+      <w:pPr>
+        <w:pStyle w:val="ListParagraph"/>
+        <w:numPr>
+          <w:ilvl w:val="0"/>
+          <w:numId w:val="1"/>
+        </w:numPr>
+      </w:pPr>
+      <w:r>
+        <w:t>Storage</w:t>
+      </w:r>
+    </w:p>
+    <w:p>
+      <w:pPr>
+        <w:pStyle w:val="ListParagraph"/>
+        <w:numPr>
+          <w:ilvl w:val="0"/>
+          <w:numId w:val="3"/>
+        </w:numPr>
+      </w:pPr>
+      <w:r>
+        <w:t>What resources can it store</w:t>
+      </w:r>
+    </w:p>
+    <w:p>
+      <w:pPr>
+        <w:pStyle w:val="ListParagraph"/>
+        <w:numPr>
+          <w:ilvl w:val="0"/>
+          <w:numId w:val="3"/>
+        </w:numPr>
+      </w:pPr>
+      <w:r>
+        <w:t>Are the resources visualised on/in it</w:t>
+      </w:r>
+    </w:p>
+    <w:p>
+      <w:pPr>
+        <w:pStyle w:val="ListParagraph"/>
+        <w:numPr>
+          <w:ilvl w:val="0"/>
+          <w:numId w:val="3"/>
+        </w:numPr>
+      </w:pPr>
+      <w:r>
+        <w:t>The model/s the visualised resources will use</w:t>
+      </w:r>
+    </w:p>
+    <w:p>
+      <w:pPr>
+        <w:pStyle w:val="ListParagraph"/>
+        <w:numPr>
+          <w:ilvl w:val="0"/>
+          <w:numId w:val="3"/>
+        </w:numPr>
+      </w:pPr>
+      <w:r>
+        <w:t xml:space="preserve">How </w:t>
+      </w:r>
+      <w:r>
+        <w:t>many resources</w:t>
+      </w:r>
+      <w:r>
+        <w:t xml:space="preserve"> it</w:t>
+      </w:r>
+      <w:r>
+        <w:t xml:space="preserve"> can</w:t>
+      </w:r>
+      <w:r>
+        <w:t xml:space="preserve"> hold</w:t>
+      </w:r>
+      <w:commentRangeEnd w:id="6"/>
+      <w:r>
+        <w:rPr>
+          <w:rStyle w:val="CommentReference"/>
+          <w:sz w:val="22"/>
+          <w:szCs w:val="22"/>
+        </w:rPr>
         <w:commentReference w:id="6"/>
       </w:r>
     </w:p>
-    <w:p/>
-    <w:p>
-      <w:pPr>
-        <w:rPr>
+    <w:p>
+      <w:pPr>
+        <w:rPr>
+          <w:b/>
+          <w:bCs/>
           <w:sz w:val="28"/>
           <w:szCs w:val="28"/>
         </w:rPr>
       </w:pPr>
-      <w:commentRangeStart w:id="7"/>
       <w:r>
         <w:rPr>
           <w:b/>
@@ -795,16 +1096,35 @@
           <w:sz w:val="28"/>
           <w:szCs w:val="28"/>
         </w:rPr>
+        <w:br w:type="page"/>
+      </w:r>
+    </w:p>
+    <w:p>
+      <w:pPr>
+        <w:rPr>
+          <w:sz w:val="28"/>
+          <w:szCs w:val="28"/>
+        </w:rPr>
+      </w:pPr>
+      <w:commentRangeStart w:id="8"/>
+      <w:r>
+        <w:rPr>
+          <w:b/>
+          <w:bCs/>
+          <w:sz w:val="28"/>
+          <w:szCs w:val="28"/>
+        </w:rPr>
+        <w:lastRenderedPageBreak/>
         <w:t>Mathematical equations</w:t>
       </w:r>
-      <w:commentRangeEnd w:id="7"/>
+      <w:commentRangeEnd w:id="8"/>
       <w:r>
         <w:rPr>
           <w:rStyle w:val="CommentReference"/>
           <w:sz w:val="28"/>
           <w:szCs w:val="28"/>
         </w:rPr>
-        <w:commentReference w:id="7"/>
+        <w:commentReference w:id="8"/>
       </w:r>
       <w:r>
         <w:rPr>
@@ -820,25 +1140,25 @@
       <w:r>
         <w:t>A combination of b</w:t>
       </w:r>
-      <w:commentRangeStart w:id="8"/>
+      <w:commentRangeStart w:id="9"/>
       <w:r>
         <w:t>asic addition, subtraction, division, and multiplication</w:t>
       </w:r>
-      <w:commentRangeEnd w:id="8"/>
+      <w:commentRangeEnd w:id="9"/>
       <w:r>
         <w:rPr>
           <w:rStyle w:val="CommentReference"/>
           <w:sz w:val="22"/>
           <w:szCs w:val="22"/>
         </w:rPr>
-        <w:commentReference w:id="8"/>
+        <w:commentReference w:id="9"/>
       </w:r>
       <w:r>
         <w:t xml:space="preserve"> will be used in most functions.</w:t>
       </w:r>
     </w:p>
     <w:p>
-      <w:commentRangeStart w:id="9"/>
+      <w:commentRangeStart w:id="10"/>
       <w:r>
         <w:t xml:space="preserve">The constant rate of decay will just use a lerp function </w:t>
       </w:r>
@@ -921,14 +1241,14 @@
       <w:r>
         <w:t xml:space="preserve"> since time controls how many resources there are.</w:t>
       </w:r>
-      <w:commentRangeEnd w:id="9"/>
+      <w:commentRangeEnd w:id="10"/>
       <w:r>
         <w:rPr>
           <w:rStyle w:val="CommentReference"/>
           <w:sz w:val="22"/>
           <w:szCs w:val="22"/>
         </w:rPr>
-        <w:commentReference w:id="9"/>
+        <w:commentReference w:id="10"/>
       </w:r>
     </w:p>
     <w:p>
@@ -945,7 +1265,6 @@
       <w:r>
         <w:t xml:space="preserve"> as the constant rate of decay, using </w:t>
       </w:r>
-      <w:proofErr w:type="spellStart"/>
       <w:r>
         <w:rPr>
           <w:b/>
@@ -953,7 +1272,6 @@
         </w:rPr>
         <w:t>t</w:t>
       </w:r>
-      <w:proofErr w:type="spellEnd"/>
       <w:r>
         <w:t xml:space="preserve"> as a percentage </w:t>
       </w:r>
@@ -976,7 +1294,13 @@
         <w:t xml:space="preserve"> logic to </w:t>
       </w:r>
       <w:r>
-        <w:t>determine when during that life cycle the resources gained will drop off.</w:t>
+        <w:t>determine when during that life cycle the resources</w:t>
+      </w:r>
+      <w:r>
+        <w:t xml:space="preserve"> able to be</w:t>
+      </w:r>
+      <w:r>
+        <w:t xml:space="preserve"> gained will drop off.</w:t>
       </w:r>
     </w:p>
     <w:p/>
@@ -1016,7 +1340,13 @@
       </w:r>
     </w:p>
     <w:p>
-      <w:commentRangeStart w:id="10"/>
+      <w:pPr>
+        <w:rPr>
+          <w:b/>
+          <w:bCs/>
+        </w:rPr>
+      </w:pPr>
+      <w:commentRangeStart w:id="11"/>
       <w:r>
         <w:rPr>
           <w:b/>
@@ -1024,20 +1354,38 @@
         </w:rPr>
         <w:t>Networking:</w:t>
       </w:r>
-      <w:commentRangeEnd w:id="10"/>
+      <w:commentRangeEnd w:id="11"/>
       <w:r>
         <w:rPr>
           <w:rStyle w:val="CommentReference"/>
           <w:sz w:val="22"/>
           <w:szCs w:val="22"/>
         </w:rPr>
-        <w:commentReference w:id="10"/>
-      </w:r>
-    </w:p>
-    <w:p>
-      <w:commentRangeStart w:id="11"/>
-      <w:r>
-        <w:t>Will allow for the developer to specify what variables are to be passed to and from the server</w:t>
+        <w:commentReference w:id="11"/>
+      </w:r>
+    </w:p>
+    <w:p>
+      <w:r>
+        <w:t xml:space="preserve">A script that is added to a game object will allow the developer to specify </w:t>
+      </w:r>
+      <w:commentRangeStart w:id="12"/>
+      <w:r>
+        <w:t xml:space="preserve">what </w:t>
+      </w:r>
+      <w:r>
+        <w:t xml:space="preserve">public </w:t>
+      </w:r>
+      <w:r>
+        <w:t>variables</w:t>
+      </w:r>
+      <w:r>
+        <w:t xml:space="preserve"> in the other scripts are to be </w:t>
+      </w:r>
+      <w:r>
+        <w:t>sent</w:t>
+      </w:r>
+      <w:r>
+        <w:t xml:space="preserve"> to and from the server and what connection type to use</w:t>
       </w:r>
       <w:r>
         <w:t>.</w:t>
@@ -1046,10 +1394,34 @@
         <w:t xml:space="preserve"> </w:t>
       </w:r>
       <w:r>
-        <w:t>Will have</w:t>
-      </w:r>
-      <w:r>
-        <w:t xml:space="preserve"> default variables to be passed in for the resource management system</w:t>
+        <w:t>The system</w:t>
+      </w:r>
+      <w:r>
+        <w:t xml:space="preserve"> will</w:t>
+      </w:r>
+      <w:r>
+        <w:t xml:space="preserve"> have</w:t>
+      </w:r>
+      <w:r>
+        <w:t xml:space="preserve"> default variables </w:t>
+      </w:r>
+      <w:r>
+        <w:t>that are</w:t>
+      </w:r>
+      <w:r>
+        <w:t xml:space="preserve"> </w:t>
+      </w:r>
+      <w:r>
+        <w:t>sent</w:t>
+      </w:r>
+      <w:r>
+        <w:t xml:space="preserve"> </w:t>
+      </w:r>
+      <w:r>
+        <w:t>to and from the server</w:t>
+      </w:r>
+      <w:r>
+        <w:t xml:space="preserve"> for the resource management system</w:t>
       </w:r>
       <w:r>
         <w:t xml:space="preserve"> that can be </w:t>
@@ -1058,51 +1430,84 @@
         <w:t>overridden</w:t>
       </w:r>
       <w:r>
+        <w:t xml:space="preserve"> by the developer</w:t>
+      </w:r>
+      <w:r>
         <w:t>.</w:t>
       </w:r>
-      <w:commentRangeEnd w:id="11"/>
+      <w:commentRangeEnd w:id="12"/>
       <w:r>
         <w:rPr>
           <w:rStyle w:val="CommentReference"/>
           <w:sz w:val="22"/>
           <w:szCs w:val="22"/>
         </w:rPr>
-        <w:commentReference w:id="11"/>
-      </w:r>
-    </w:p>
-    <w:p>
-      <w:commentRangeStart w:id="12"/>
-      <w:r>
-        <w:t>What kind of connection, what to do if no response / unexpected response, every interaction made and if it is expected</w:t>
-      </w:r>
-      <w:commentRangeEnd w:id="12"/>
-      <w:r>
-        <w:rPr>
-          <w:rStyle w:val="CommentReference"/>
-          <w:sz w:val="22"/>
-          <w:szCs w:val="22"/>
-        </w:rPr>
         <w:commentReference w:id="12"/>
       </w:r>
-      <w:r>
-        <w:t>.</w:t>
-      </w:r>
-    </w:p>
-    <w:p/>
-    <w:p>
-      <w:r>
-        <w:rPr>
-          <w:b/>
-          <w:bCs/>
-        </w:rPr>
-        <w:t>Resource attribute</w:t>
-      </w:r>
-      <w:r>
-        <w:rPr>
-          <w:b/>
-          <w:bCs/>
-        </w:rPr>
-        <w:t xml:space="preserve"> system:</w:t>
+    </w:p>
+    <w:p>
+      <w:r>
+        <w:t xml:space="preserve">The variables the developer chooses to send to and from the server will be split into two </w:t>
+      </w:r>
+      <w:r>
+        <w:t xml:space="preserve">lists representing the two </w:t>
+      </w:r>
+      <w:r>
+        <w:t xml:space="preserve">types of communication </w:t>
+      </w:r>
+      <w:r>
+        <w:t>protocols. The developer will be able to attach different scripts as well that control what to do when there’s no response from the server or if there’s an unexpected response.</w:t>
+      </w:r>
+      <w:r>
+        <w:t xml:space="preserve"> There will be some default options for what to do when there is no response from the server.</w:t>
+      </w:r>
+    </w:p>
+    <w:p>
+      <w:r>
+        <w:br w:type="page"/>
+      </w:r>
+      <w:r>
+        <w:rPr>
+          <w:b/>
+          <w:bCs/>
+        </w:rPr>
+        <w:lastRenderedPageBreak/>
+        <w:t xml:space="preserve">Resource </w:t>
+      </w:r>
+      <w:r>
+        <w:rPr>
+          <w:b/>
+          <w:bCs/>
+        </w:rPr>
+        <w:t>A</w:t>
+      </w:r>
+      <w:r>
+        <w:rPr>
+          <w:b/>
+          <w:bCs/>
+        </w:rPr>
+        <w:t>ttribute</w:t>
+      </w:r>
+      <w:r>
+        <w:rPr>
+          <w:b/>
+          <w:bCs/>
+        </w:rPr>
+        <w:t xml:space="preserve"> </w:t>
+      </w:r>
+      <w:r>
+        <w:rPr>
+          <w:b/>
+          <w:bCs/>
+        </w:rPr>
+        <w:t>S</w:t>
+      </w:r>
+      <w:r>
+        <w:rPr>
+          <w:b/>
+          <w:bCs/>
+        </w:rPr>
+        <w:t>ystem:</w:t>
       </w:r>
     </w:p>
     <w:p>
@@ -1116,26 +1521,10 @@
       </w:r>
     </w:p>
     <w:p>
-      <w:commentRangeStart w:id="13"/>
-      <w:r>
-        <w:t>A similar system will be implemented for creating tools.</w:t>
-      </w:r>
-      <w:commentRangeEnd w:id="13"/>
-      <w:r>
-        <w:rPr>
-          <w:rStyle w:val="CommentReference"/>
-          <w:sz w:val="22"/>
-          <w:szCs w:val="22"/>
-        </w:rPr>
-        <w:commentReference w:id="13"/>
-      </w:r>
-    </w:p>
-    <w:p>
       <w:r>
         <w:rPr>
           <w:noProof/>
         </w:rPr>
-        <w:lastRenderedPageBreak/>
         <w:drawing>
           <wp:inline distT="0" distB="0" distL="0" distR="0" wp14:anchorId="7550C487" wp14:editId="32110DEF">
             <wp:extent cx="5724525" cy="2705100"/>
@@ -1186,51 +1575,172 @@
         </w:drawing>
       </w:r>
     </w:p>
-    <w:p/>
-    <w:p>
-      <w:commentRangeStart w:id="14"/>
-      <w:r>
-        <w:rPr>
-          <w:b/>
-          <w:bCs/>
-        </w:rPr>
-        <w:t>Resource nodes:</w:t>
-      </w:r>
-    </w:p>
-    <w:p>
-      <w:r>
-        <w:t xml:space="preserve">Will contain </w:t>
-      </w:r>
-      <w:r>
-        <w:t>following information:</w:t>
-      </w:r>
-    </w:p>
-    <w:p>
-      <w:pPr>
-        <w:pStyle w:val="ListParagraph"/>
-        <w:numPr>
-          <w:ilvl w:val="0"/>
-          <w:numId w:val="1"/>
-        </w:numPr>
-      </w:pPr>
-      <w:commentRangeStart w:id="15"/>
-      <w:r>
-        <w:t>Its p</w:t>
-      </w:r>
-      <w:r>
-        <w:t>osition</w:t>
-      </w:r>
-      <w:r>
-        <w:t xml:space="preserve"> (Vector3)</w:t>
-      </w:r>
-      <w:commentRangeEnd w:id="15"/>
+    <w:p>
+      <w:r>
+        <w:rPr>
+          <w:b/>
+          <w:bCs/>
+        </w:rPr>
+        <w:t xml:space="preserve">Tool </w:t>
+      </w:r>
+      <w:r>
+        <w:rPr>
+          <w:b/>
+          <w:bCs/>
+        </w:rPr>
+        <w:t>A</w:t>
+      </w:r>
+      <w:r>
+        <w:rPr>
+          <w:b/>
+          <w:bCs/>
+        </w:rPr>
+        <w:t xml:space="preserve">ttribute </w:t>
+      </w:r>
+      <w:r>
+        <w:rPr>
+          <w:b/>
+          <w:bCs/>
+        </w:rPr>
+        <w:t>S</w:t>
+      </w:r>
+      <w:r>
+        <w:rPr>
+          <w:b/>
+          <w:bCs/>
+        </w:rPr>
+        <w:t>ystem:</w:t>
+      </w:r>
+    </w:p>
+    <w:p>
+      <w:commentRangeStart w:id="13"/>
+      <w:r>
+        <w:t>A similar system</w:t>
+      </w:r>
+      <w:r>
+        <w:t xml:space="preserve"> to the Resource Attribute System</w:t>
+      </w:r>
+      <w:r>
+        <w:t xml:space="preserve"> will be implemented for creating tools</w:t>
+      </w:r>
+      <w:commentRangeEnd w:id="13"/>
       <w:r>
         <w:rPr>
           <w:rStyle w:val="CommentReference"/>
           <w:sz w:val="22"/>
           <w:szCs w:val="22"/>
         </w:rPr>
-        <w:commentReference w:id="15"/>
+        <w:commentReference w:id="13"/>
+      </w:r>
+      <w:r>
+        <w:t xml:space="preserve"> </w:t>
+      </w:r>
+      <w:r>
+        <w:t>using a scriptable object with the tool and the attributes being split into two separate lists.</w:t>
+      </w:r>
+    </w:p>
+    <w:p>
+      <w:r>
+        <w:t>The tools and attributes will be accessible from other components and scripts.</w:t>
+      </w:r>
+    </w:p>
+    <w:p>
+      <w:r>
+        <w:rPr>
+          <w:noProof/>
+        </w:rPr>
+        <w:drawing>
+          <wp:inline distT="0" distB="0" distL="0" distR="0" wp14:anchorId="6CC06990" wp14:editId="118AC79F">
+            <wp:extent cx="5329451" cy="4117381"/>
+            <wp:effectExtent l="0" t="0" r="5080" b="0"/>
+            <wp:docPr id="2" name="Picture 2"/>
+            <wp:cNvGraphicFramePr>
+              <a:graphicFrameLocks xmlns:a="http://schemas.openxmlformats.org/drawingml/2006/main" noChangeAspect="1"/>
+            </wp:cNvGraphicFramePr>
+            <a:graphic xmlns:a="http://schemas.openxmlformats.org/drawingml/2006/main">
+              <a:graphicData uri="http://schemas.openxmlformats.org/drawingml/2006/picture">
+                <pic:pic xmlns:pic="http://schemas.openxmlformats.org/drawingml/2006/picture">
+                  <pic:nvPicPr>
+                    <pic:cNvPr id="0" name="Picture 1"/>
+                    <pic:cNvPicPr>
+                      <a:picLocks noChangeAspect="1" noChangeArrowheads="1"/>
+                    </pic:cNvPicPr>
+                  </pic:nvPicPr>
+                  <pic:blipFill>
+                    <a:blip r:embed="rId14">
+                      <a:extLst>
+                        <a:ext uri="{28A0092B-C50C-407E-A947-70E740481C1C}">
+                          <a14:useLocalDpi xmlns:a14="http://schemas.microsoft.com/office/drawing/2010/main" val="0"/>
+                        </a:ext>
+                      </a:extLst>
+                    </a:blip>
+                    <a:srcRect/>
+                    <a:stretch>
+                      <a:fillRect/>
+                    </a:stretch>
+                  </pic:blipFill>
+                  <pic:spPr bwMode="auto">
+                    <a:xfrm>
+                      <a:off x="0" y="0"/>
+                      <a:ext cx="5378370" cy="4155174"/>
+                    </a:xfrm>
+                    <a:prstGeom prst="rect">
+                      <a:avLst/>
+                    </a:prstGeom>
+                    <a:noFill/>
+                    <a:ln>
+                      <a:noFill/>
+                    </a:ln>
+                  </pic:spPr>
+                </pic:pic>
+              </a:graphicData>
+            </a:graphic>
+          </wp:inline>
+        </w:drawing>
+      </w:r>
+    </w:p>
+    <w:p>
+      <w:r>
+        <w:rPr>
+          <w:b/>
+          <w:bCs/>
+        </w:rPr>
+        <w:lastRenderedPageBreak/>
+        <w:t xml:space="preserve">Resource </w:t>
+      </w:r>
+      <w:r>
+        <w:rPr>
+          <w:b/>
+          <w:bCs/>
+        </w:rPr>
+        <w:t>N</w:t>
+      </w:r>
+      <w:r>
+        <w:rPr>
+          <w:b/>
+          <w:bCs/>
+        </w:rPr>
+        <w:t>odes:</w:t>
+      </w:r>
+    </w:p>
+    <w:p>
+      <w:r>
+        <w:t>The resource node will be a component that</w:t>
+      </w:r>
+      <w:r>
+        <w:t xml:space="preserve"> can be added to a game object and</w:t>
+      </w:r>
+      <w:r>
+        <w:t xml:space="preserve"> will hold information that will control how that resource node</w:t>
+      </w:r>
+      <w:r>
+        <w:t xml:space="preserve"> </w:t>
+      </w:r>
+      <w:r>
+        <w:t>interacts with the world and the player, the information it will hold is listed as follows</w:t>
+      </w:r>
+      <w:r>
+        <w:t>:</w:t>
       </w:r>
     </w:p>
     <w:p>
@@ -1242,13 +1752,7 @@
         </w:numPr>
       </w:pPr>
       <w:r>
-        <w:t>R</w:t>
-      </w:r>
-      <w:r>
-        <w:t>ate it grows at (if viable)</w:t>
-      </w:r>
-      <w:r>
-        <w:t xml:space="preserve"> (float)</w:t>
+        <w:t>Does it spawn is clusters or by itself (bool)</w:t>
       </w:r>
     </w:p>
     <w:p>
@@ -1260,13 +1764,7 @@
         </w:numPr>
       </w:pPr>
       <w:r>
-        <w:t>T</w:t>
-      </w:r>
-      <w:r>
-        <w:t>ime it takes to harvest</w:t>
-      </w:r>
-      <w:r>
-        <w:t xml:space="preserve"> (float)</w:t>
+        <w:t>How spread apart the nodes are (float)</w:t>
       </w:r>
     </w:p>
     <w:p>
@@ -1278,25 +1776,84 @@
         </w:numPr>
       </w:pPr>
       <w:r>
-        <w:t xml:space="preserve">What </w:t>
-      </w:r>
-      <w:r>
-        <w:t xml:space="preserve">resource </w:t>
-      </w:r>
-      <w:r>
-        <w:t>it is / w</w:t>
-      </w:r>
-      <w:r>
-        <w:t>hat resource it drops</w:t>
-      </w:r>
-      <w:r>
-        <w:t xml:space="preserve"> (</w:t>
-      </w:r>
-      <w:proofErr w:type="spellStart"/>
-      <w:r>
-        <w:t>enum</w:t>
-      </w:r>
-      <w:proofErr w:type="spellEnd"/>
+        <w:t>How rare it is (float)</w:t>
+      </w:r>
+    </w:p>
+    <w:p>
+      <w:pPr>
+        <w:pStyle w:val="ListParagraph"/>
+        <w:numPr>
+          <w:ilvl w:val="0"/>
+          <w:numId w:val="1"/>
+        </w:numPr>
+      </w:pPr>
+      <w:r>
+        <w:t>Is it farmable (bool)</w:t>
+      </w:r>
+    </w:p>
+    <w:p>
+      <w:pPr>
+        <w:pStyle w:val="ListParagraph"/>
+        <w:numPr>
+          <w:ilvl w:val="0"/>
+          <w:numId w:val="1"/>
+        </w:numPr>
+      </w:pPr>
+      <w:r>
+        <w:t>Is it plantable (bool)</w:t>
+      </w:r>
+    </w:p>
+    <w:p>
+      <w:pPr>
+        <w:pStyle w:val="ListParagraph"/>
+        <w:numPr>
+          <w:ilvl w:val="0"/>
+          <w:numId w:val="1"/>
+        </w:numPr>
+      </w:pPr>
+      <w:r>
+        <w:t>Rate it grows at (if viable) (float)</w:t>
+      </w:r>
+    </w:p>
+    <w:p>
+      <w:pPr>
+        <w:pStyle w:val="ListParagraph"/>
+        <w:numPr>
+          <w:ilvl w:val="0"/>
+          <w:numId w:val="1"/>
+        </w:numPr>
+      </w:pPr>
+      <w:r>
+        <w:t>Time it takes to harvest (float)</w:t>
+      </w:r>
+    </w:p>
+    <w:p>
+      <w:pPr>
+        <w:pStyle w:val="ListParagraph"/>
+        <w:numPr>
+          <w:ilvl w:val="0"/>
+          <w:numId w:val="1"/>
+        </w:numPr>
+      </w:pPr>
+      <w:r>
+        <w:t>What resource it is / what resource it drops (enum)</w:t>
+      </w:r>
+    </w:p>
+    <w:p>
+      <w:pPr>
+        <w:pStyle w:val="ListParagraph"/>
+        <w:numPr>
+          <w:ilvl w:val="0"/>
+          <w:numId w:val="1"/>
+        </w:numPr>
+      </w:pPr>
+      <w:commentRangeStart w:id="14"/>
+      <w:r>
+        <w:t>How much of that resource it drops (</w:t>
+      </w:r>
+      <w:r>
+        <w:t>float</w:t>
+      </w:r>
       <w:r>
         <w:t>)</w:t>
       </w:r>
@@ -1309,47 +1866,23 @@
           <w:numId w:val="1"/>
         </w:numPr>
       </w:pPr>
-      <w:commentRangeStart w:id="16"/>
-      <w:r>
-        <w:t>H</w:t>
-      </w:r>
-      <w:r>
-        <w:t>ow much of that resource it drops</w:t>
-      </w:r>
-      <w:r>
-        <w:t xml:space="preserve"> (int</w:t>
-      </w:r>
-      <w:proofErr w:type="gramStart"/>
+      <w:r>
+        <w:t>How depleted it is (if viable) (</w:t>
+      </w:r>
+      <w:r>
+        <w:t>float</w:t>
+      </w:r>
       <w:r>
         <w:t>)</w:t>
       </w:r>
-      <w:proofErr w:type="gramEnd"/>
-    </w:p>
-    <w:p>
-      <w:pPr>
-        <w:pStyle w:val="ListParagraph"/>
-        <w:numPr>
-          <w:ilvl w:val="0"/>
-          <w:numId w:val="1"/>
-        </w:numPr>
-      </w:pPr>
-      <w:r>
-        <w:t>H</w:t>
-      </w:r>
-      <w:r>
-        <w:t>ow depleted it is (if viable)</w:t>
-      </w:r>
-      <w:r>
-        <w:t xml:space="preserve"> (int)</w:t>
-      </w:r>
-      <w:commentRangeEnd w:id="16"/>
+      <w:commentRangeEnd w:id="14"/>
       <w:r>
         <w:rPr>
           <w:rStyle w:val="CommentReference"/>
           <w:sz w:val="22"/>
           <w:szCs w:val="22"/>
         </w:rPr>
-        <w:commentReference w:id="16"/>
+        <w:commentReference w:id="14"/>
       </w:r>
     </w:p>
     <w:p>
@@ -1361,18 +1894,7 @@
         </w:numPr>
       </w:pPr>
       <w:r>
-        <w:t>What tool is used to harvest</w:t>
-      </w:r>
-      <w:r>
-        <w:t xml:space="preserve"> (</w:t>
-      </w:r>
-      <w:proofErr w:type="spellStart"/>
-      <w:r>
-        <w:t>enum</w:t>
-      </w:r>
-      <w:proofErr w:type="spellEnd"/>
-      <w:r>
-        <w:t>)</w:t>
+        <w:t>What tool is used to harvest (enum)</w:t>
       </w:r>
     </w:p>
     <w:p>
@@ -1384,124 +1906,114 @@
         </w:numPr>
       </w:pPr>
       <w:r>
-        <w:t>If it auto respawns</w:t>
-      </w:r>
-      <w:r>
-        <w:t xml:space="preserve"> (bool)</w:t>
-      </w:r>
-    </w:p>
-    <w:p>
-      <w:pPr>
-        <w:pStyle w:val="ListParagraph"/>
-        <w:numPr>
-          <w:ilvl w:val="0"/>
-          <w:numId w:val="1"/>
-        </w:numPr>
-      </w:pPr>
-      <w:r>
-        <w:t>Model it uses</w:t>
-      </w:r>
-      <w:r>
-        <w:t xml:space="preserve"> (Mesh)</w:t>
-      </w:r>
-      <w:commentRangeEnd w:id="14"/>
+        <w:t>If it auto respawns (bool)</w:t>
+      </w:r>
+    </w:p>
+    <w:p>
+      <w:r>
+        <w:t>There will also be an</w:t>
+      </w:r>
+      <w:r>
+        <w:t xml:space="preserve"> option</w:t>
+      </w:r>
+      <w:r>
+        <w:t xml:space="preserve"> inherit variables from Food and Water resources and</w:t>
+      </w:r>
+      <w:r>
+        <w:t xml:space="preserve"> to add custom variables</w:t>
+      </w:r>
+      <w:r>
+        <w:t xml:space="preserve"> to the resource node</w:t>
+      </w:r>
+      <w:r>
+        <w:t xml:space="preserve">, </w:t>
+      </w:r>
+      <w:r>
+        <w:t>the developer will have to script in what the custom variables do.</w:t>
+      </w:r>
+    </w:p>
+    <w:p/>
+    <w:p>
+      <w:pPr>
+        <w:rPr>
+          <w:sz w:val="28"/>
+          <w:szCs w:val="28"/>
+        </w:rPr>
+      </w:pPr>
+      <w:r>
+        <w:rPr>
+          <w:b/>
+          <w:bCs/>
+          <w:sz w:val="28"/>
+          <w:szCs w:val="28"/>
+        </w:rPr>
+        <w:t>How it will be integrated:</w:t>
+      </w:r>
+    </w:p>
+    <w:p>
+      <w:r>
+        <w:t xml:space="preserve">The system will be a unity package downloaded from the </w:t>
+      </w:r>
+      <w:commentRangeStart w:id="15"/>
+      <w:r>
+        <w:t>asset store.</w:t>
+      </w:r>
+      <w:commentRangeEnd w:id="15"/>
       <w:r>
         <w:rPr>
           <w:rStyle w:val="CommentReference"/>
           <w:sz w:val="22"/>
           <w:szCs w:val="22"/>
         </w:rPr>
-        <w:commentReference w:id="14"/>
-      </w:r>
-    </w:p>
-    <w:p>
-      <w:commentRangeStart w:id="17"/>
-      <w:r>
-        <w:t>As well as the option to add custom variables</w:t>
-      </w:r>
-      <w:r>
-        <w:t>.</w:t>
-      </w:r>
-      <w:commentRangeEnd w:id="17"/>
+        <w:commentReference w:id="15"/>
+      </w:r>
+    </w:p>
+    <w:p>
+      <w:commentRangeStart w:id="16"/>
+      <w:r>
+        <w:t xml:space="preserve">The developer </w:t>
+      </w:r>
+      <w:r>
+        <w:t>will be able to</w:t>
+      </w:r>
+      <w:r>
+        <w:t xml:space="preserve"> create a Resource Manager scriptable object that they can use to create the resources and </w:t>
+      </w:r>
+      <w:r>
+        <w:t>the</w:t>
+      </w:r>
+      <w:r>
+        <w:t xml:space="preserve"> attribute</w:t>
+      </w:r>
+      <w:r>
+        <w:t>s</w:t>
+      </w:r>
+      <w:r>
+        <w:t xml:space="preserve"> their game will contain. There will also be a Tool Manager scriptable object for the tools.</w:t>
+      </w:r>
+      <w:commentRangeEnd w:id="16"/>
       <w:r>
         <w:rPr>
           <w:rStyle w:val="CommentReference"/>
           <w:sz w:val="22"/>
           <w:szCs w:val="22"/>
         </w:rPr>
-        <w:commentReference w:id="17"/>
-      </w:r>
-    </w:p>
-    <w:p/>
-    <w:p>
-      <w:pPr>
-        <w:rPr>
-          <w:sz w:val="28"/>
-          <w:szCs w:val="28"/>
-        </w:rPr>
-      </w:pPr>
-      <w:r>
-        <w:rPr>
-          <w:b/>
-          <w:bCs/>
-          <w:sz w:val="28"/>
-          <w:szCs w:val="28"/>
-        </w:rPr>
-        <w:t>How it will be integrated:</w:t>
-      </w:r>
-    </w:p>
-    <w:p>
-      <w:r>
-        <w:t xml:space="preserve">The system will be a unity package downloaded from the </w:t>
-      </w:r>
-      <w:commentRangeStart w:id="18"/>
-      <w:r>
-        <w:t>asset store.</w:t>
-      </w:r>
-      <w:commentRangeEnd w:id="18"/>
+        <w:commentReference w:id="16"/>
+      </w:r>
+    </w:p>
+    <w:p>
+      <w:commentRangeStart w:id="17"/>
+      <w:r>
+        <w:t>The developer will be able to add a Resource Node component to game objects to make them a Resource Node.</w:t>
+      </w:r>
+      <w:commentRangeEnd w:id="17"/>
       <w:r>
         <w:rPr>
           <w:rStyle w:val="CommentReference"/>
           <w:sz w:val="22"/>
           <w:szCs w:val="22"/>
         </w:rPr>
-        <w:commentReference w:id="18"/>
-      </w:r>
-    </w:p>
-    <w:p>
-      <w:commentRangeStart w:id="19"/>
-      <w:r>
-        <w:t xml:space="preserve">The developer </w:t>
-      </w:r>
-      <w:r>
-        <w:t>will be able to</w:t>
-      </w:r>
-      <w:r>
-        <w:t xml:space="preserve"> create a Resource Manager scriptable object that they can use to create the resources and their attribute their game will contain. There will also be a Tool Manager scriptable object for the tools.</w:t>
-      </w:r>
-      <w:commentRangeEnd w:id="19"/>
-      <w:r>
-        <w:rPr>
-          <w:rStyle w:val="CommentReference"/>
-          <w:sz w:val="22"/>
-          <w:szCs w:val="22"/>
-        </w:rPr>
-        <w:commentReference w:id="19"/>
-      </w:r>
-    </w:p>
-    <w:p>
-      <w:commentRangeStart w:id="20"/>
-      <w:r>
-        <w:t>The developer will be able to add a Resource Node component to game objects to make them a Resource Node.</w:t>
-      </w:r>
-      <w:commentRangeEnd w:id="20"/>
-      <w:r>
-        <w:rPr>
-          <w:rStyle w:val="CommentReference"/>
-          <w:sz w:val="22"/>
-          <w:szCs w:val="22"/>
-        </w:rPr>
-        <w:commentReference w:id="20"/>
+        <w:commentReference w:id="17"/>
       </w:r>
     </w:p>
     <w:sectPr>
@@ -1616,6 +2128,22 @@
       </w:r>
     </w:p>
   </w:comment>
+  <w:comment w:id="7" w:author="Jesse James Donlevy" w:date="2022-05-06T11:20:00Z" w:initials="JJD">
+    <w:p>
+      <w:pPr>
+        <w:pStyle w:val="CommentText"/>
+      </w:pPr>
+      <w:r>
+        <w:rPr>
+          <w:rStyle w:val="CommentReference"/>
+        </w:rPr>
+        <w:annotationRef/>
+      </w:r>
+      <w:r>
+        <w:t>What is the reason for these to be an int and not a double or a float.</w:t>
+      </w:r>
+    </w:p>
+  </w:comment>
   <w:comment w:id="6" w:author="Jesse James Donlevy" w:date="2022-05-06T11:32:00Z" w:initials="JJD">
     <w:p>
       <w:pPr>
@@ -1632,7 +2160,7 @@
       </w:r>
     </w:p>
   </w:comment>
-  <w:comment w:id="7" w:author="Jesse James Donlevy" w:date="2022-05-06T11:29:00Z" w:initials="JJD">
+  <w:comment w:id="8" w:author="Jesse James Donlevy" w:date="2022-05-06T11:29:00Z" w:initials="JJD">
     <w:p>
       <w:pPr>
         <w:pStyle w:val="CommentText"/>
@@ -1648,7 +2176,7 @@
       </w:r>
     </w:p>
   </w:comment>
-  <w:comment w:id="8" w:author="Jesse James Donlevy" w:date="2022-05-06T11:25:00Z" w:initials="JJD">
+  <w:comment w:id="9" w:author="Jesse James Donlevy" w:date="2022-05-06T11:25:00Z" w:initials="JJD">
     <w:p>
       <w:pPr>
         <w:pStyle w:val="CommentText"/>
@@ -1664,7 +2192,7 @@
       </w:r>
     </w:p>
   </w:comment>
-  <w:comment w:id="9" w:author="Jesse James Donlevy" w:date="2022-05-06T11:24:00Z" w:initials="JJD">
+  <w:comment w:id="10" w:author="Jesse James Donlevy" w:date="2022-05-06T11:24:00Z" w:initials="JJD">
     <w:p>
       <w:pPr>
         <w:pStyle w:val="CommentText"/>
@@ -1680,7 +2208,7 @@
       </w:r>
     </w:p>
   </w:comment>
-  <w:comment w:id="10" w:author="Jesse James Donlevy" w:date="2022-05-06T11:39:00Z" w:initials="JJD">
+  <w:comment w:id="11" w:author="Jesse James Donlevy" w:date="2022-05-06T11:39:00Z" w:initials="JJD">
     <w:p>
       <w:pPr>
         <w:pStyle w:val="CommentText"/>
@@ -1696,7 +2224,7 @@
       </w:r>
     </w:p>
   </w:comment>
-  <w:comment w:id="11" w:author="Jesse James Donlevy" w:date="2022-05-06T11:33:00Z" w:initials="JJD">
+  <w:comment w:id="12" w:author="Jesse James Donlevy" w:date="2022-05-06T11:33:00Z" w:initials="JJD">
     <w:p>
       <w:pPr>
         <w:pStyle w:val="CommentText"/>
@@ -1709,22 +2237,6 @@
       </w:r>
       <w:r>
         <w:t>Cool, but *how* do you intend to implement this</w:t>
-      </w:r>
-    </w:p>
-  </w:comment>
-  <w:comment w:id="12" w:author="Jesse James Donlevy" w:date="2022-05-06T11:30:00Z" w:initials="JJD">
-    <w:p>
-      <w:pPr>
-        <w:pStyle w:val="CommentText"/>
-      </w:pPr>
-      <w:r>
-        <w:rPr>
-          <w:rStyle w:val="CommentReference"/>
-        </w:rPr>
-        <w:annotationRef/>
-      </w:r>
-      <w:r>
-        <w:t>Looks like this hasn't been explained yet</w:t>
       </w:r>
     </w:p>
   </w:comment>
@@ -1744,7 +2256,7 @@
       </w:r>
     </w:p>
   </w:comment>
-  <w:comment w:id="15" w:author="Jesse James Donlevy" w:date="2022-05-06T11:18:00Z" w:initials="JJD">
+  <w:comment w:id="14" w:author="Jesse James Donlevy" w:date="2022-05-06T11:20:00Z" w:initials="JJD">
     <w:p>
       <w:pPr>
         <w:pStyle w:val="CommentText"/>
@@ -1756,11 +2268,11 @@
         <w:annotationRef/>
       </w:r>
       <w:r>
-        <w:t>Does it need it's own position or can it use the transform component that comes with gameObjects?</w:t>
+        <w:t>What is the reason for these to be an int and not a double or a float.</w:t>
       </w:r>
     </w:p>
   </w:comment>
-  <w:comment w:id="16" w:author="Jesse James Donlevy" w:date="2022-05-06T11:20:00Z" w:initials="JJD">
+  <w:comment w:id="15" w:author="Jesse James Donlevy" w:date="2022-05-06T11:14:00Z" w:initials="JJD">
     <w:p>
       <w:pPr>
         <w:pStyle w:val="CommentText"/>
@@ -1772,11 +2284,11 @@
         <w:annotationRef/>
       </w:r>
       <w:r>
-        <w:t>What is the reason for these to be an int and not a double or a float.</w:t>
+        <w:t>I would recommend looking into the package manager for distribution and the process behind it</w:t>
       </w:r>
     </w:p>
   </w:comment>
-  <w:comment w:id="14" w:author="Jesse James Donlevy" w:date="2022-05-06T11:35:00Z" w:initials="JJD">
+  <w:comment w:id="16" w:author="Jesse James Donlevy" w:date="2022-05-06T11:16:00Z" w:initials="JJD">
     <w:p>
       <w:pPr>
         <w:pStyle w:val="CommentText"/>
@@ -1788,59 +2300,11 @@
         <w:annotationRef/>
       </w:r>
       <w:r>
-        <w:t>It would be good to see this on the graph above if this is the standard for a resource node</w:t>
+        <w:t>Will everything be a scriptable object? It isn't all that common to have a manager of a system *be* a scriptable object, but to use them like we spoke about</w:t>
       </w:r>
     </w:p>
   </w:comment>
-  <w:comment w:id="17" w:author="Jesse James Donlevy" w:date="2022-05-06T11:35:00Z" w:initials="JJD">
-    <w:p>
-      <w:pPr>
-        <w:pStyle w:val="CommentText"/>
-      </w:pPr>
-      <w:r>
-        <w:rPr>
-          <w:rStyle w:val="CommentReference"/>
-        </w:rPr>
-        <w:annotationRef/>
-      </w:r>
-      <w:r>
-        <w:t>If this is the attributes class, state it and how it will be done, if it is not, explain it and how it will be done</w:t>
-      </w:r>
-    </w:p>
-  </w:comment>
-  <w:comment w:id="18" w:author="Jesse James Donlevy" w:date="2022-05-06T11:14:00Z" w:initials="JJD">
-    <w:p>
-      <w:pPr>
-        <w:pStyle w:val="CommentText"/>
-      </w:pPr>
-      <w:r>
-        <w:rPr>
-          <w:rStyle w:val="CommentReference"/>
-        </w:rPr>
-        <w:annotationRef/>
-      </w:r>
-      <w:r>
-        <w:t>I would recommend looking into the package manager for distribution and the process behind it</w:t>
-      </w:r>
-    </w:p>
-  </w:comment>
-  <w:comment w:id="19" w:author="Jesse James Donlevy" w:date="2022-05-06T11:16:00Z" w:initials="JJD">
-    <w:p>
-      <w:pPr>
-        <w:pStyle w:val="CommentText"/>
-      </w:pPr>
-      <w:r>
-        <w:rPr>
-          <w:rStyle w:val="CommentReference"/>
-        </w:rPr>
-        <w:annotationRef/>
-      </w:r>
-      <w:r>
-        <w:t>Will everything be a scriptable object? It isn't all that common to have a manager of a system *be* a scriptable object, but to use them like we spoke about</w:t>
-      </w:r>
-    </w:p>
-  </w:comment>
-  <w:comment w:id="20" w:author="Jesse James Donlevy" w:date="2022-05-06T11:47:00Z" w:initials="JJD">
+  <w:comment w:id="17" w:author="Jesse James Donlevy" w:date="2022-05-06T11:47:00Z" w:initials="JJD">
     <w:p>
       <w:pPr>
         <w:pStyle w:val="CommentText"/>
@@ -1867,18 +2331,15 @@
   <w15:commentEx w15:paraId="70C72824" w15:done="1"/>
   <w15:commentEx w15:paraId="7A864DA2" w15:done="1"/>
   <w15:commentEx w15:paraId="5B450625" w15:done="1"/>
-  <w15:commentEx w15:paraId="333E749E" w15:done="0"/>
+  <w15:commentEx w15:paraId="587D0330" w15:done="1"/>
+  <w15:commentEx w15:paraId="333E749E" w15:done="1"/>
   <w15:commentEx w15:paraId="47BC426F" w15:done="1"/>
   <w15:commentEx w15:paraId="6968963C" w15:done="1"/>
   <w15:commentEx w15:paraId="497DAF59" w15:done="1"/>
-  <w15:commentEx w15:paraId="2532666D" w15:done="0"/>
-  <w15:commentEx w15:paraId="427E6EAB" w15:done="0"/>
-  <w15:commentEx w15:paraId="5469C275" w15:done="0"/>
-  <w15:commentEx w15:paraId="58F3A1DC" w15:done="0"/>
-  <w15:commentEx w15:paraId="08025C17" w15:done="0"/>
-  <w15:commentEx w15:paraId="4C1A6DB9" w15:done="0"/>
-  <w15:commentEx w15:paraId="66ED86A6" w15:done="0"/>
-  <w15:commentEx w15:paraId="3A76AA7E" w15:done="0"/>
+  <w15:commentEx w15:paraId="2532666D" w15:done="1"/>
+  <w15:commentEx w15:paraId="427E6EAB" w15:done="1"/>
+  <w15:commentEx w15:paraId="78155318" w15:done="1"/>
+  <w15:commentEx w15:paraId="5D9485EA" w15:done="1"/>
   <w15:commentEx w15:paraId="78E00A75" w15:done="0"/>
   <w15:commentEx w15:paraId="77A9DB18" w15:done="0"/>
   <w15:commentEx w15:paraId="4F79CB96" w15:done="0"/>
@@ -1893,18 +2354,15 @@
   <w16cex:commentExtensible w16cex:durableId="261F88BC" w16cex:dateUtc="2022-05-06T01:45:00Z"/>
   <w16cex:commentExtensible w16cex:durableId="261F8935" w16cex:dateUtc="2022-05-06T01:47:00Z"/>
   <w16cex:commentExtensible w16cex:durableId="261F87E7" w16cex:dateUtc="2022-05-06T01:41:00Z"/>
+  <w16cex:commentExtensible w16cex:durableId="26237437" w16cex:dateUtc="2022-05-06T01:20:00Z"/>
   <w16cex:commentExtensible w16cex:durableId="261F85E7" w16cex:dateUtc="2022-05-06T01:32:00Z"/>
   <w16cex:commentExtensible w16cex:durableId="261F8527" w16cex:dateUtc="2022-05-06T01:29:00Z"/>
   <w16cex:commentExtensible w16cex:durableId="261F8413" w16cex:dateUtc="2022-05-06T01:25:00Z"/>
   <w16cex:commentExtensible w16cex:durableId="261F83FE" w16cex:dateUtc="2022-05-06T01:24:00Z"/>
   <w16cex:commentExtensible w16cex:durableId="261F8778" w16cex:dateUtc="2022-05-06T01:39:00Z"/>
   <w16cex:commentExtensible w16cex:durableId="261F8616" w16cex:dateUtc="2022-05-06T01:33:00Z"/>
-  <w16cex:commentExtensible w16cex:durableId="261F8554" w16cex:dateUtc="2022-05-06T01:30:00Z"/>
   <w16cex:commentExtensible w16cex:durableId="261F8719" w16cex:dateUtc="2022-05-06T01:38:00Z"/>
-  <w16cex:commentExtensible w16cex:durableId="261F8289" w16cex:dateUtc="2022-05-06T01:18:00Z"/>
-  <w16cex:commentExtensible w16cex:durableId="261F8306" w16cex:dateUtc="2022-05-06T01:20:00Z"/>
-  <w16cex:commentExtensible w16cex:durableId="261F866C" w16cex:dateUtc="2022-05-06T01:35:00Z"/>
-  <w16cex:commentExtensible w16cex:durableId="261F869D" w16cex:dateUtc="2022-05-06T01:35:00Z"/>
+  <w16cex:commentExtensible w16cex:durableId="2623766E" w16cex:dateUtc="2022-05-06T01:20:00Z"/>
   <w16cex:commentExtensible w16cex:durableId="261F81AD" w16cex:dateUtc="2022-05-06T01:14:00Z"/>
   <w16cex:commentExtensible w16cex:durableId="261F8225" w16cex:dateUtc="2022-05-06T01:16:00Z"/>
   <w16cex:commentExtensible w16cex:durableId="261F896C" w16cex:dateUtc="2022-05-06T01:47:00Z"/>
@@ -1919,18 +2377,15 @@
   <w16cid:commentId w16cid:paraId="70C72824" w16cid:durableId="261F88BC"/>
   <w16cid:commentId w16cid:paraId="7A864DA2" w16cid:durableId="261F8935"/>
   <w16cid:commentId w16cid:paraId="5B450625" w16cid:durableId="261F87E7"/>
+  <w16cid:commentId w16cid:paraId="587D0330" w16cid:durableId="26237437"/>
   <w16cid:commentId w16cid:paraId="333E749E" w16cid:durableId="261F85E7"/>
   <w16cid:commentId w16cid:paraId="47BC426F" w16cid:durableId="261F8527"/>
   <w16cid:commentId w16cid:paraId="6968963C" w16cid:durableId="261F8413"/>
   <w16cid:commentId w16cid:paraId="497DAF59" w16cid:durableId="261F83FE"/>
   <w16cid:commentId w16cid:paraId="2532666D" w16cid:durableId="261F8778"/>
   <w16cid:commentId w16cid:paraId="427E6EAB" w16cid:durableId="261F8616"/>
-  <w16cid:commentId w16cid:paraId="5469C275" w16cid:durableId="261F8554"/>
-  <w16cid:commentId w16cid:paraId="58F3A1DC" w16cid:durableId="261F8719"/>
-  <w16cid:commentId w16cid:paraId="08025C17" w16cid:durableId="261F8289"/>
-  <w16cid:commentId w16cid:paraId="4C1A6DB9" w16cid:durableId="261F8306"/>
-  <w16cid:commentId w16cid:paraId="66ED86A6" w16cid:durableId="261F866C"/>
-  <w16cid:commentId w16cid:paraId="3A76AA7E" w16cid:durableId="261F869D"/>
+  <w16cid:commentId w16cid:paraId="78155318" w16cid:durableId="261F8719"/>
+  <w16cid:commentId w16cid:paraId="5D9485EA" w16cid:durableId="2623766E"/>
   <w16cid:commentId w16cid:paraId="78E00A75" w16cid:durableId="261F81AD"/>
   <w16cid:commentId w16cid:paraId="77A9DB18" w16cid:durableId="261F8225"/>
   <w16cid:commentId w16cid:paraId="4F79CB96" w16cid:durableId="261F896C"/>
@@ -2053,6 +2508,119 @@
     </w:lvl>
   </w:abstractNum>
   <w:abstractNum w:abstractNumId="1" w15:restartNumberingAfterBreak="0">
+    <w:nsid w:val="1EF0080F"/>
+    <w:multiLevelType w:val="hybridMultilevel"/>
+    <w:tmpl w:val="AD94835C"/>
+    <w:lvl w:ilvl="0" w:tplc="0C090003">
+      <w:start w:val="1"/>
+      <w:numFmt w:val="bullet"/>
+      <w:lvlText w:val="o"/>
+      <w:lvlJc w:val="left"/>
+      <w:pPr>
+        <w:ind w:left="720" w:hanging="360"/>
+      </w:pPr>
+      <w:rPr>
+        <w:rFonts w:ascii="Courier New" w:hAnsi="Courier New" w:cs="Courier New" w:hint="default"/>
+      </w:rPr>
+    </w:lvl>
+    <w:lvl w:ilvl="1" w:tplc="FFFFFFFF">
+      <w:start w:val="1"/>
+      <w:numFmt w:val="bullet"/>
+      <w:lvlText w:val="o"/>
+      <w:lvlJc w:val="left"/>
+      <w:pPr>
+        <w:ind w:left="1440" w:hanging="360"/>
+      </w:pPr>
+      <w:rPr>
+        <w:rFonts w:ascii="Courier New" w:hAnsi="Courier New" w:cs="Courier New" w:hint="default"/>
+      </w:rPr>
+    </w:lvl>
+    <w:lvl w:ilvl="2" w:tplc="FFFFFFFF" w:tentative="1">
+      <w:start w:val="1"/>
+      <w:numFmt w:val="bullet"/>
+      <w:lvlText w:val=""/>
+      <w:lvlJc w:val="left"/>
+      <w:pPr>
+        <w:ind w:left="2160" w:hanging="360"/>
+      </w:pPr>
+      <w:rPr>
+        <w:rFonts w:ascii="Wingdings" w:hAnsi="Wingdings" w:hint="default"/>
+      </w:rPr>
+    </w:lvl>
+    <w:lvl w:ilvl="3" w:tplc="FFFFFFFF" w:tentative="1">
+      <w:start w:val="1"/>
+      <w:numFmt w:val="bullet"/>
+      <w:lvlText w:val=""/>
+      <w:lvlJc w:val="left"/>
+      <w:pPr>
+        <w:ind w:left="2880" w:hanging="360"/>
+      </w:pPr>
+      <w:rPr>
+        <w:rFonts w:ascii="Symbol" w:hAnsi="Symbol" w:hint="default"/>
+      </w:rPr>
+    </w:lvl>
+    <w:lvl w:ilvl="4" w:tplc="FFFFFFFF" w:tentative="1">
+      <w:start w:val="1"/>
+      <w:numFmt w:val="bullet"/>
+      <w:lvlText w:val="o"/>
+      <w:lvlJc w:val="left"/>
+      <w:pPr>
+        <w:ind w:left="3600" w:hanging="360"/>
+      </w:pPr>
+      <w:rPr>
+        <w:rFonts w:ascii="Courier New" w:hAnsi="Courier New" w:cs="Courier New" w:hint="default"/>
+      </w:rPr>
+    </w:lvl>
+    <w:lvl w:ilvl="5" w:tplc="FFFFFFFF" w:tentative="1">
+      <w:start w:val="1"/>
+      <w:numFmt w:val="bullet"/>
+      <w:lvlText w:val=""/>
+      <w:lvlJc w:val="left"/>
+      <w:pPr>
+        <w:ind w:left="4320" w:hanging="360"/>
+      </w:pPr>
+      <w:rPr>
+        <w:rFonts w:ascii="Wingdings" w:hAnsi="Wingdings" w:hint="default"/>
+      </w:rPr>
+    </w:lvl>
+    <w:lvl w:ilvl="6" w:tplc="FFFFFFFF" w:tentative="1">
+      <w:start w:val="1"/>
+      <w:numFmt w:val="bullet"/>
+      <w:lvlText w:val=""/>
+      <w:lvlJc w:val="left"/>
+      <w:pPr>
+        <w:ind w:left="5040" w:hanging="360"/>
+      </w:pPr>
+      <w:rPr>
+        <w:rFonts w:ascii="Symbol" w:hAnsi="Symbol" w:hint="default"/>
+      </w:rPr>
+    </w:lvl>
+    <w:lvl w:ilvl="7" w:tplc="FFFFFFFF" w:tentative="1">
+      <w:start w:val="1"/>
+      <w:numFmt w:val="bullet"/>
+      <w:lvlText w:val="o"/>
+      <w:lvlJc w:val="left"/>
+      <w:pPr>
+        <w:ind w:left="5760" w:hanging="360"/>
+      </w:pPr>
+      <w:rPr>
+        <w:rFonts w:ascii="Courier New" w:hAnsi="Courier New" w:cs="Courier New" w:hint="default"/>
+      </w:rPr>
+    </w:lvl>
+    <w:lvl w:ilvl="8" w:tplc="FFFFFFFF" w:tentative="1">
+      <w:start w:val="1"/>
+      <w:numFmt w:val="bullet"/>
+      <w:lvlText w:val=""/>
+      <w:lvlJc w:val="left"/>
+      <w:pPr>
+        <w:ind w:left="6480" w:hanging="360"/>
+      </w:pPr>
+      <w:rPr>
+        <w:rFonts w:ascii="Wingdings" w:hAnsi="Wingdings" w:hint="default"/>
+      </w:rPr>
+    </w:lvl>
+  </w:abstractNum>
+  <w:abstractNum w:abstractNumId="2" w15:restartNumberingAfterBreak="0">
     <w:nsid w:val="20FD441B"/>
     <w:multiLevelType w:val="hybridMultilevel"/>
     <w:tmpl w:val="BFA48A6A"/>
@@ -2068,7 +2636,7 @@
         <w:rFonts w:ascii="Calibri" w:eastAsiaTheme="minorHAnsi" w:hAnsi="Calibri" w:cs="Calibri" w:hint="default"/>
       </w:rPr>
     </w:lvl>
-    <w:lvl w:ilvl="1" w:tplc="0C090003" w:tentative="1">
+    <w:lvl w:ilvl="1" w:tplc="0C090003">
       <w:start w:val="1"/>
       <w:numFmt w:val="bullet"/>
       <w:lvlText w:val="o"/>
@@ -2165,10 +2733,123 @@
       </w:rPr>
     </w:lvl>
   </w:abstractNum>
-  <w:abstractNum w:abstractNumId="2" w15:restartNumberingAfterBreak="0">
+  <w:abstractNum w:abstractNumId="3" w15:restartNumberingAfterBreak="0">
+    <w:nsid w:val="38DD25A1"/>
+    <w:multiLevelType w:val="hybridMultilevel"/>
+    <w:tmpl w:val="7D9A1C30"/>
+    <w:lvl w:ilvl="0" w:tplc="8E281B2E">
+      <w:start w:val="7"/>
+      <w:numFmt w:val="bullet"/>
+      <w:lvlText w:val="-"/>
+      <w:lvlJc w:val="left"/>
+      <w:pPr>
+        <w:ind w:left="1080" w:hanging="360"/>
+      </w:pPr>
+      <w:rPr>
+        <w:rFonts w:ascii="Calibri" w:eastAsiaTheme="minorHAnsi" w:hAnsi="Calibri" w:cs="Calibri" w:hint="default"/>
+      </w:rPr>
+    </w:lvl>
+    <w:lvl w:ilvl="1" w:tplc="FFFFFFFF">
+      <w:start w:val="1"/>
+      <w:numFmt w:val="bullet"/>
+      <w:lvlText w:val="o"/>
+      <w:lvlJc w:val="left"/>
+      <w:pPr>
+        <w:ind w:left="1800" w:hanging="360"/>
+      </w:pPr>
+      <w:rPr>
+        <w:rFonts w:ascii="Courier New" w:hAnsi="Courier New" w:cs="Courier New" w:hint="default"/>
+      </w:rPr>
+    </w:lvl>
+    <w:lvl w:ilvl="2" w:tplc="FFFFFFFF" w:tentative="1">
+      <w:start w:val="1"/>
+      <w:numFmt w:val="bullet"/>
+      <w:lvlText w:val=""/>
+      <w:lvlJc w:val="left"/>
+      <w:pPr>
+        <w:ind w:left="2520" w:hanging="360"/>
+      </w:pPr>
+      <w:rPr>
+        <w:rFonts w:ascii="Wingdings" w:hAnsi="Wingdings" w:hint="default"/>
+      </w:rPr>
+    </w:lvl>
+    <w:lvl w:ilvl="3" w:tplc="FFFFFFFF" w:tentative="1">
+      <w:start w:val="1"/>
+      <w:numFmt w:val="bullet"/>
+      <w:lvlText w:val=""/>
+      <w:lvlJc w:val="left"/>
+      <w:pPr>
+        <w:ind w:left="3240" w:hanging="360"/>
+      </w:pPr>
+      <w:rPr>
+        <w:rFonts w:ascii="Symbol" w:hAnsi="Symbol" w:hint="default"/>
+      </w:rPr>
+    </w:lvl>
+    <w:lvl w:ilvl="4" w:tplc="FFFFFFFF" w:tentative="1">
+      <w:start w:val="1"/>
+      <w:numFmt w:val="bullet"/>
+      <w:lvlText w:val="o"/>
+      <w:lvlJc w:val="left"/>
+      <w:pPr>
+        <w:ind w:left="3960" w:hanging="360"/>
+      </w:pPr>
+      <w:rPr>
+        <w:rFonts w:ascii="Courier New" w:hAnsi="Courier New" w:cs="Courier New" w:hint="default"/>
+      </w:rPr>
+    </w:lvl>
+    <w:lvl w:ilvl="5" w:tplc="FFFFFFFF" w:tentative="1">
+      <w:start w:val="1"/>
+      <w:numFmt w:val="bullet"/>
+      <w:lvlText w:val=""/>
+      <w:lvlJc w:val="left"/>
+      <w:pPr>
+        <w:ind w:left="4680" w:hanging="360"/>
+      </w:pPr>
+      <w:rPr>
+        <w:rFonts w:ascii="Wingdings" w:hAnsi="Wingdings" w:hint="default"/>
+      </w:rPr>
+    </w:lvl>
+    <w:lvl w:ilvl="6" w:tplc="FFFFFFFF" w:tentative="1">
+      <w:start w:val="1"/>
+      <w:numFmt w:val="bullet"/>
+      <w:lvlText w:val=""/>
+      <w:lvlJc w:val="left"/>
+      <w:pPr>
+        <w:ind w:left="5400" w:hanging="360"/>
+      </w:pPr>
+      <w:rPr>
+        <w:rFonts w:ascii="Symbol" w:hAnsi="Symbol" w:hint="default"/>
+      </w:rPr>
+    </w:lvl>
+    <w:lvl w:ilvl="7" w:tplc="FFFFFFFF" w:tentative="1">
+      <w:start w:val="1"/>
+      <w:numFmt w:val="bullet"/>
+      <w:lvlText w:val="o"/>
+      <w:lvlJc w:val="left"/>
+      <w:pPr>
+        <w:ind w:left="6120" w:hanging="360"/>
+      </w:pPr>
+      <w:rPr>
+        <w:rFonts w:ascii="Courier New" w:hAnsi="Courier New" w:cs="Courier New" w:hint="default"/>
+      </w:rPr>
+    </w:lvl>
+    <w:lvl w:ilvl="8" w:tplc="FFFFFFFF" w:tentative="1">
+      <w:start w:val="1"/>
+      <w:numFmt w:val="bullet"/>
+      <w:lvlText w:val=""/>
+      <w:lvlJc w:val="left"/>
+      <w:pPr>
+        <w:ind w:left="6840" w:hanging="360"/>
+      </w:pPr>
+      <w:rPr>
+        <w:rFonts w:ascii="Wingdings" w:hAnsi="Wingdings" w:hint="default"/>
+      </w:rPr>
+    </w:lvl>
+  </w:abstractNum>
+  <w:abstractNum w:abstractNumId="4" w15:restartNumberingAfterBreak="0">
     <w:nsid w:val="42EA5D71"/>
     <w:multiLevelType w:val="hybridMultilevel"/>
-    <w:tmpl w:val="0068FF6E"/>
+    <w:tmpl w:val="47B8AE16"/>
     <w:lvl w:ilvl="0" w:tplc="0C090001">
       <w:start w:val="1"/>
       <w:numFmt w:val="bullet"/>
@@ -2272,6 +2953,345 @@
       <w:lvlJc w:val="left"/>
       <w:pPr>
         <w:ind w:left="6480" w:hanging="360"/>
+      </w:pPr>
+      <w:rPr>
+        <w:rFonts w:ascii="Wingdings" w:hAnsi="Wingdings" w:hint="default"/>
+      </w:rPr>
+    </w:lvl>
+  </w:abstractNum>
+  <w:abstractNum w:abstractNumId="5" w15:restartNumberingAfterBreak="0">
+    <w:nsid w:val="4FD27E6A"/>
+    <w:multiLevelType w:val="hybridMultilevel"/>
+    <w:tmpl w:val="F1AE43DA"/>
+    <w:lvl w:ilvl="0" w:tplc="8E281B2E">
+      <w:start w:val="7"/>
+      <w:numFmt w:val="bullet"/>
+      <w:lvlText w:val="-"/>
+      <w:lvlJc w:val="left"/>
+      <w:pPr>
+        <w:ind w:left="1440" w:hanging="360"/>
+      </w:pPr>
+      <w:rPr>
+        <w:rFonts w:ascii="Calibri" w:eastAsiaTheme="minorHAnsi" w:hAnsi="Calibri" w:cs="Calibri" w:hint="default"/>
+      </w:rPr>
+    </w:lvl>
+    <w:lvl w:ilvl="1" w:tplc="0C090003" w:tentative="1">
+      <w:start w:val="1"/>
+      <w:numFmt w:val="bullet"/>
+      <w:lvlText w:val="o"/>
+      <w:lvlJc w:val="left"/>
+      <w:pPr>
+        <w:ind w:left="2160" w:hanging="360"/>
+      </w:pPr>
+      <w:rPr>
+        <w:rFonts w:ascii="Courier New" w:hAnsi="Courier New" w:cs="Courier New" w:hint="default"/>
+      </w:rPr>
+    </w:lvl>
+    <w:lvl w:ilvl="2" w:tplc="0C090005" w:tentative="1">
+      <w:start w:val="1"/>
+      <w:numFmt w:val="bullet"/>
+      <w:lvlText w:val=""/>
+      <w:lvlJc w:val="left"/>
+      <w:pPr>
+        <w:ind w:left="2880" w:hanging="360"/>
+      </w:pPr>
+      <w:rPr>
+        <w:rFonts w:ascii="Wingdings" w:hAnsi="Wingdings" w:hint="default"/>
+      </w:rPr>
+    </w:lvl>
+    <w:lvl w:ilvl="3" w:tplc="0C090001" w:tentative="1">
+      <w:start w:val="1"/>
+      <w:numFmt w:val="bullet"/>
+      <w:lvlText w:val=""/>
+      <w:lvlJc w:val="left"/>
+      <w:pPr>
+        <w:ind w:left="3600" w:hanging="360"/>
+      </w:pPr>
+      <w:rPr>
+        <w:rFonts w:ascii="Symbol" w:hAnsi="Symbol" w:hint="default"/>
+      </w:rPr>
+    </w:lvl>
+    <w:lvl w:ilvl="4" w:tplc="0C090003" w:tentative="1">
+      <w:start w:val="1"/>
+      <w:numFmt w:val="bullet"/>
+      <w:lvlText w:val="o"/>
+      <w:lvlJc w:val="left"/>
+      <w:pPr>
+        <w:ind w:left="4320" w:hanging="360"/>
+      </w:pPr>
+      <w:rPr>
+        <w:rFonts w:ascii="Courier New" w:hAnsi="Courier New" w:cs="Courier New" w:hint="default"/>
+      </w:rPr>
+    </w:lvl>
+    <w:lvl w:ilvl="5" w:tplc="0C090005" w:tentative="1">
+      <w:start w:val="1"/>
+      <w:numFmt w:val="bullet"/>
+      <w:lvlText w:val=""/>
+      <w:lvlJc w:val="left"/>
+      <w:pPr>
+        <w:ind w:left="5040" w:hanging="360"/>
+      </w:pPr>
+      <w:rPr>
+        <w:rFonts w:ascii="Wingdings" w:hAnsi="Wingdings" w:hint="default"/>
+      </w:rPr>
+    </w:lvl>
+    <w:lvl w:ilvl="6" w:tplc="0C090001" w:tentative="1">
+      <w:start w:val="1"/>
+      <w:numFmt w:val="bullet"/>
+      <w:lvlText w:val=""/>
+      <w:lvlJc w:val="left"/>
+      <w:pPr>
+        <w:ind w:left="5760" w:hanging="360"/>
+      </w:pPr>
+      <w:rPr>
+        <w:rFonts w:ascii="Symbol" w:hAnsi="Symbol" w:hint="default"/>
+      </w:rPr>
+    </w:lvl>
+    <w:lvl w:ilvl="7" w:tplc="0C090003" w:tentative="1">
+      <w:start w:val="1"/>
+      <w:numFmt w:val="bullet"/>
+      <w:lvlText w:val="o"/>
+      <w:lvlJc w:val="left"/>
+      <w:pPr>
+        <w:ind w:left="6480" w:hanging="360"/>
+      </w:pPr>
+      <w:rPr>
+        <w:rFonts w:ascii="Courier New" w:hAnsi="Courier New" w:cs="Courier New" w:hint="default"/>
+      </w:rPr>
+    </w:lvl>
+    <w:lvl w:ilvl="8" w:tplc="0C090005" w:tentative="1">
+      <w:start w:val="1"/>
+      <w:numFmt w:val="bullet"/>
+      <w:lvlText w:val=""/>
+      <w:lvlJc w:val="left"/>
+      <w:pPr>
+        <w:ind w:left="7200" w:hanging="360"/>
+      </w:pPr>
+      <w:rPr>
+        <w:rFonts w:ascii="Wingdings" w:hAnsi="Wingdings" w:hint="default"/>
+      </w:rPr>
+    </w:lvl>
+  </w:abstractNum>
+  <w:abstractNum w:abstractNumId="6" w15:restartNumberingAfterBreak="0">
+    <w:nsid w:val="57D66B7B"/>
+    <w:multiLevelType w:val="hybridMultilevel"/>
+    <w:tmpl w:val="1C0447B4"/>
+    <w:lvl w:ilvl="0" w:tplc="0C090003">
+      <w:start w:val="1"/>
+      <w:numFmt w:val="bullet"/>
+      <w:lvlText w:val="o"/>
+      <w:lvlJc w:val="left"/>
+      <w:pPr>
+        <w:ind w:left="720" w:hanging="360"/>
+      </w:pPr>
+      <w:rPr>
+        <w:rFonts w:ascii="Courier New" w:hAnsi="Courier New" w:cs="Courier New" w:hint="default"/>
+      </w:rPr>
+    </w:lvl>
+    <w:lvl w:ilvl="1" w:tplc="FFFFFFFF">
+      <w:start w:val="1"/>
+      <w:numFmt w:val="bullet"/>
+      <w:lvlText w:val="o"/>
+      <w:lvlJc w:val="left"/>
+      <w:pPr>
+        <w:ind w:left="1440" w:hanging="360"/>
+      </w:pPr>
+      <w:rPr>
+        <w:rFonts w:ascii="Courier New" w:hAnsi="Courier New" w:cs="Courier New" w:hint="default"/>
+      </w:rPr>
+    </w:lvl>
+    <w:lvl w:ilvl="2" w:tplc="FFFFFFFF" w:tentative="1">
+      <w:start w:val="1"/>
+      <w:numFmt w:val="bullet"/>
+      <w:lvlText w:val=""/>
+      <w:lvlJc w:val="left"/>
+      <w:pPr>
+        <w:ind w:left="2160" w:hanging="360"/>
+      </w:pPr>
+      <w:rPr>
+        <w:rFonts w:ascii="Wingdings" w:hAnsi="Wingdings" w:hint="default"/>
+      </w:rPr>
+    </w:lvl>
+    <w:lvl w:ilvl="3" w:tplc="FFFFFFFF" w:tentative="1">
+      <w:start w:val="1"/>
+      <w:numFmt w:val="bullet"/>
+      <w:lvlText w:val=""/>
+      <w:lvlJc w:val="left"/>
+      <w:pPr>
+        <w:ind w:left="2880" w:hanging="360"/>
+      </w:pPr>
+      <w:rPr>
+        <w:rFonts w:ascii="Symbol" w:hAnsi="Symbol" w:hint="default"/>
+      </w:rPr>
+    </w:lvl>
+    <w:lvl w:ilvl="4" w:tplc="FFFFFFFF" w:tentative="1">
+      <w:start w:val="1"/>
+      <w:numFmt w:val="bullet"/>
+      <w:lvlText w:val="o"/>
+      <w:lvlJc w:val="left"/>
+      <w:pPr>
+        <w:ind w:left="3600" w:hanging="360"/>
+      </w:pPr>
+      <w:rPr>
+        <w:rFonts w:ascii="Courier New" w:hAnsi="Courier New" w:cs="Courier New" w:hint="default"/>
+      </w:rPr>
+    </w:lvl>
+    <w:lvl w:ilvl="5" w:tplc="FFFFFFFF" w:tentative="1">
+      <w:start w:val="1"/>
+      <w:numFmt w:val="bullet"/>
+      <w:lvlText w:val=""/>
+      <w:lvlJc w:val="left"/>
+      <w:pPr>
+        <w:ind w:left="4320" w:hanging="360"/>
+      </w:pPr>
+      <w:rPr>
+        <w:rFonts w:ascii="Wingdings" w:hAnsi="Wingdings" w:hint="default"/>
+      </w:rPr>
+    </w:lvl>
+    <w:lvl w:ilvl="6" w:tplc="FFFFFFFF" w:tentative="1">
+      <w:start w:val="1"/>
+      <w:numFmt w:val="bullet"/>
+      <w:lvlText w:val=""/>
+      <w:lvlJc w:val="left"/>
+      <w:pPr>
+        <w:ind w:left="5040" w:hanging="360"/>
+      </w:pPr>
+      <w:rPr>
+        <w:rFonts w:ascii="Symbol" w:hAnsi="Symbol" w:hint="default"/>
+      </w:rPr>
+    </w:lvl>
+    <w:lvl w:ilvl="7" w:tplc="FFFFFFFF" w:tentative="1">
+      <w:start w:val="1"/>
+      <w:numFmt w:val="bullet"/>
+      <w:lvlText w:val="o"/>
+      <w:lvlJc w:val="left"/>
+      <w:pPr>
+        <w:ind w:left="5760" w:hanging="360"/>
+      </w:pPr>
+      <w:rPr>
+        <w:rFonts w:ascii="Courier New" w:hAnsi="Courier New" w:cs="Courier New" w:hint="default"/>
+      </w:rPr>
+    </w:lvl>
+    <w:lvl w:ilvl="8" w:tplc="FFFFFFFF" w:tentative="1">
+      <w:start w:val="1"/>
+      <w:numFmt w:val="bullet"/>
+      <w:lvlText w:val=""/>
+      <w:lvlJc w:val="left"/>
+      <w:pPr>
+        <w:ind w:left="6480" w:hanging="360"/>
+      </w:pPr>
+      <w:rPr>
+        <w:rFonts w:ascii="Wingdings" w:hAnsi="Wingdings" w:hint="default"/>
+      </w:rPr>
+    </w:lvl>
+  </w:abstractNum>
+  <w:abstractNum w:abstractNumId="7" w15:restartNumberingAfterBreak="0">
+    <w:nsid w:val="619C5E92"/>
+    <w:multiLevelType w:val="hybridMultilevel"/>
+    <w:tmpl w:val="B41E69A2"/>
+    <w:lvl w:ilvl="0" w:tplc="0C090001">
+      <w:start w:val="1"/>
+      <w:numFmt w:val="bullet"/>
+      <w:lvlText w:val=""/>
+      <w:lvlJc w:val="left"/>
+      <w:pPr>
+        <w:ind w:left="1440" w:hanging="360"/>
+      </w:pPr>
+      <w:rPr>
+        <w:rFonts w:ascii="Symbol" w:hAnsi="Symbol" w:hint="default"/>
+      </w:rPr>
+    </w:lvl>
+    <w:lvl w:ilvl="1" w:tplc="FFFFFFFF" w:tentative="1">
+      <w:start w:val="1"/>
+      <w:numFmt w:val="bullet"/>
+      <w:lvlText w:val="o"/>
+      <w:lvlJc w:val="left"/>
+      <w:pPr>
+        <w:ind w:left="2160" w:hanging="360"/>
+      </w:pPr>
+      <w:rPr>
+        <w:rFonts w:ascii="Courier New" w:hAnsi="Courier New" w:cs="Courier New" w:hint="default"/>
+      </w:rPr>
+    </w:lvl>
+    <w:lvl w:ilvl="2" w:tplc="FFFFFFFF" w:tentative="1">
+      <w:start w:val="1"/>
+      <w:numFmt w:val="bullet"/>
+      <w:lvlText w:val=""/>
+      <w:lvlJc w:val="left"/>
+      <w:pPr>
+        <w:ind w:left="2880" w:hanging="360"/>
+      </w:pPr>
+      <w:rPr>
+        <w:rFonts w:ascii="Wingdings" w:hAnsi="Wingdings" w:hint="default"/>
+      </w:rPr>
+    </w:lvl>
+    <w:lvl w:ilvl="3" w:tplc="FFFFFFFF" w:tentative="1">
+      <w:start w:val="1"/>
+      <w:numFmt w:val="bullet"/>
+      <w:lvlText w:val=""/>
+      <w:lvlJc w:val="left"/>
+      <w:pPr>
+        <w:ind w:left="3600" w:hanging="360"/>
+      </w:pPr>
+      <w:rPr>
+        <w:rFonts w:ascii="Symbol" w:hAnsi="Symbol" w:hint="default"/>
+      </w:rPr>
+    </w:lvl>
+    <w:lvl w:ilvl="4" w:tplc="FFFFFFFF" w:tentative="1">
+      <w:start w:val="1"/>
+      <w:numFmt w:val="bullet"/>
+      <w:lvlText w:val="o"/>
+      <w:lvlJc w:val="left"/>
+      <w:pPr>
+        <w:ind w:left="4320" w:hanging="360"/>
+      </w:pPr>
+      <w:rPr>
+        <w:rFonts w:ascii="Courier New" w:hAnsi="Courier New" w:cs="Courier New" w:hint="default"/>
+      </w:rPr>
+    </w:lvl>
+    <w:lvl w:ilvl="5" w:tplc="FFFFFFFF" w:tentative="1">
+      <w:start w:val="1"/>
+      <w:numFmt w:val="bullet"/>
+      <w:lvlText w:val=""/>
+      <w:lvlJc w:val="left"/>
+      <w:pPr>
+        <w:ind w:left="5040" w:hanging="360"/>
+      </w:pPr>
+      <w:rPr>
+        <w:rFonts w:ascii="Wingdings" w:hAnsi="Wingdings" w:hint="default"/>
+      </w:rPr>
+    </w:lvl>
+    <w:lvl w:ilvl="6" w:tplc="FFFFFFFF" w:tentative="1">
+      <w:start w:val="1"/>
+      <w:numFmt w:val="bullet"/>
+      <w:lvlText w:val=""/>
+      <w:lvlJc w:val="left"/>
+      <w:pPr>
+        <w:ind w:left="5760" w:hanging="360"/>
+      </w:pPr>
+      <w:rPr>
+        <w:rFonts w:ascii="Symbol" w:hAnsi="Symbol" w:hint="default"/>
+      </w:rPr>
+    </w:lvl>
+    <w:lvl w:ilvl="7" w:tplc="FFFFFFFF" w:tentative="1">
+      <w:start w:val="1"/>
+      <w:numFmt w:val="bullet"/>
+      <w:lvlText w:val="o"/>
+      <w:lvlJc w:val="left"/>
+      <w:pPr>
+        <w:ind w:left="6480" w:hanging="360"/>
+      </w:pPr>
+      <w:rPr>
+        <w:rFonts w:ascii="Courier New" w:hAnsi="Courier New" w:cs="Courier New" w:hint="default"/>
+      </w:rPr>
+    </w:lvl>
+    <w:lvl w:ilvl="8" w:tplc="FFFFFFFF" w:tentative="1">
+      <w:start w:val="1"/>
+      <w:numFmt w:val="bullet"/>
+      <w:lvlText w:val=""/>
+      <w:lvlJc w:val="left"/>
+      <w:pPr>
+        <w:ind w:left="7200" w:hanging="360"/>
       </w:pPr>
       <w:rPr>
         <w:rFonts w:ascii="Wingdings" w:hAnsi="Wingdings" w:hint="default"/>
@@ -2279,13 +3299,28 @@
     </w:lvl>
   </w:abstractNum>
   <w:num w:numId="1">
-    <w:abstractNumId w:val="2"/>
+    <w:abstractNumId w:val="4"/>
   </w:num>
   <w:num w:numId="2">
     <w:abstractNumId w:val="0"/>
   </w:num>
   <w:num w:numId="3">
+    <w:abstractNumId w:val="2"/>
+  </w:num>
+  <w:num w:numId="4">
+    <w:abstractNumId w:val="6"/>
+  </w:num>
+  <w:num w:numId="5">
     <w:abstractNumId w:val="1"/>
+  </w:num>
+  <w:num w:numId="6">
+    <w:abstractNumId w:val="3"/>
+  </w:num>
+  <w:num w:numId="7">
+    <w:abstractNumId w:val="5"/>
+  </w:num>
+  <w:num w:numId="8">
+    <w:abstractNumId w:val="7"/>
   </w:num>
 </w:numbering>
 </file>
@@ -2700,6 +3735,7 @@
   <w:style w:type="character" w:default="1" w:styleId="DefaultParagraphFont">
     <w:name w:val="Default Paragraph Font"/>
     <w:uiPriority w:val="1"/>
+    <w:semiHidden/>
     <w:unhideWhenUsed/>
   </w:style>
   <w:style w:type="table" w:default="1" w:styleId="TableNormal">
@@ -3118,16 +4154,15 @@
 </file>
 
 <file path=customXml/item1.xml><?xml version="1.0" encoding="utf-8"?>
-<p:properties xmlns:p="http://schemas.microsoft.com/office/2006/metadata/properties" xmlns:xsi="http://www.w3.org/2001/XMLSchema-instance" xmlns:pc="http://schemas.microsoft.com/office/infopath/2007/PartnerControls">
-  <documentManagement/>
-</p:properties>
+<?mso-contentType ?>
+<FormTemplates xmlns="http://schemas.microsoft.com/sharepoint/v3/contenttype/forms">
+  <Display>DocumentLibraryForm</Display>
+  <Edit>DocumentLibraryForm</Edit>
+  <New>DocumentLibraryForm</New>
+</FormTemplates>
 </file>
 
 <file path=customXml/item2.xml><?xml version="1.0" encoding="utf-8"?>
-<b:Sources xmlns:b="http://schemas.openxmlformats.org/officeDocument/2006/bibliography" xmlns="http://schemas.openxmlformats.org/officeDocument/2006/bibliography" SelectedStyle="\APASixthEditionOfficeOnline.xsl" StyleName="APA" Version="6"/>
-</file>
-
-<file path=customXml/item3.xml><?xml version="1.0" encoding="utf-8"?>
 <ct:contentTypeSchema xmlns:ct="http://schemas.microsoft.com/office/2006/metadata/contentType" xmlns:ma="http://schemas.microsoft.com/office/2006/metadata/properties/metaAttributes" ct:_="" ma:_="" ma:contentTypeName="Document" ma:contentTypeID="0x0101007D386F57F7DCDE4B89632BB855604217" ma:contentTypeVersion="5" ma:contentTypeDescription="Create a new document." ma:contentTypeScope="" ma:versionID="ded18855363b84932530eb4576fcd86d">
   <xsd:schema xmlns:xsd="http://www.w3.org/2001/XMLSchema" xmlns:xs="http://www.w3.org/2001/XMLSchema" xmlns:p="http://schemas.microsoft.com/office/2006/metadata/properties" xmlns:ns3="44a1d690-c5e9-46d9-89cb-67eb1712e836" xmlns:ns4="20e15830-a185-4db3-af6f-3cdc4ceb4ee7" targetNamespace="http://schemas.microsoft.com/office/2006/metadata/properties" ma:root="true" ma:fieldsID="eafa223c4841a0c4f4fdb3734cc06735" ns3:_="" ns4:_="">
     <xsd:import namespace="44a1d690-c5e9-46d9-89cb-67eb1712e836"/>
@@ -3298,33 +4333,25 @@
 </ct:contentTypeSchema>
 </file>
 
+<file path=customXml/item3.xml><?xml version="1.0" encoding="utf-8"?>
+<b:Sources xmlns:b="http://schemas.openxmlformats.org/officeDocument/2006/bibliography" xmlns="http://schemas.openxmlformats.org/officeDocument/2006/bibliography" SelectedStyle="\APASixthEditionOfficeOnline.xsl" StyleName="APA" Version="6"/>
+</file>
+
 <file path=customXml/item4.xml><?xml version="1.0" encoding="utf-8"?>
-<?mso-contentType ?>
-<FormTemplates xmlns="http://schemas.microsoft.com/sharepoint/v3/contenttype/forms">
-  <Display>DocumentLibraryForm</Display>
-  <Edit>DocumentLibraryForm</Edit>
-  <New>DocumentLibraryForm</New>
-</FormTemplates>
+<p:properties xmlns:p="http://schemas.microsoft.com/office/2006/metadata/properties" xmlns:xsi="http://www.w3.org/2001/XMLSchema-instance" xmlns:pc="http://schemas.microsoft.com/office/infopath/2007/PartnerControls">
+  <documentManagement/>
+</p:properties>
 </file>
 
 <file path=customXml/itemProps1.xml><?xml version="1.0" encoding="utf-8"?>
-<ds:datastoreItem xmlns:ds="http://schemas.openxmlformats.org/officeDocument/2006/customXml" ds:itemID="{3AAA1C66-E4F1-4C01-87EE-9B68A29A92A7}">
+<ds:datastoreItem xmlns:ds="http://schemas.openxmlformats.org/officeDocument/2006/customXml" ds:itemID="{62EAEDA4-CA72-48BE-819D-B138133DA016}">
   <ds:schemaRefs>
-    <ds:schemaRef ds:uri="http://schemas.microsoft.com/office/2006/metadata/properties"/>
-    <ds:schemaRef ds:uri="http://schemas.microsoft.com/office/infopath/2007/PartnerControls"/>
+    <ds:schemaRef ds:uri="http://schemas.microsoft.com/sharepoint/v3/contenttype/forms"/>
   </ds:schemaRefs>
 </ds:datastoreItem>
 </file>
 
 <file path=customXml/itemProps2.xml><?xml version="1.0" encoding="utf-8"?>
-<ds:datastoreItem xmlns:ds="http://schemas.openxmlformats.org/officeDocument/2006/customXml" ds:itemID="{98099A56-C024-45F8-A8D9-0DBD28289A83}">
-  <ds:schemaRefs>
-    <ds:schemaRef ds:uri="http://schemas.openxmlformats.org/officeDocument/2006/bibliography"/>
-  </ds:schemaRefs>
-</ds:datastoreItem>
-</file>
-
-<file path=customXml/itemProps3.xml><?xml version="1.0" encoding="utf-8"?>
 <ds:datastoreItem xmlns:ds="http://schemas.openxmlformats.org/officeDocument/2006/customXml" ds:itemID="{E902D928-A0A2-4ECB-9419-369409E57EF6}">
   <ds:schemaRefs>
     <ds:schemaRef ds:uri="http://schemas.microsoft.com/office/2006/metadata/contentType"/>
@@ -3343,10 +4370,19 @@
 </ds:datastoreItem>
 </file>
 
+<file path=customXml/itemProps3.xml><?xml version="1.0" encoding="utf-8"?>
+<ds:datastoreItem xmlns:ds="http://schemas.openxmlformats.org/officeDocument/2006/customXml" ds:itemID="{98099A56-C024-45F8-A8D9-0DBD28289A83}">
+  <ds:schemaRefs>
+    <ds:schemaRef ds:uri="http://schemas.openxmlformats.org/officeDocument/2006/bibliography"/>
+  </ds:schemaRefs>
+</ds:datastoreItem>
+</file>
+
 <file path=customXml/itemProps4.xml><?xml version="1.0" encoding="utf-8"?>
-<ds:datastoreItem xmlns:ds="http://schemas.openxmlformats.org/officeDocument/2006/customXml" ds:itemID="{62EAEDA4-CA72-48BE-819D-B138133DA016}">
+<ds:datastoreItem xmlns:ds="http://schemas.openxmlformats.org/officeDocument/2006/customXml" ds:itemID="{3AAA1C66-E4F1-4C01-87EE-9B68A29A92A7}">
   <ds:schemaRefs>
-    <ds:schemaRef ds:uri="http://schemas.microsoft.com/sharepoint/v3/contenttype/forms"/>
+    <ds:schemaRef ds:uri="http://schemas.microsoft.com/office/2006/metadata/properties"/>
+    <ds:schemaRef ds:uri="http://schemas.microsoft.com/office/infopath/2007/PartnerControls"/>
   </ds:schemaRefs>
 </ds:datastoreItem>
 </file>
</xml_diff>

<commit_message>
updated brief 9/05/2022 15:35
</commit_message>
<xml_diff>
--- a/sofi complex brief annotated.docx
+++ b/sofi complex brief annotated.docx
@@ -1934,6 +1934,17 @@
     </w:p>
     <w:p/>
     <w:p>
+      <w:r>
+        <w:rPr>
+          <w:b/>
+          <w:bCs/>
+        </w:rPr>
+        <w:t>Storage Nodes:</w:t>
+      </w:r>
+    </w:p>
+    <w:p/>
+    <w:p/>
+    <w:p>
       <w:pPr>
         <w:rPr>
           <w:sz w:val="28"/>
@@ -1952,11 +1963,23 @@
     </w:p>
     <w:p>
       <w:r>
-        <w:t xml:space="preserve">The system will be a unity package downloaded from the </w:t>
+        <w:t>The system will be a unity package download</w:t>
+      </w:r>
+      <w:r>
+        <w:t>able</w:t>
+      </w:r>
+      <w:r>
+        <w:t xml:space="preserve"> from the </w:t>
       </w:r>
       <w:commentRangeStart w:id="15"/>
       <w:r>
-        <w:t>asset store.</w:t>
+        <w:t>asset store</w:t>
+      </w:r>
+      <w:r>
+        <w:t>, when added to the project, the developer will import the package</w:t>
+      </w:r>
+      <w:r>
+        <w:t>.</w:t>
       </w:r>
       <w:commentRangeEnd w:id="15"/>
       <w:r>
@@ -1969,51 +1992,129 @@
       </w:r>
     </w:p>
     <w:p>
-      <w:commentRangeStart w:id="16"/>
-      <w:r>
-        <w:t xml:space="preserve">The developer </w:t>
-      </w:r>
-      <w:r>
-        <w:t>will be able to</w:t>
-      </w:r>
-      <w:r>
-        <w:t xml:space="preserve"> create a Resource Manager scriptable object that they can use to create the resources and </w:t>
-      </w:r>
-      <w:r>
-        <w:t>the</w:t>
-      </w:r>
-      <w:r>
-        <w:t xml:space="preserve"> attribute</w:t>
-      </w:r>
-      <w:r>
-        <w:t>s</w:t>
-      </w:r>
-      <w:r>
-        <w:t xml:space="preserve"> their game will contain. There will also be a Tool Manager scriptable object for the tools.</w:t>
-      </w:r>
-      <w:commentRangeEnd w:id="16"/>
-      <w:r>
-        <w:rPr>
-          <w:rStyle w:val="CommentReference"/>
-          <w:sz w:val="22"/>
-          <w:szCs w:val="22"/>
-        </w:rPr>
-        <w:commentReference w:id="16"/>
-      </w:r>
-    </w:p>
-    <w:p>
-      <w:commentRangeStart w:id="17"/>
-      <w:r>
-        <w:t>The developer will be able to add a Resource Node component to game objects to make them a Resource Node.</w:t>
-      </w:r>
-      <w:commentRangeEnd w:id="17"/>
-      <w:r>
-        <w:rPr>
-          <w:rStyle w:val="CommentReference"/>
-          <w:sz w:val="22"/>
-          <w:szCs w:val="22"/>
-        </w:rPr>
-        <w:commentReference w:id="17"/>
+      <w:r>
+        <w:t>To define resources</w:t>
+      </w:r>
+      <w:r>
+        <w:t xml:space="preserve"> and tools</w:t>
+      </w:r>
+      <w:r>
+        <w:t xml:space="preserve"> and the </w:t>
+      </w:r>
+      <w:r>
+        <w:t>attributes</w:t>
+      </w:r>
+      <w:r>
+        <w:t xml:space="preserve"> for both</w:t>
+      </w:r>
+      <w:r>
+        <w:t xml:space="preserve">, the developer will be able to create </w:t>
+      </w:r>
+      <w:r>
+        <w:t>two separate</w:t>
+      </w:r>
+      <w:r>
+        <w:t xml:space="preserve"> scriptable object</w:t>
+      </w:r>
+      <w:r>
+        <w:t xml:space="preserve">s, a </w:t>
+      </w:r>
+      <w:r>
+        <w:t>Resource Manager</w:t>
+      </w:r>
+      <w:r>
+        <w:t xml:space="preserve"> and a Tool Manager</w:t>
+      </w:r>
+      <w:r>
+        <w:t xml:space="preserve">. </w:t>
+      </w:r>
+      <w:r>
+        <w:t>Both the resources and the tools will be accessible from components, the resources and their attributes will be accessible from the Resource Node component to define the physical resource in the world</w:t>
+      </w:r>
+      <w:r>
+        <w:t>. Both the resources and the tools will be accessible from the Storage</w:t>
+      </w:r>
+      <w:r>
+        <w:t xml:space="preserve"> Node</w:t>
+      </w:r>
+      <w:r>
+        <w:t xml:space="preserve"> component, so if the developer wants to, both resources and tools and be put in storage. Both resources and tools will also be accessible from scripts allowing the developer to create custom </w:t>
+      </w:r>
+      <w:r>
+        <w:t>usages for the resources and tools if desired</w:t>
+      </w:r>
+      <w:r>
+        <w:t>, an example of a custom usage for resources and tools would be being displayed in and selectable in a hotbar/inventory system.</w:t>
+      </w:r>
+    </w:p>
+    <w:p>
+      <w:r>
+        <w:t xml:space="preserve">A Resource Node component will be able to be added to game objects </w:t>
+      </w:r>
+      <w:r>
+        <w:t>for</w:t>
+      </w:r>
+      <w:r>
+        <w:t xml:space="preserve"> the Resource Management System to recognise that object as a node for a specific resource. Resource Nodes contain information on how the world and the player can interact with the Resource Node and what is obtained from it once harvested</w:t>
+      </w:r>
+      <w:r>
+        <w:t>.</w:t>
+      </w:r>
+      <w:r>
+        <w:t xml:space="preserve"> The information in </w:t>
+      </w:r>
+      <w:r>
+        <w:t>Resource Nodes will be accessible from scripts allowing the developer to implement custom functionality if desired.</w:t>
+      </w:r>
+    </w:p>
+    <w:p>
+      <w:r>
+        <w:lastRenderedPageBreak/>
+        <w:t xml:space="preserve"> </w:t>
+      </w:r>
+      <w:r>
+        <w:t>A Storage Node component will be able to be added to a game object for the Resource Management system to recognise that object as a node to store resources and tools in. Storage Nodes will contain</w:t>
+      </w:r>
+      <w:r>
+        <w:t xml:space="preserve"> information of</w:t>
+      </w:r>
+      <w:r>
+        <w:t xml:space="preserve"> how much of </w:t>
+      </w:r>
+      <w:r>
+        <w:t>each</w:t>
+      </w:r>
+      <w:r>
+        <w:t xml:space="preserve"> resource</w:t>
+      </w:r>
+      <w:r>
+        <w:t xml:space="preserve"> and tool</w:t>
+      </w:r>
+      <w:r>
+        <w:t xml:space="preserve"> </w:t>
+      </w:r>
+      <w:r>
+        <w:t>is currently held in a Storage Node. The information of how much of each resource and tool will be accessible from scripts allowing the developer to create custom usages for the Storage Node if desired, an example of a custom usage would be an inventory system for the Storage Node show</w:t>
+      </w:r>
+      <w:r>
+        <w:t>ing</w:t>
+      </w:r>
+      <w:r>
+        <w:t xml:space="preserve"> what is </w:t>
+      </w:r>
+      <w:r>
+        <w:t>stored in there and how much.</w:t>
+      </w:r>
+      <w:r>
+        <w:t xml:space="preserve"> </w:t>
+      </w:r>
+    </w:p>
+    <w:p>
+      <w:r>
+        <w:t>How Networking will be integrated into the system</w:t>
+      </w:r>
+      <w:r>
+        <w:t>.</w:t>
       </w:r>
     </w:p>
     <w:sectPr>
@@ -2285,38 +2386,6 @@
       </w:r>
       <w:r>
         <w:t>I would recommend looking into the package manager for distribution and the process behind it</w:t>
-      </w:r>
-    </w:p>
-  </w:comment>
-  <w:comment w:id="16" w:author="Jesse James Donlevy" w:date="2022-05-06T11:16:00Z" w:initials="JJD">
-    <w:p>
-      <w:pPr>
-        <w:pStyle w:val="CommentText"/>
-      </w:pPr>
-      <w:r>
-        <w:rPr>
-          <w:rStyle w:val="CommentReference"/>
-        </w:rPr>
-        <w:annotationRef/>
-      </w:r>
-      <w:r>
-        <w:t>Will everything be a scriptable object? It isn't all that common to have a manager of a system *be* a scriptable object, but to use them like we spoke about</w:t>
-      </w:r>
-    </w:p>
-  </w:comment>
-  <w:comment w:id="17" w:author="Jesse James Donlevy" w:date="2022-05-06T11:47:00Z" w:initials="JJD">
-    <w:p>
-      <w:pPr>
-        <w:pStyle w:val="CommentText"/>
-      </w:pPr>
-      <w:r>
-        <w:rPr>
-          <w:rStyle w:val="CommentReference"/>
-        </w:rPr>
-        <w:annotationRef/>
-      </w:r>
-      <w:r>
-        <w:t>More explicit detail as to how this will be done is required</w:t>
       </w:r>
     </w:p>
   </w:comment>
@@ -2341,8 +2410,6 @@
   <w15:commentEx w15:paraId="78155318" w15:done="1"/>
   <w15:commentEx w15:paraId="5D9485EA" w15:done="1"/>
   <w15:commentEx w15:paraId="78E00A75" w15:done="0"/>
-  <w15:commentEx w15:paraId="77A9DB18" w15:done="0"/>
-  <w15:commentEx w15:paraId="4F79CB96" w15:done="0"/>
 </w15:commentsEx>
 </file>
 
@@ -2364,8 +2431,6 @@
   <w16cex:commentExtensible w16cex:durableId="261F8719" w16cex:dateUtc="2022-05-06T01:38:00Z"/>
   <w16cex:commentExtensible w16cex:durableId="2623766E" w16cex:dateUtc="2022-05-06T01:20:00Z"/>
   <w16cex:commentExtensible w16cex:durableId="261F81AD" w16cex:dateUtc="2022-05-06T01:14:00Z"/>
-  <w16cex:commentExtensible w16cex:durableId="261F8225" w16cex:dateUtc="2022-05-06T01:16:00Z"/>
-  <w16cex:commentExtensible w16cex:durableId="261F896C" w16cex:dateUtc="2022-05-06T01:47:00Z"/>
 </w16cex:commentsExtensible>
 </file>
 
@@ -2387,8 +2452,6 @@
   <w16cid:commentId w16cid:paraId="78155318" w16cid:durableId="261F8719"/>
   <w16cid:commentId w16cid:paraId="5D9485EA" w16cid:durableId="2623766E"/>
   <w16cid:commentId w16cid:paraId="78E00A75" w16cid:durableId="261F81AD"/>
-  <w16cid:commentId w16cid:paraId="77A9DB18" w16cid:durableId="261F8225"/>
-  <w16cid:commentId w16cid:paraId="4F79CB96" w16cid:durableId="261F896C"/>
 </w16cid:commentsIds>
 </file>
 
@@ -4154,15 +4217,16 @@
 </file>
 
 <file path=customXml/item1.xml><?xml version="1.0" encoding="utf-8"?>
-<?mso-contentType ?>
-<FormTemplates xmlns="http://schemas.microsoft.com/sharepoint/v3/contenttype/forms">
-  <Display>DocumentLibraryForm</Display>
-  <Edit>DocumentLibraryForm</Edit>
-  <New>DocumentLibraryForm</New>
-</FormTemplates>
+<p:properties xmlns:p="http://schemas.microsoft.com/office/2006/metadata/properties" xmlns:xsi="http://www.w3.org/2001/XMLSchema-instance" xmlns:pc="http://schemas.microsoft.com/office/infopath/2007/PartnerControls">
+  <documentManagement/>
+</p:properties>
 </file>
 
 <file path=customXml/item2.xml><?xml version="1.0" encoding="utf-8"?>
+<b:Sources xmlns:b="http://schemas.openxmlformats.org/officeDocument/2006/bibliography" xmlns="http://schemas.openxmlformats.org/officeDocument/2006/bibliography" SelectedStyle="\APASixthEditionOfficeOnline.xsl" StyleName="APA" Version="6"/>
+</file>
+
+<file path=customXml/item3.xml><?xml version="1.0" encoding="utf-8"?>
 <ct:contentTypeSchema xmlns:ct="http://schemas.microsoft.com/office/2006/metadata/contentType" xmlns:ma="http://schemas.microsoft.com/office/2006/metadata/properties/metaAttributes" ct:_="" ma:_="" ma:contentTypeName="Document" ma:contentTypeID="0x0101007D386F57F7DCDE4B89632BB855604217" ma:contentTypeVersion="5" ma:contentTypeDescription="Create a new document." ma:contentTypeScope="" ma:versionID="ded18855363b84932530eb4576fcd86d">
   <xsd:schema xmlns:xsd="http://www.w3.org/2001/XMLSchema" xmlns:xs="http://www.w3.org/2001/XMLSchema" xmlns:p="http://schemas.microsoft.com/office/2006/metadata/properties" xmlns:ns3="44a1d690-c5e9-46d9-89cb-67eb1712e836" xmlns:ns4="20e15830-a185-4db3-af6f-3cdc4ceb4ee7" targetNamespace="http://schemas.microsoft.com/office/2006/metadata/properties" ma:root="true" ma:fieldsID="eafa223c4841a0c4f4fdb3734cc06735" ns3:_="" ns4:_="">
     <xsd:import namespace="44a1d690-c5e9-46d9-89cb-67eb1712e836"/>
@@ -4333,25 +4397,33 @@
 </ct:contentTypeSchema>
 </file>
 
-<file path=customXml/item3.xml><?xml version="1.0" encoding="utf-8"?>
-<b:Sources xmlns:b="http://schemas.openxmlformats.org/officeDocument/2006/bibliography" xmlns="http://schemas.openxmlformats.org/officeDocument/2006/bibliography" SelectedStyle="\APASixthEditionOfficeOnline.xsl" StyleName="APA" Version="6"/>
-</file>
-
 <file path=customXml/item4.xml><?xml version="1.0" encoding="utf-8"?>
-<p:properties xmlns:p="http://schemas.microsoft.com/office/2006/metadata/properties" xmlns:xsi="http://www.w3.org/2001/XMLSchema-instance" xmlns:pc="http://schemas.microsoft.com/office/infopath/2007/PartnerControls">
-  <documentManagement/>
-</p:properties>
+<?mso-contentType ?>
+<FormTemplates xmlns="http://schemas.microsoft.com/sharepoint/v3/contenttype/forms">
+  <Display>DocumentLibraryForm</Display>
+  <Edit>DocumentLibraryForm</Edit>
+  <New>DocumentLibraryForm</New>
+</FormTemplates>
 </file>
 
 <file path=customXml/itemProps1.xml><?xml version="1.0" encoding="utf-8"?>
-<ds:datastoreItem xmlns:ds="http://schemas.openxmlformats.org/officeDocument/2006/customXml" ds:itemID="{62EAEDA4-CA72-48BE-819D-B138133DA016}">
+<ds:datastoreItem xmlns:ds="http://schemas.openxmlformats.org/officeDocument/2006/customXml" ds:itemID="{3AAA1C66-E4F1-4C01-87EE-9B68A29A92A7}">
   <ds:schemaRefs>
-    <ds:schemaRef ds:uri="http://schemas.microsoft.com/sharepoint/v3/contenttype/forms"/>
+    <ds:schemaRef ds:uri="http://schemas.microsoft.com/office/2006/metadata/properties"/>
+    <ds:schemaRef ds:uri="http://schemas.microsoft.com/office/infopath/2007/PartnerControls"/>
   </ds:schemaRefs>
 </ds:datastoreItem>
 </file>
 
 <file path=customXml/itemProps2.xml><?xml version="1.0" encoding="utf-8"?>
+<ds:datastoreItem xmlns:ds="http://schemas.openxmlformats.org/officeDocument/2006/customXml" ds:itemID="{98099A56-C024-45F8-A8D9-0DBD28289A83}">
+  <ds:schemaRefs>
+    <ds:schemaRef ds:uri="http://schemas.openxmlformats.org/officeDocument/2006/bibliography"/>
+  </ds:schemaRefs>
+</ds:datastoreItem>
+</file>
+
+<file path=customXml/itemProps3.xml><?xml version="1.0" encoding="utf-8"?>
 <ds:datastoreItem xmlns:ds="http://schemas.openxmlformats.org/officeDocument/2006/customXml" ds:itemID="{E902D928-A0A2-4ECB-9419-369409E57EF6}">
   <ds:schemaRefs>
     <ds:schemaRef ds:uri="http://schemas.microsoft.com/office/2006/metadata/contentType"/>
@@ -4370,19 +4442,10 @@
 </ds:datastoreItem>
 </file>
 
-<file path=customXml/itemProps3.xml><?xml version="1.0" encoding="utf-8"?>
-<ds:datastoreItem xmlns:ds="http://schemas.openxmlformats.org/officeDocument/2006/customXml" ds:itemID="{98099A56-C024-45F8-A8D9-0DBD28289A83}">
+<file path=customXml/itemProps4.xml><?xml version="1.0" encoding="utf-8"?>
+<ds:datastoreItem xmlns:ds="http://schemas.openxmlformats.org/officeDocument/2006/customXml" ds:itemID="{62EAEDA4-CA72-48BE-819D-B138133DA016}">
   <ds:schemaRefs>
-    <ds:schemaRef ds:uri="http://schemas.openxmlformats.org/officeDocument/2006/bibliography"/>
-  </ds:schemaRefs>
-</ds:datastoreItem>
-</file>
-
-<file path=customXml/itemProps4.xml><?xml version="1.0" encoding="utf-8"?>
-<ds:datastoreItem xmlns:ds="http://schemas.openxmlformats.org/officeDocument/2006/customXml" ds:itemID="{3AAA1C66-E4F1-4C01-87EE-9B68A29A92A7}">
-  <ds:schemaRefs>
-    <ds:schemaRef ds:uri="http://schemas.microsoft.com/office/2006/metadata/properties"/>
-    <ds:schemaRef ds:uri="http://schemas.microsoft.com/office/infopath/2007/PartnerControls"/>
+    <ds:schemaRef ds:uri="http://schemas.microsoft.com/sharepoint/v3/contenttype/forms"/>
   </ds:schemaRefs>
 </ds:datastoreItem>
 </file>
</xml_diff>

<commit_message>
updated brief 9/05/2022 16:52
</commit_message>
<xml_diff>
--- a/sofi complex brief annotated.docx
+++ b/sofi complex brief annotated.docx
@@ -1450,13 +1450,19 @@
         <w:t xml:space="preserve">The variables the developer chooses to send to and from the server will be split into two </w:t>
       </w:r>
       <w:r>
-        <w:t xml:space="preserve">lists representing the two </w:t>
+        <w:t xml:space="preserve">lists representing two </w:t>
       </w:r>
       <w:r>
         <w:t xml:space="preserve">types of communication </w:t>
       </w:r>
       <w:r>
-        <w:t>protocols. The developer will be able to attach different scripts as well that control what to do when there’s no response from the server or if there’s an unexpected response.</w:t>
+        <w:t>protocols</w:t>
+      </w:r>
+      <w:r>
+        <w:t>, TCP/IP and UDP</w:t>
+      </w:r>
+      <w:r>
+        <w:t>. The developer will be able to attach different scripts as well that control what to do when there’s no response from the server or if there’s an unexpected response.</w:t>
       </w:r>
       <w:r>
         <w:t xml:space="preserve"> There will be some default options for what to do when there is no response from the server.</w:t>
@@ -1942,7 +1948,14 @@
         <w:t>Storage Nodes:</w:t>
       </w:r>
     </w:p>
-    <w:p/>
+    <w:p>
+      <w:r>
+        <w:t>The Storage Node will contain a list of the resources and tools with the amount of each resource and tool stored within that Storage Node. Storage Nodes won’t have any default way of visualising in game what is in them or how many of each item is contained, this is something the developer will have to implement themselves through scripts. The Storage Nodes will contain functions to add and remove a specific amount of a resource or tool</w:t>
+      </w:r>
+      <w:r>
+        <w:t>. The information and functions in the Storage Node will be accessible from scripts.</w:t>
+      </w:r>
+    </w:p>
     <w:p/>
     <w:p>
       <w:pPr>
@@ -2017,13 +2030,7 @@
         <w:t xml:space="preserve"> scriptable object</w:t>
       </w:r>
       <w:r>
-        <w:t xml:space="preserve">s, a </w:t>
-      </w:r>
-      <w:r>
-        <w:t>Resource Manager</w:t>
-      </w:r>
-      <w:r>
-        <w:t xml:space="preserve"> and a Tool Manager</w:t>
+        <w:t>s, a Resource Manager and a Tool Manager</w:t>
       </w:r>
       <w:r>
         <w:t xml:space="preserve">. </w:t>
@@ -2055,7 +2062,11 @@
         <w:t>for</w:t>
       </w:r>
       <w:r>
-        <w:t xml:space="preserve"> the Resource Management System to recognise that object as a node for a specific resource. Resource Nodes contain information on how the world and the player can interact with the Resource Node and what is obtained from it once harvested</w:t>
+        <w:t xml:space="preserve"> the Resource Management System to recognise that object as a node for a specific resource. Resource Nodes </w:t>
+      </w:r>
+      <w:r>
+        <w:lastRenderedPageBreak/>
+        <w:t>contain information on how the world and the player can interact with the Resource Node and what is obtained from it once harvested</w:t>
       </w:r>
       <w:r>
         <w:t>.</w:t>
@@ -2069,7 +2080,6 @@
     </w:p>
     <w:p>
       <w:r>
-        <w:lastRenderedPageBreak/>
         <w:t xml:space="preserve"> </w:t>
       </w:r>
       <w:r>
@@ -2111,10 +2121,37 @@
     </w:p>
     <w:p>
       <w:r>
-        <w:t>How Networking will be integrated into the system</w:t>
-      </w:r>
-      <w:r>
-        <w:t>.</w:t>
+        <w:t>Networking for the Resource Management System will use a</w:t>
+      </w:r>
+      <w:r>
+        <w:t xml:space="preserve"> component that can be added to a game object that </w:t>
+      </w:r>
+      <w:r>
+        <w:t xml:space="preserve">will contain two lists, TCP/IP and UDP representing the two different communication protocols being used. The </w:t>
+      </w:r>
+      <w:r>
+        <w:t xml:space="preserve">developer will </w:t>
+      </w:r>
+      <w:r>
+        <w:t xml:space="preserve">be able to </w:t>
+      </w:r>
+      <w:r>
+        <w:t xml:space="preserve">fill the lists with the </w:t>
+      </w:r>
+      <w:r>
+        <w:t xml:space="preserve">names of the variables in the other components </w:t>
+      </w:r>
+      <w:r>
+        <w:t>held by the game object the Networking component is attached to</w:t>
+      </w:r>
+      <w:r>
+        <w:t>,</w:t>
+      </w:r>
+      <w:r>
+        <w:t xml:space="preserve"> </w:t>
+      </w:r>
+      <w:r>
+        <w:t>these variables will be sent between the client and server using the communication protocol they are listed under.</w:t>
       </w:r>
     </w:p>
     <w:sectPr>
@@ -4217,16 +4254,15 @@
 </file>
 
 <file path=customXml/item1.xml><?xml version="1.0" encoding="utf-8"?>
-<p:properties xmlns:p="http://schemas.microsoft.com/office/2006/metadata/properties" xmlns:xsi="http://www.w3.org/2001/XMLSchema-instance" xmlns:pc="http://schemas.microsoft.com/office/infopath/2007/PartnerControls">
-  <documentManagement/>
-</p:properties>
+<?mso-contentType ?>
+<FormTemplates xmlns="http://schemas.microsoft.com/sharepoint/v3/contenttype/forms">
+  <Display>DocumentLibraryForm</Display>
+  <Edit>DocumentLibraryForm</Edit>
+  <New>DocumentLibraryForm</New>
+</FormTemplates>
 </file>
 
 <file path=customXml/item2.xml><?xml version="1.0" encoding="utf-8"?>
-<b:Sources xmlns:b="http://schemas.openxmlformats.org/officeDocument/2006/bibliography" xmlns="http://schemas.openxmlformats.org/officeDocument/2006/bibliography" SelectedStyle="\APASixthEditionOfficeOnline.xsl" StyleName="APA" Version="6"/>
-</file>
-
-<file path=customXml/item3.xml><?xml version="1.0" encoding="utf-8"?>
 <ct:contentTypeSchema xmlns:ct="http://schemas.microsoft.com/office/2006/metadata/contentType" xmlns:ma="http://schemas.microsoft.com/office/2006/metadata/properties/metaAttributes" ct:_="" ma:_="" ma:contentTypeName="Document" ma:contentTypeID="0x0101007D386F57F7DCDE4B89632BB855604217" ma:contentTypeVersion="5" ma:contentTypeDescription="Create a new document." ma:contentTypeScope="" ma:versionID="ded18855363b84932530eb4576fcd86d">
   <xsd:schema xmlns:xsd="http://www.w3.org/2001/XMLSchema" xmlns:xs="http://www.w3.org/2001/XMLSchema" xmlns:p="http://schemas.microsoft.com/office/2006/metadata/properties" xmlns:ns3="44a1d690-c5e9-46d9-89cb-67eb1712e836" xmlns:ns4="20e15830-a185-4db3-af6f-3cdc4ceb4ee7" targetNamespace="http://schemas.microsoft.com/office/2006/metadata/properties" ma:root="true" ma:fieldsID="eafa223c4841a0c4f4fdb3734cc06735" ns3:_="" ns4:_="">
     <xsd:import namespace="44a1d690-c5e9-46d9-89cb-67eb1712e836"/>
@@ -4397,33 +4433,25 @@
 </ct:contentTypeSchema>
 </file>
 
+<file path=customXml/item3.xml><?xml version="1.0" encoding="utf-8"?>
+<b:Sources xmlns:b="http://schemas.openxmlformats.org/officeDocument/2006/bibliography" xmlns="http://schemas.openxmlformats.org/officeDocument/2006/bibliography" SelectedStyle="\APASixthEditionOfficeOnline.xsl" StyleName="APA" Version="6"/>
+</file>
+
 <file path=customXml/item4.xml><?xml version="1.0" encoding="utf-8"?>
-<?mso-contentType ?>
-<FormTemplates xmlns="http://schemas.microsoft.com/sharepoint/v3/contenttype/forms">
-  <Display>DocumentLibraryForm</Display>
-  <Edit>DocumentLibraryForm</Edit>
-  <New>DocumentLibraryForm</New>
-</FormTemplates>
+<p:properties xmlns:p="http://schemas.microsoft.com/office/2006/metadata/properties" xmlns:xsi="http://www.w3.org/2001/XMLSchema-instance" xmlns:pc="http://schemas.microsoft.com/office/infopath/2007/PartnerControls">
+  <documentManagement/>
+</p:properties>
 </file>
 
 <file path=customXml/itemProps1.xml><?xml version="1.0" encoding="utf-8"?>
-<ds:datastoreItem xmlns:ds="http://schemas.openxmlformats.org/officeDocument/2006/customXml" ds:itemID="{3AAA1C66-E4F1-4C01-87EE-9B68A29A92A7}">
+<ds:datastoreItem xmlns:ds="http://schemas.openxmlformats.org/officeDocument/2006/customXml" ds:itemID="{62EAEDA4-CA72-48BE-819D-B138133DA016}">
   <ds:schemaRefs>
-    <ds:schemaRef ds:uri="http://schemas.microsoft.com/office/2006/metadata/properties"/>
-    <ds:schemaRef ds:uri="http://schemas.microsoft.com/office/infopath/2007/PartnerControls"/>
+    <ds:schemaRef ds:uri="http://schemas.microsoft.com/sharepoint/v3/contenttype/forms"/>
   </ds:schemaRefs>
 </ds:datastoreItem>
 </file>
 
 <file path=customXml/itemProps2.xml><?xml version="1.0" encoding="utf-8"?>
-<ds:datastoreItem xmlns:ds="http://schemas.openxmlformats.org/officeDocument/2006/customXml" ds:itemID="{98099A56-C024-45F8-A8D9-0DBD28289A83}">
-  <ds:schemaRefs>
-    <ds:schemaRef ds:uri="http://schemas.openxmlformats.org/officeDocument/2006/bibliography"/>
-  </ds:schemaRefs>
-</ds:datastoreItem>
-</file>
-
-<file path=customXml/itemProps3.xml><?xml version="1.0" encoding="utf-8"?>
 <ds:datastoreItem xmlns:ds="http://schemas.openxmlformats.org/officeDocument/2006/customXml" ds:itemID="{E902D928-A0A2-4ECB-9419-369409E57EF6}">
   <ds:schemaRefs>
     <ds:schemaRef ds:uri="http://schemas.microsoft.com/office/2006/metadata/contentType"/>
@@ -4442,10 +4470,19 @@
 </ds:datastoreItem>
 </file>
 
+<file path=customXml/itemProps3.xml><?xml version="1.0" encoding="utf-8"?>
+<ds:datastoreItem xmlns:ds="http://schemas.openxmlformats.org/officeDocument/2006/customXml" ds:itemID="{98099A56-C024-45F8-A8D9-0DBD28289A83}">
+  <ds:schemaRefs>
+    <ds:schemaRef ds:uri="http://schemas.openxmlformats.org/officeDocument/2006/bibliography"/>
+  </ds:schemaRefs>
+</ds:datastoreItem>
+</file>
+
 <file path=customXml/itemProps4.xml><?xml version="1.0" encoding="utf-8"?>
-<ds:datastoreItem xmlns:ds="http://schemas.openxmlformats.org/officeDocument/2006/customXml" ds:itemID="{62EAEDA4-CA72-48BE-819D-B138133DA016}">
+<ds:datastoreItem xmlns:ds="http://schemas.openxmlformats.org/officeDocument/2006/customXml" ds:itemID="{3AAA1C66-E4F1-4C01-87EE-9B68A29A92A7}">
   <ds:schemaRefs>
-    <ds:schemaRef ds:uri="http://schemas.microsoft.com/sharepoint/v3/contenttype/forms"/>
+    <ds:schemaRef ds:uri="http://schemas.microsoft.com/office/2006/metadata/properties"/>
+    <ds:schemaRef ds:uri="http://schemas.microsoft.com/office/infopath/2007/PartnerControls"/>
   </ds:schemaRefs>
 </ds:datastoreItem>
 </file>
</xml_diff>